<commit_message>
Sửa lại ảnh PTTK trong báo cáo. Sửa lại slide.
</commit_message>
<xml_diff>
--- a/Document/DATN_HoangVietHuy_20141932.docx
+++ b/Document/DATN_HoangVietHuy_20141932.docx
@@ -8842,7 +8842,25 @@
           <w:szCs w:val="26"/>
           <w:lang w:bidi="he-IL"/>
         </w:rPr>
-        <w:t>, em chọn sử dụng công nghệ WinUSB trên Windows thay vì sử dụng User-mode framework ( UMDF) hay kernel-mode driver framework (KMDF).  Việc lựa chọn này giúp tiết kiệm thời gian phát triển, đồng thời đảm bảo có thể sử dụng đầy đủ tính năng cần cung cấp. Giải thích việc lựa chọn này sẽ được giải thích chi tiết trong Chương 3.</w:t>
+        <w:t xml:space="preserve">, em chọn sử dụng công nghệ WinUSB trên Windows thay vì sử dụng User-mode framework ( UMDF) hay </w:t>
+      </w:r>
+      <w:bookmarkStart w:id="82" w:name="OLE_LINK148"/>
+      <w:bookmarkStart w:id="83" w:name="OLE_LINK149"/>
+      <w:r>
+        <w:rPr>
+          <w:szCs w:val="26"/>
+          <w:lang w:bidi="he-IL"/>
+        </w:rPr>
+        <w:t>kernel-mode driver framework (KMDF).</w:t>
+      </w:r>
+      <w:bookmarkEnd w:id="82"/>
+      <w:bookmarkEnd w:id="83"/>
+      <w:r>
+        <w:rPr>
+          <w:szCs w:val="26"/>
+          <w:lang w:bidi="he-IL"/>
+        </w:rPr>
+        <w:t xml:space="preserve">  Việc lựa chọn này giúp tiết kiệm thời gian phát triển, đồng thời đảm bảo có thể sử dụng đầy đủ tính năng cần cung cấp. Giải thích việc lựa chọn này sẽ được giải thích chi tiết trong Chương 3.</w:t>
       </w:r>
     </w:p>
     <w:p>
@@ -8929,7 +8947,7 @@
           <w:szCs w:val="24"/>
         </w:rPr>
       </w:pPr>
-      <w:bookmarkStart w:id="82" w:name="_Toc9793861"/>
+      <w:bookmarkStart w:id="84" w:name="_Toc9793861"/>
       <w:r>
         <w:t xml:space="preserve">Hình </w:t>
       </w:r>
@@ -8947,7 +8965,7 @@
       <w:r>
         <w:t>oken</w:t>
       </w:r>
-      <w:bookmarkEnd w:id="82"/>
+      <w:bookmarkEnd w:id="84"/>
     </w:p>
     <w:p>
       <w:pPr>
@@ -8957,12 +8975,12 @@
           <w:numId w:val="19"/>
         </w:numPr>
       </w:pPr>
-      <w:bookmarkStart w:id="83" w:name="_Toc9854553"/>
+      <w:bookmarkStart w:id="85" w:name="_Toc9854553"/>
       <w:r>
         <w:lastRenderedPageBreak/>
         <w:t>Phân công công việc</w:t>
       </w:r>
-      <w:bookmarkEnd w:id="83"/>
+      <w:bookmarkEnd w:id="85"/>
     </w:p>
     <w:p>
       <w:pPr>
@@ -8971,8 +8989,8 @@
           <w:lang w:bidi="he-IL"/>
         </w:rPr>
       </w:pPr>
-      <w:bookmarkStart w:id="84" w:name="OLE_LINK191"/>
-      <w:bookmarkStart w:id="85" w:name="OLE_LINK192"/>
+      <w:bookmarkStart w:id="86" w:name="OLE_LINK191"/>
+      <w:bookmarkStart w:id="87" w:name="OLE_LINK192"/>
       <w:r>
         <w:rPr>
           <w:lang w:bidi="he-IL"/>
@@ -9152,14 +9170,14 @@
           <w:szCs w:val="26"/>
         </w:rPr>
       </w:pPr>
-      <w:bookmarkStart w:id="86" w:name="_Toc9259733"/>
-      <w:bookmarkStart w:id="87" w:name="OLE_LINK116"/>
-      <w:bookmarkStart w:id="88" w:name="OLE_LINK117"/>
-      <w:bookmarkStart w:id="89" w:name="OLE_LINK19"/>
-      <w:bookmarkStart w:id="90" w:name="OLE_LINK20"/>
-      <w:bookmarkStart w:id="91" w:name="_Toc515115182"/>
-      <w:bookmarkEnd w:id="84"/>
-      <w:bookmarkEnd w:id="85"/>
+      <w:bookmarkStart w:id="88" w:name="_Toc9259733"/>
+      <w:bookmarkStart w:id="89" w:name="OLE_LINK116"/>
+      <w:bookmarkStart w:id="90" w:name="OLE_LINK117"/>
+      <w:bookmarkStart w:id="91" w:name="OLE_LINK19"/>
+      <w:bookmarkStart w:id="92" w:name="OLE_LINK20"/>
+      <w:bookmarkStart w:id="93" w:name="_Toc515115182"/>
+      <w:bookmarkEnd w:id="86"/>
+      <w:bookmarkEnd w:id="87"/>
       <w:r>
         <w:rPr>
           <w:sz w:val="26"/>
@@ -9294,10 +9312,10 @@
           <w:kern w:val="0"/>
         </w:rPr>
       </w:pPr>
-      <w:bookmarkStart w:id="92" w:name="_Toc9854554"/>
-      <w:bookmarkEnd w:id="86"/>
-      <w:bookmarkEnd w:id="87"/>
+      <w:bookmarkStart w:id="94" w:name="_Toc9854554"/>
       <w:bookmarkEnd w:id="88"/>
+      <w:bookmarkEnd w:id="89"/>
+      <w:bookmarkEnd w:id="90"/>
       <w:r>
         <w:rPr>
           <w:rFonts w:eastAsiaTheme="majorEastAsia" w:cs="Times New Roman"/>
@@ -9306,8 +9324,8 @@
         <w:lastRenderedPageBreak/>
         <w:t xml:space="preserve">CHƯƠNG 2: </w:t>
       </w:r>
-      <w:bookmarkStart w:id="93" w:name="OLE_LINK21"/>
-      <w:bookmarkStart w:id="94" w:name="OLE_LINK22"/>
+      <w:bookmarkStart w:id="95" w:name="OLE_LINK21"/>
+      <w:bookmarkStart w:id="96" w:name="OLE_LINK22"/>
       <w:r>
         <w:rPr>
           <w:rFonts w:eastAsiaTheme="majorEastAsia" w:cs="Times New Roman"/>
@@ -9315,9 +9333,9 @@
         </w:rPr>
         <w:t>PHÁT TRIỂN FIRMWARE CHO THIẾT BỊ</w:t>
       </w:r>
-      <w:bookmarkEnd w:id="92"/>
-      <w:bookmarkEnd w:id="93"/>
       <w:bookmarkEnd w:id="94"/>
+      <w:bookmarkEnd w:id="95"/>
+      <w:bookmarkEnd w:id="96"/>
     </w:p>
     <w:p>
       <w:pPr>
@@ -9339,30 +9357,28 @@
           <w:szCs w:val="28"/>
         </w:rPr>
       </w:pPr>
-      <w:bookmarkStart w:id="95" w:name="_Toc9797930"/>
-      <w:bookmarkStart w:id="96" w:name="_Toc9797989"/>
-      <w:bookmarkStart w:id="97" w:name="_Toc9798048"/>
-      <w:bookmarkStart w:id="98" w:name="_Toc9800628"/>
-      <w:bookmarkStart w:id="99" w:name="_Toc9801072"/>
-      <w:bookmarkStart w:id="100" w:name="_Toc9841518"/>
-      <w:bookmarkStart w:id="101" w:name="_Toc9841585"/>
-      <w:bookmarkStart w:id="102" w:name="_Toc9844056"/>
-      <w:bookmarkStart w:id="103" w:name="_Toc9847823"/>
-      <w:bookmarkStart w:id="104" w:name="_Toc9847884"/>
-      <w:bookmarkStart w:id="105" w:name="_Toc9847943"/>
-      <w:bookmarkStart w:id="106" w:name="_Toc9848001"/>
-      <w:bookmarkStart w:id="107" w:name="_Toc9848065"/>
-      <w:bookmarkStart w:id="108" w:name="_Toc9848123"/>
-      <w:bookmarkStart w:id="109" w:name="_Toc9848201"/>
-      <w:bookmarkStart w:id="110" w:name="_Toc9848333"/>
-      <w:bookmarkStart w:id="111" w:name="_Toc9848391"/>
-      <w:bookmarkStart w:id="112" w:name="_Toc9848449"/>
-      <w:bookmarkStart w:id="113" w:name="_Toc9849295"/>
-      <w:bookmarkStart w:id="114" w:name="_Toc9851589"/>
-      <w:bookmarkStart w:id="115" w:name="_Toc9854496"/>
-      <w:bookmarkStart w:id="116" w:name="_Toc9854555"/>
-      <w:bookmarkEnd w:id="95"/>
-      <w:bookmarkEnd w:id="96"/>
+      <w:bookmarkStart w:id="97" w:name="_Toc9797930"/>
+      <w:bookmarkStart w:id="98" w:name="_Toc9797989"/>
+      <w:bookmarkStart w:id="99" w:name="_Toc9798048"/>
+      <w:bookmarkStart w:id="100" w:name="_Toc9800628"/>
+      <w:bookmarkStart w:id="101" w:name="_Toc9801072"/>
+      <w:bookmarkStart w:id="102" w:name="_Toc9841518"/>
+      <w:bookmarkStart w:id="103" w:name="_Toc9841585"/>
+      <w:bookmarkStart w:id="104" w:name="_Toc9844056"/>
+      <w:bookmarkStart w:id="105" w:name="_Toc9847823"/>
+      <w:bookmarkStart w:id="106" w:name="_Toc9847884"/>
+      <w:bookmarkStart w:id="107" w:name="_Toc9847943"/>
+      <w:bookmarkStart w:id="108" w:name="_Toc9848001"/>
+      <w:bookmarkStart w:id="109" w:name="_Toc9848065"/>
+      <w:bookmarkStart w:id="110" w:name="_Toc9848123"/>
+      <w:bookmarkStart w:id="111" w:name="_Toc9848201"/>
+      <w:bookmarkStart w:id="112" w:name="_Toc9848333"/>
+      <w:bookmarkStart w:id="113" w:name="_Toc9848391"/>
+      <w:bookmarkStart w:id="114" w:name="_Toc9848449"/>
+      <w:bookmarkStart w:id="115" w:name="_Toc9849295"/>
+      <w:bookmarkStart w:id="116" w:name="_Toc9851589"/>
+      <w:bookmarkStart w:id="117" w:name="_Toc9854496"/>
+      <w:bookmarkStart w:id="118" w:name="_Toc9854555"/>
       <w:bookmarkEnd w:id="97"/>
       <w:bookmarkEnd w:id="98"/>
       <w:bookmarkEnd w:id="99"/>
@@ -9383,6 +9399,8 @@
       <w:bookmarkEnd w:id="114"/>
       <w:bookmarkEnd w:id="115"/>
       <w:bookmarkEnd w:id="116"/>
+      <w:bookmarkEnd w:id="117"/>
+      <w:bookmarkEnd w:id="118"/>
     </w:p>
     <w:p>
       <w:pPr>
@@ -9392,11 +9410,11 @@
           <w:numId w:val="19"/>
         </w:numPr>
       </w:pPr>
-      <w:bookmarkStart w:id="117" w:name="_Toc9854556"/>
+      <w:bookmarkStart w:id="119" w:name="_Toc9854556"/>
       <w:r>
         <w:t>Thiết bị thử nghiệm</w:t>
       </w:r>
-      <w:bookmarkEnd w:id="117"/>
+      <w:bookmarkEnd w:id="119"/>
     </w:p>
     <w:p>
       <w:pPr>
@@ -9680,7 +9698,7 @@
           <w:szCs w:val="26"/>
         </w:rPr>
       </w:pPr>
-      <w:bookmarkStart w:id="118" w:name="_Toc9793862"/>
+      <w:bookmarkStart w:id="120" w:name="_Toc9793862"/>
       <w:r>
         <w:t xml:space="preserve">Hình </w:t>
       </w:r>
@@ -9719,7 +9737,7 @@
         </w:rPr>
         <w:t>MCB2300</w:t>
       </w:r>
-      <w:bookmarkEnd w:id="118"/>
+      <w:bookmarkEnd w:id="120"/>
     </w:p>
     <w:p>
       <w:pPr>
@@ -9729,11 +9747,11 @@
           <w:numId w:val="19"/>
         </w:numPr>
       </w:pPr>
-      <w:bookmarkStart w:id="119" w:name="_Toc9854557"/>
+      <w:bookmarkStart w:id="121" w:name="_Toc9854557"/>
       <w:r>
         <w:t>Chuẩn USB</w:t>
       </w:r>
-      <w:bookmarkEnd w:id="119"/>
+      <w:bookmarkEnd w:id="121"/>
     </w:p>
     <w:p>
       <w:pPr>
@@ -9788,41 +9806,39 @@
           <w:szCs w:val="28"/>
         </w:rPr>
       </w:pPr>
-      <w:bookmarkStart w:id="120" w:name="_Toc9781742"/>
-      <w:bookmarkStart w:id="121" w:name="_Toc9785067"/>
-      <w:bookmarkStart w:id="122" w:name="_Toc9785119"/>
-      <w:bookmarkStart w:id="123" w:name="_Toc9785581"/>
-      <w:bookmarkStart w:id="124" w:name="_Toc9786029"/>
-      <w:bookmarkStart w:id="125" w:name="_Toc9786080"/>
-      <w:bookmarkStart w:id="126" w:name="_Toc9786131"/>
-      <w:bookmarkStart w:id="127" w:name="_Toc9786182"/>
-      <w:bookmarkStart w:id="128" w:name="_Toc9789164"/>
-      <w:bookmarkStart w:id="129" w:name="_Toc9792842"/>
-      <w:bookmarkStart w:id="130" w:name="_Toc9795275"/>
-      <w:bookmarkStart w:id="131" w:name="_Toc9797933"/>
-      <w:bookmarkStart w:id="132" w:name="_Toc9797992"/>
-      <w:bookmarkStart w:id="133" w:name="_Toc9798051"/>
-      <w:bookmarkStart w:id="134" w:name="_Toc9800631"/>
-      <w:bookmarkStart w:id="135" w:name="_Toc9801075"/>
-      <w:bookmarkStart w:id="136" w:name="_Toc9841521"/>
-      <w:bookmarkStart w:id="137" w:name="_Toc9841588"/>
-      <w:bookmarkStart w:id="138" w:name="_Toc9844059"/>
-      <w:bookmarkStart w:id="139" w:name="_Toc9847826"/>
-      <w:bookmarkStart w:id="140" w:name="_Toc9847887"/>
-      <w:bookmarkStart w:id="141" w:name="_Toc9847946"/>
-      <w:bookmarkStart w:id="142" w:name="_Toc9848004"/>
-      <w:bookmarkStart w:id="143" w:name="_Toc9848068"/>
-      <w:bookmarkStart w:id="144" w:name="_Toc9848126"/>
-      <w:bookmarkStart w:id="145" w:name="_Toc9848204"/>
-      <w:bookmarkStart w:id="146" w:name="_Toc9848336"/>
-      <w:bookmarkStart w:id="147" w:name="_Toc9848394"/>
-      <w:bookmarkStart w:id="148" w:name="_Toc9848452"/>
-      <w:bookmarkStart w:id="149" w:name="_Toc9849298"/>
-      <w:bookmarkStart w:id="150" w:name="_Toc9851592"/>
-      <w:bookmarkStart w:id="151" w:name="_Toc9854499"/>
-      <w:bookmarkStart w:id="152" w:name="_Toc9854558"/>
-      <w:bookmarkEnd w:id="120"/>
-      <w:bookmarkEnd w:id="121"/>
+      <w:bookmarkStart w:id="122" w:name="_Toc9781742"/>
+      <w:bookmarkStart w:id="123" w:name="_Toc9785067"/>
+      <w:bookmarkStart w:id="124" w:name="_Toc9785119"/>
+      <w:bookmarkStart w:id="125" w:name="_Toc9785581"/>
+      <w:bookmarkStart w:id="126" w:name="_Toc9786029"/>
+      <w:bookmarkStart w:id="127" w:name="_Toc9786080"/>
+      <w:bookmarkStart w:id="128" w:name="_Toc9786131"/>
+      <w:bookmarkStart w:id="129" w:name="_Toc9786182"/>
+      <w:bookmarkStart w:id="130" w:name="_Toc9789164"/>
+      <w:bookmarkStart w:id="131" w:name="_Toc9792842"/>
+      <w:bookmarkStart w:id="132" w:name="_Toc9795275"/>
+      <w:bookmarkStart w:id="133" w:name="_Toc9797933"/>
+      <w:bookmarkStart w:id="134" w:name="_Toc9797992"/>
+      <w:bookmarkStart w:id="135" w:name="_Toc9798051"/>
+      <w:bookmarkStart w:id="136" w:name="_Toc9800631"/>
+      <w:bookmarkStart w:id="137" w:name="_Toc9801075"/>
+      <w:bookmarkStart w:id="138" w:name="_Toc9841521"/>
+      <w:bookmarkStart w:id="139" w:name="_Toc9841588"/>
+      <w:bookmarkStart w:id="140" w:name="_Toc9844059"/>
+      <w:bookmarkStart w:id="141" w:name="_Toc9847826"/>
+      <w:bookmarkStart w:id="142" w:name="_Toc9847887"/>
+      <w:bookmarkStart w:id="143" w:name="_Toc9847946"/>
+      <w:bookmarkStart w:id="144" w:name="_Toc9848004"/>
+      <w:bookmarkStart w:id="145" w:name="_Toc9848068"/>
+      <w:bookmarkStart w:id="146" w:name="_Toc9848126"/>
+      <w:bookmarkStart w:id="147" w:name="_Toc9848204"/>
+      <w:bookmarkStart w:id="148" w:name="_Toc9848336"/>
+      <w:bookmarkStart w:id="149" w:name="_Toc9848394"/>
+      <w:bookmarkStart w:id="150" w:name="_Toc9848452"/>
+      <w:bookmarkStart w:id="151" w:name="_Toc9849298"/>
+      <w:bookmarkStart w:id="152" w:name="_Toc9851592"/>
+      <w:bookmarkStart w:id="153" w:name="_Toc9854499"/>
+      <w:bookmarkStart w:id="154" w:name="_Toc9854558"/>
       <w:bookmarkEnd w:id="122"/>
       <w:bookmarkEnd w:id="123"/>
       <w:bookmarkEnd w:id="124"/>
@@ -9854,6 +9870,8 @@
       <w:bookmarkEnd w:id="150"/>
       <w:bookmarkEnd w:id="151"/>
       <w:bookmarkEnd w:id="152"/>
+      <w:bookmarkEnd w:id="153"/>
+      <w:bookmarkEnd w:id="154"/>
     </w:p>
     <w:p>
       <w:pPr>
@@ -9876,41 +9894,39 @@
           <w:szCs w:val="28"/>
         </w:rPr>
       </w:pPr>
-      <w:bookmarkStart w:id="153" w:name="_Toc9781743"/>
-      <w:bookmarkStart w:id="154" w:name="_Toc9785068"/>
-      <w:bookmarkStart w:id="155" w:name="_Toc9785120"/>
-      <w:bookmarkStart w:id="156" w:name="_Toc9785582"/>
-      <w:bookmarkStart w:id="157" w:name="_Toc9786030"/>
-      <w:bookmarkStart w:id="158" w:name="_Toc9786081"/>
-      <w:bookmarkStart w:id="159" w:name="_Toc9786132"/>
-      <w:bookmarkStart w:id="160" w:name="_Toc9786183"/>
-      <w:bookmarkStart w:id="161" w:name="_Toc9789165"/>
-      <w:bookmarkStart w:id="162" w:name="_Toc9792843"/>
-      <w:bookmarkStart w:id="163" w:name="_Toc9795276"/>
-      <w:bookmarkStart w:id="164" w:name="_Toc9797934"/>
-      <w:bookmarkStart w:id="165" w:name="_Toc9797993"/>
-      <w:bookmarkStart w:id="166" w:name="_Toc9798052"/>
-      <w:bookmarkStart w:id="167" w:name="_Toc9800632"/>
-      <w:bookmarkStart w:id="168" w:name="_Toc9801076"/>
-      <w:bookmarkStart w:id="169" w:name="_Toc9841522"/>
-      <w:bookmarkStart w:id="170" w:name="_Toc9841589"/>
-      <w:bookmarkStart w:id="171" w:name="_Toc9844060"/>
-      <w:bookmarkStart w:id="172" w:name="_Toc9847827"/>
-      <w:bookmarkStart w:id="173" w:name="_Toc9847888"/>
-      <w:bookmarkStart w:id="174" w:name="_Toc9847947"/>
-      <w:bookmarkStart w:id="175" w:name="_Toc9848005"/>
-      <w:bookmarkStart w:id="176" w:name="_Toc9848069"/>
-      <w:bookmarkStart w:id="177" w:name="_Toc9848127"/>
-      <w:bookmarkStart w:id="178" w:name="_Toc9848205"/>
-      <w:bookmarkStart w:id="179" w:name="_Toc9848337"/>
-      <w:bookmarkStart w:id="180" w:name="_Toc9848395"/>
-      <w:bookmarkStart w:id="181" w:name="_Toc9848453"/>
-      <w:bookmarkStart w:id="182" w:name="_Toc9849299"/>
-      <w:bookmarkStart w:id="183" w:name="_Toc9851593"/>
-      <w:bookmarkStart w:id="184" w:name="_Toc9854500"/>
-      <w:bookmarkStart w:id="185" w:name="_Toc9854559"/>
-      <w:bookmarkEnd w:id="153"/>
-      <w:bookmarkEnd w:id="154"/>
+      <w:bookmarkStart w:id="155" w:name="_Toc9781743"/>
+      <w:bookmarkStart w:id="156" w:name="_Toc9785068"/>
+      <w:bookmarkStart w:id="157" w:name="_Toc9785120"/>
+      <w:bookmarkStart w:id="158" w:name="_Toc9785582"/>
+      <w:bookmarkStart w:id="159" w:name="_Toc9786030"/>
+      <w:bookmarkStart w:id="160" w:name="_Toc9786081"/>
+      <w:bookmarkStart w:id="161" w:name="_Toc9786132"/>
+      <w:bookmarkStart w:id="162" w:name="_Toc9786183"/>
+      <w:bookmarkStart w:id="163" w:name="_Toc9789165"/>
+      <w:bookmarkStart w:id="164" w:name="_Toc9792843"/>
+      <w:bookmarkStart w:id="165" w:name="_Toc9795276"/>
+      <w:bookmarkStart w:id="166" w:name="_Toc9797934"/>
+      <w:bookmarkStart w:id="167" w:name="_Toc9797993"/>
+      <w:bookmarkStart w:id="168" w:name="_Toc9798052"/>
+      <w:bookmarkStart w:id="169" w:name="_Toc9800632"/>
+      <w:bookmarkStart w:id="170" w:name="_Toc9801076"/>
+      <w:bookmarkStart w:id="171" w:name="_Toc9841522"/>
+      <w:bookmarkStart w:id="172" w:name="_Toc9841589"/>
+      <w:bookmarkStart w:id="173" w:name="_Toc9844060"/>
+      <w:bookmarkStart w:id="174" w:name="_Toc9847827"/>
+      <w:bookmarkStart w:id="175" w:name="_Toc9847888"/>
+      <w:bookmarkStart w:id="176" w:name="_Toc9847947"/>
+      <w:bookmarkStart w:id="177" w:name="_Toc9848005"/>
+      <w:bookmarkStart w:id="178" w:name="_Toc9848069"/>
+      <w:bookmarkStart w:id="179" w:name="_Toc9848127"/>
+      <w:bookmarkStart w:id="180" w:name="_Toc9848205"/>
+      <w:bookmarkStart w:id="181" w:name="_Toc9848337"/>
+      <w:bookmarkStart w:id="182" w:name="_Toc9848395"/>
+      <w:bookmarkStart w:id="183" w:name="_Toc9848453"/>
+      <w:bookmarkStart w:id="184" w:name="_Toc9849299"/>
+      <w:bookmarkStart w:id="185" w:name="_Toc9851593"/>
+      <w:bookmarkStart w:id="186" w:name="_Toc9854500"/>
+      <w:bookmarkStart w:id="187" w:name="_Toc9854559"/>
       <w:bookmarkEnd w:id="155"/>
       <w:bookmarkEnd w:id="156"/>
       <w:bookmarkEnd w:id="157"/>
@@ -9942,6 +9958,8 @@
       <w:bookmarkEnd w:id="183"/>
       <w:bookmarkEnd w:id="184"/>
       <w:bookmarkEnd w:id="185"/>
+      <w:bookmarkEnd w:id="186"/>
+      <w:bookmarkEnd w:id="187"/>
     </w:p>
     <w:p>
       <w:pPr>
@@ -9963,30 +9981,28 @@
           <w:szCs w:val="26"/>
         </w:rPr>
       </w:pPr>
-      <w:bookmarkStart w:id="186" w:name="_Toc9797935"/>
-      <w:bookmarkStart w:id="187" w:name="_Toc9797994"/>
-      <w:bookmarkStart w:id="188" w:name="_Toc9798053"/>
-      <w:bookmarkStart w:id="189" w:name="_Toc9800633"/>
-      <w:bookmarkStart w:id="190" w:name="_Toc9801077"/>
-      <w:bookmarkStart w:id="191" w:name="_Toc9841523"/>
-      <w:bookmarkStart w:id="192" w:name="_Toc9841590"/>
-      <w:bookmarkStart w:id="193" w:name="_Toc9844061"/>
-      <w:bookmarkStart w:id="194" w:name="_Toc9847828"/>
-      <w:bookmarkStart w:id="195" w:name="_Toc9847889"/>
-      <w:bookmarkStart w:id="196" w:name="_Toc9847948"/>
-      <w:bookmarkStart w:id="197" w:name="_Toc9848006"/>
-      <w:bookmarkStart w:id="198" w:name="_Toc9848070"/>
-      <w:bookmarkStart w:id="199" w:name="_Toc9848128"/>
-      <w:bookmarkStart w:id="200" w:name="_Toc9848206"/>
-      <w:bookmarkStart w:id="201" w:name="_Toc9848338"/>
-      <w:bookmarkStart w:id="202" w:name="_Toc9848396"/>
-      <w:bookmarkStart w:id="203" w:name="_Toc9848454"/>
-      <w:bookmarkStart w:id="204" w:name="_Toc9849300"/>
-      <w:bookmarkStart w:id="205" w:name="_Toc9851594"/>
-      <w:bookmarkStart w:id="206" w:name="_Toc9854501"/>
-      <w:bookmarkStart w:id="207" w:name="_Toc9854560"/>
-      <w:bookmarkEnd w:id="186"/>
-      <w:bookmarkEnd w:id="187"/>
+      <w:bookmarkStart w:id="188" w:name="_Toc9797935"/>
+      <w:bookmarkStart w:id="189" w:name="_Toc9797994"/>
+      <w:bookmarkStart w:id="190" w:name="_Toc9798053"/>
+      <w:bookmarkStart w:id="191" w:name="_Toc9800633"/>
+      <w:bookmarkStart w:id="192" w:name="_Toc9801077"/>
+      <w:bookmarkStart w:id="193" w:name="_Toc9841523"/>
+      <w:bookmarkStart w:id="194" w:name="_Toc9841590"/>
+      <w:bookmarkStart w:id="195" w:name="_Toc9844061"/>
+      <w:bookmarkStart w:id="196" w:name="_Toc9847828"/>
+      <w:bookmarkStart w:id="197" w:name="_Toc9847889"/>
+      <w:bookmarkStart w:id="198" w:name="_Toc9847948"/>
+      <w:bookmarkStart w:id="199" w:name="_Toc9848006"/>
+      <w:bookmarkStart w:id="200" w:name="_Toc9848070"/>
+      <w:bookmarkStart w:id="201" w:name="_Toc9848128"/>
+      <w:bookmarkStart w:id="202" w:name="_Toc9848206"/>
+      <w:bookmarkStart w:id="203" w:name="_Toc9848338"/>
+      <w:bookmarkStart w:id="204" w:name="_Toc9848396"/>
+      <w:bookmarkStart w:id="205" w:name="_Toc9848454"/>
+      <w:bookmarkStart w:id="206" w:name="_Toc9849300"/>
+      <w:bookmarkStart w:id="207" w:name="_Toc9851594"/>
+      <w:bookmarkStart w:id="208" w:name="_Toc9854501"/>
+      <w:bookmarkStart w:id="209" w:name="_Toc9854560"/>
       <w:bookmarkEnd w:id="188"/>
       <w:bookmarkEnd w:id="189"/>
       <w:bookmarkEnd w:id="190"/>
@@ -10007,6 +10023,8 @@
       <w:bookmarkEnd w:id="205"/>
       <w:bookmarkEnd w:id="206"/>
       <w:bookmarkEnd w:id="207"/>
+      <w:bookmarkEnd w:id="208"/>
+      <w:bookmarkEnd w:id="209"/>
     </w:p>
     <w:p>
       <w:pPr>
@@ -10028,30 +10046,28 @@
           <w:szCs w:val="26"/>
         </w:rPr>
       </w:pPr>
-      <w:bookmarkStart w:id="208" w:name="_Toc9797936"/>
-      <w:bookmarkStart w:id="209" w:name="_Toc9797995"/>
-      <w:bookmarkStart w:id="210" w:name="_Toc9798054"/>
-      <w:bookmarkStart w:id="211" w:name="_Toc9800634"/>
-      <w:bookmarkStart w:id="212" w:name="_Toc9801078"/>
-      <w:bookmarkStart w:id="213" w:name="_Toc9841524"/>
-      <w:bookmarkStart w:id="214" w:name="_Toc9841591"/>
-      <w:bookmarkStart w:id="215" w:name="_Toc9844062"/>
-      <w:bookmarkStart w:id="216" w:name="_Toc9847829"/>
-      <w:bookmarkStart w:id="217" w:name="_Toc9847890"/>
-      <w:bookmarkStart w:id="218" w:name="_Toc9847949"/>
-      <w:bookmarkStart w:id="219" w:name="_Toc9848007"/>
-      <w:bookmarkStart w:id="220" w:name="_Toc9848071"/>
-      <w:bookmarkStart w:id="221" w:name="_Toc9848129"/>
-      <w:bookmarkStart w:id="222" w:name="_Toc9848207"/>
-      <w:bookmarkStart w:id="223" w:name="_Toc9848339"/>
-      <w:bookmarkStart w:id="224" w:name="_Toc9848397"/>
-      <w:bookmarkStart w:id="225" w:name="_Toc9848455"/>
-      <w:bookmarkStart w:id="226" w:name="_Toc9849301"/>
-      <w:bookmarkStart w:id="227" w:name="_Toc9851595"/>
-      <w:bookmarkStart w:id="228" w:name="_Toc9854502"/>
-      <w:bookmarkStart w:id="229" w:name="_Toc9854561"/>
-      <w:bookmarkEnd w:id="208"/>
-      <w:bookmarkEnd w:id="209"/>
+      <w:bookmarkStart w:id="210" w:name="_Toc9797936"/>
+      <w:bookmarkStart w:id="211" w:name="_Toc9797995"/>
+      <w:bookmarkStart w:id="212" w:name="_Toc9798054"/>
+      <w:bookmarkStart w:id="213" w:name="_Toc9800634"/>
+      <w:bookmarkStart w:id="214" w:name="_Toc9801078"/>
+      <w:bookmarkStart w:id="215" w:name="_Toc9841524"/>
+      <w:bookmarkStart w:id="216" w:name="_Toc9841591"/>
+      <w:bookmarkStart w:id="217" w:name="_Toc9844062"/>
+      <w:bookmarkStart w:id="218" w:name="_Toc9847829"/>
+      <w:bookmarkStart w:id="219" w:name="_Toc9847890"/>
+      <w:bookmarkStart w:id="220" w:name="_Toc9847949"/>
+      <w:bookmarkStart w:id="221" w:name="_Toc9848007"/>
+      <w:bookmarkStart w:id="222" w:name="_Toc9848071"/>
+      <w:bookmarkStart w:id="223" w:name="_Toc9848129"/>
+      <w:bookmarkStart w:id="224" w:name="_Toc9848207"/>
+      <w:bookmarkStart w:id="225" w:name="_Toc9848339"/>
+      <w:bookmarkStart w:id="226" w:name="_Toc9848397"/>
+      <w:bookmarkStart w:id="227" w:name="_Toc9848455"/>
+      <w:bookmarkStart w:id="228" w:name="_Toc9849301"/>
+      <w:bookmarkStart w:id="229" w:name="_Toc9851595"/>
+      <w:bookmarkStart w:id="230" w:name="_Toc9854502"/>
+      <w:bookmarkStart w:id="231" w:name="_Toc9854561"/>
       <w:bookmarkEnd w:id="210"/>
       <w:bookmarkEnd w:id="211"/>
       <w:bookmarkEnd w:id="212"/>
@@ -10072,6 +10088,8 @@
       <w:bookmarkEnd w:id="227"/>
       <w:bookmarkEnd w:id="228"/>
       <w:bookmarkEnd w:id="229"/>
+      <w:bookmarkEnd w:id="230"/>
+      <w:bookmarkEnd w:id="231"/>
     </w:p>
     <w:p>
       <w:pPr>
@@ -10093,30 +10111,28 @@
           <w:szCs w:val="26"/>
         </w:rPr>
       </w:pPr>
-      <w:bookmarkStart w:id="230" w:name="_Toc9797937"/>
-      <w:bookmarkStart w:id="231" w:name="_Toc9797996"/>
-      <w:bookmarkStart w:id="232" w:name="_Toc9798055"/>
-      <w:bookmarkStart w:id="233" w:name="_Toc9800635"/>
-      <w:bookmarkStart w:id="234" w:name="_Toc9801079"/>
-      <w:bookmarkStart w:id="235" w:name="_Toc9841525"/>
-      <w:bookmarkStart w:id="236" w:name="_Toc9841592"/>
-      <w:bookmarkStart w:id="237" w:name="_Toc9844063"/>
-      <w:bookmarkStart w:id="238" w:name="_Toc9847830"/>
-      <w:bookmarkStart w:id="239" w:name="_Toc9847891"/>
-      <w:bookmarkStart w:id="240" w:name="_Toc9847950"/>
-      <w:bookmarkStart w:id="241" w:name="_Toc9848008"/>
-      <w:bookmarkStart w:id="242" w:name="_Toc9848072"/>
-      <w:bookmarkStart w:id="243" w:name="_Toc9848130"/>
-      <w:bookmarkStart w:id="244" w:name="_Toc9848208"/>
-      <w:bookmarkStart w:id="245" w:name="_Toc9848340"/>
-      <w:bookmarkStart w:id="246" w:name="_Toc9848398"/>
-      <w:bookmarkStart w:id="247" w:name="_Toc9848456"/>
-      <w:bookmarkStart w:id="248" w:name="_Toc9849302"/>
-      <w:bookmarkStart w:id="249" w:name="_Toc9851596"/>
-      <w:bookmarkStart w:id="250" w:name="_Toc9854503"/>
-      <w:bookmarkStart w:id="251" w:name="_Toc9854562"/>
-      <w:bookmarkEnd w:id="230"/>
-      <w:bookmarkEnd w:id="231"/>
+      <w:bookmarkStart w:id="232" w:name="_Toc9797937"/>
+      <w:bookmarkStart w:id="233" w:name="_Toc9797996"/>
+      <w:bookmarkStart w:id="234" w:name="_Toc9798055"/>
+      <w:bookmarkStart w:id="235" w:name="_Toc9800635"/>
+      <w:bookmarkStart w:id="236" w:name="_Toc9801079"/>
+      <w:bookmarkStart w:id="237" w:name="_Toc9841525"/>
+      <w:bookmarkStart w:id="238" w:name="_Toc9841592"/>
+      <w:bookmarkStart w:id="239" w:name="_Toc9844063"/>
+      <w:bookmarkStart w:id="240" w:name="_Toc9847830"/>
+      <w:bookmarkStart w:id="241" w:name="_Toc9847891"/>
+      <w:bookmarkStart w:id="242" w:name="_Toc9847950"/>
+      <w:bookmarkStart w:id="243" w:name="_Toc9848008"/>
+      <w:bookmarkStart w:id="244" w:name="_Toc9848072"/>
+      <w:bookmarkStart w:id="245" w:name="_Toc9848130"/>
+      <w:bookmarkStart w:id="246" w:name="_Toc9848208"/>
+      <w:bookmarkStart w:id="247" w:name="_Toc9848340"/>
+      <w:bookmarkStart w:id="248" w:name="_Toc9848398"/>
+      <w:bookmarkStart w:id="249" w:name="_Toc9848456"/>
+      <w:bookmarkStart w:id="250" w:name="_Toc9849302"/>
+      <w:bookmarkStart w:id="251" w:name="_Toc9851596"/>
+      <w:bookmarkStart w:id="252" w:name="_Toc9854503"/>
+      <w:bookmarkStart w:id="253" w:name="_Toc9854562"/>
       <w:bookmarkEnd w:id="232"/>
       <w:bookmarkEnd w:id="233"/>
       <w:bookmarkEnd w:id="234"/>
@@ -10137,6 +10153,8 @@
       <w:bookmarkEnd w:id="249"/>
       <w:bookmarkEnd w:id="250"/>
       <w:bookmarkEnd w:id="251"/>
+      <w:bookmarkEnd w:id="252"/>
+      <w:bookmarkEnd w:id="253"/>
     </w:p>
     <w:p>
       <w:pPr>
@@ -10158,30 +10176,28 @@
           <w:szCs w:val="26"/>
         </w:rPr>
       </w:pPr>
-      <w:bookmarkStart w:id="252" w:name="_Toc9797938"/>
-      <w:bookmarkStart w:id="253" w:name="_Toc9797997"/>
-      <w:bookmarkStart w:id="254" w:name="_Toc9798056"/>
-      <w:bookmarkStart w:id="255" w:name="_Toc9800636"/>
-      <w:bookmarkStart w:id="256" w:name="_Toc9801080"/>
-      <w:bookmarkStart w:id="257" w:name="_Toc9841526"/>
-      <w:bookmarkStart w:id="258" w:name="_Toc9841593"/>
-      <w:bookmarkStart w:id="259" w:name="_Toc9844064"/>
-      <w:bookmarkStart w:id="260" w:name="_Toc9847831"/>
-      <w:bookmarkStart w:id="261" w:name="_Toc9847892"/>
-      <w:bookmarkStart w:id="262" w:name="_Toc9847951"/>
-      <w:bookmarkStart w:id="263" w:name="_Toc9848009"/>
-      <w:bookmarkStart w:id="264" w:name="_Toc9848073"/>
-      <w:bookmarkStart w:id="265" w:name="_Toc9848131"/>
-      <w:bookmarkStart w:id="266" w:name="_Toc9848209"/>
-      <w:bookmarkStart w:id="267" w:name="_Toc9848341"/>
-      <w:bookmarkStart w:id="268" w:name="_Toc9848399"/>
-      <w:bookmarkStart w:id="269" w:name="_Toc9848457"/>
-      <w:bookmarkStart w:id="270" w:name="_Toc9849303"/>
-      <w:bookmarkStart w:id="271" w:name="_Toc9851597"/>
-      <w:bookmarkStart w:id="272" w:name="_Toc9854504"/>
-      <w:bookmarkStart w:id="273" w:name="_Toc9854563"/>
-      <w:bookmarkEnd w:id="252"/>
-      <w:bookmarkEnd w:id="253"/>
+      <w:bookmarkStart w:id="254" w:name="_Toc9797938"/>
+      <w:bookmarkStart w:id="255" w:name="_Toc9797997"/>
+      <w:bookmarkStart w:id="256" w:name="_Toc9798056"/>
+      <w:bookmarkStart w:id="257" w:name="_Toc9800636"/>
+      <w:bookmarkStart w:id="258" w:name="_Toc9801080"/>
+      <w:bookmarkStart w:id="259" w:name="_Toc9841526"/>
+      <w:bookmarkStart w:id="260" w:name="_Toc9841593"/>
+      <w:bookmarkStart w:id="261" w:name="_Toc9844064"/>
+      <w:bookmarkStart w:id="262" w:name="_Toc9847831"/>
+      <w:bookmarkStart w:id="263" w:name="_Toc9847892"/>
+      <w:bookmarkStart w:id="264" w:name="_Toc9847951"/>
+      <w:bookmarkStart w:id="265" w:name="_Toc9848009"/>
+      <w:bookmarkStart w:id="266" w:name="_Toc9848073"/>
+      <w:bookmarkStart w:id="267" w:name="_Toc9848131"/>
+      <w:bookmarkStart w:id="268" w:name="_Toc9848209"/>
+      <w:bookmarkStart w:id="269" w:name="_Toc9848341"/>
+      <w:bookmarkStart w:id="270" w:name="_Toc9848399"/>
+      <w:bookmarkStart w:id="271" w:name="_Toc9848457"/>
+      <w:bookmarkStart w:id="272" w:name="_Toc9849303"/>
+      <w:bookmarkStart w:id="273" w:name="_Toc9851597"/>
+      <w:bookmarkStart w:id="274" w:name="_Toc9854504"/>
+      <w:bookmarkStart w:id="275" w:name="_Toc9854563"/>
       <w:bookmarkEnd w:id="254"/>
       <w:bookmarkEnd w:id="255"/>
       <w:bookmarkEnd w:id="256"/>
@@ -10202,6 +10218,8 @@
       <w:bookmarkEnd w:id="271"/>
       <w:bookmarkEnd w:id="272"/>
       <w:bookmarkEnd w:id="273"/>
+      <w:bookmarkEnd w:id="274"/>
+      <w:bookmarkEnd w:id="275"/>
     </w:p>
     <w:p>
       <w:pPr>
@@ -10215,7 +10233,7 @@
           <w:szCs w:val="26"/>
         </w:rPr>
       </w:pPr>
-      <w:bookmarkStart w:id="274" w:name="_Toc9854564"/>
+      <w:bookmarkStart w:id="276" w:name="_Toc9854564"/>
       <w:r>
         <w:rPr>
           <w:rFonts w:cs="Times New Roman"/>
@@ -10223,7 +10241,7 @@
         </w:rPr>
         <w:t>Tổng quan</w:t>
       </w:r>
-      <w:bookmarkEnd w:id="274"/>
+      <w:bookmarkEnd w:id="276"/>
     </w:p>
     <w:p>
       <w:pPr>
@@ -10303,7 +10321,7 @@
         <w:pStyle w:val="Caption"/>
         <w:spacing w:line="288" w:lineRule="auto"/>
       </w:pPr>
-      <w:bookmarkStart w:id="275" w:name="_Toc9793863"/>
+      <w:bookmarkStart w:id="277" w:name="_Toc9793863"/>
       <w:r>
         <w:t xml:space="preserve">Hình </w:t>
       </w:r>
@@ -10318,7 +10336,7 @@
       <w:r>
         <w:t>: Kết nối USB</w:t>
       </w:r>
-      <w:bookmarkEnd w:id="275"/>
+      <w:bookmarkEnd w:id="277"/>
     </w:p>
     <w:p>
       <w:r>
@@ -10435,7 +10453,7 @@
           <w:numId w:val="10"/>
         </w:numPr>
       </w:pPr>
-      <w:bookmarkStart w:id="276" w:name="_Toc9854565"/>
+      <w:bookmarkStart w:id="278" w:name="_Toc9854565"/>
       <w:r>
         <w:t xml:space="preserve">Phần </w:t>
       </w:r>
@@ -10446,7 +10464,7 @@
         </w:rPr>
         <w:t>cứng</w:t>
       </w:r>
-      <w:bookmarkEnd w:id="276"/>
+      <w:bookmarkEnd w:id="278"/>
     </w:p>
     <w:p>
       <w:pPr>
@@ -10512,7 +10530,7 @@
         <w:pStyle w:val="Caption"/>
         <w:spacing w:line="288" w:lineRule="auto"/>
       </w:pPr>
-      <w:bookmarkStart w:id="277" w:name="_Toc9793864"/>
+      <w:bookmarkStart w:id="279" w:name="_Toc9793864"/>
       <w:r>
         <w:t xml:space="preserve">Hình </w:t>
       </w:r>
@@ -10530,7 +10548,7 @@
       <w:r>
         <w:t>ết nối USB</w:t>
       </w:r>
-      <w:bookmarkEnd w:id="277"/>
+      <w:bookmarkEnd w:id="279"/>
     </w:p>
     <w:p>
       <w:pPr>
@@ -10597,11 +10615,11 @@
           <w:numId w:val="10"/>
         </w:numPr>
       </w:pPr>
-      <w:bookmarkStart w:id="278" w:name="_Toc9854566"/>
+      <w:bookmarkStart w:id="280" w:name="_Toc9854566"/>
       <w:r>
         <w:t>Giao thức</w:t>
       </w:r>
-      <w:bookmarkEnd w:id="278"/>
+      <w:bookmarkEnd w:id="280"/>
     </w:p>
     <w:p>
       <w:pPr>
@@ -10616,30 +10634,30 @@
         </w:rPr>
         <w:t>Một</w:t>
       </w:r>
-      <w:bookmarkStart w:id="279" w:name="OLE_LINK23"/>
-      <w:bookmarkStart w:id="280" w:name="OLE_LINK24"/>
+      <w:bookmarkStart w:id="281" w:name="OLE_LINK23"/>
+      <w:bookmarkStart w:id="282" w:name="OLE_LINK24"/>
       <w:r>
         <w:rPr>
           <w:lang w:bidi="he-IL"/>
         </w:rPr>
         <w:t xml:space="preserve"> thiết bị USB vật lý có thể có nhiều thiết bị logic.</w:t>
       </w:r>
-      <w:bookmarkEnd w:id="279"/>
-      <w:bookmarkEnd w:id="280"/>
+      <w:bookmarkEnd w:id="281"/>
+      <w:bookmarkEnd w:id="282"/>
       <w:r>
         <w:rPr>
           <w:lang w:bidi="he-IL"/>
         </w:rPr>
         <w:t xml:space="preserve"> Thí dụ, webcam có thể tích hợp microphone. Đó là </w:t>
       </w:r>
-      <w:bookmarkStart w:id="281" w:name="OLE_LINK25"/>
+      <w:bookmarkStart w:id="283" w:name="OLE_LINK25"/>
       <w:r>
         <w:rPr>
           <w:lang w:bidi="he-IL"/>
         </w:rPr>
         <w:t>các thiết bị phức hợp</w:t>
       </w:r>
-      <w:bookmarkEnd w:id="281"/>
+      <w:bookmarkEnd w:id="283"/>
       <w:r>
         <w:rPr>
           <w:lang w:bidi="he-IL"/>
@@ -10751,7 +10769,7 @@
         <w:pStyle w:val="Caption"/>
         <w:spacing w:line="288" w:lineRule="auto"/>
       </w:pPr>
-      <w:bookmarkStart w:id="282" w:name="_Toc9793865"/>
+      <w:bookmarkStart w:id="284" w:name="_Toc9793865"/>
       <w:r>
         <w:t xml:space="preserve">Hình </w:t>
       </w:r>
@@ -10769,7 +10787,7 @@
       <w:r>
         <w:t>Giao tiếp pipe</w:t>
       </w:r>
-      <w:bookmarkEnd w:id="282"/>
+      <w:bookmarkEnd w:id="284"/>
     </w:p>
     <w:p>
       <w:pPr>
@@ -10917,7 +10935,7 @@
       <w:r>
         <w:t xml:space="preserve"> </w:t>
       </w:r>
-      <w:bookmarkStart w:id="283" w:name="_Toc9854567"/>
+      <w:bookmarkStart w:id="285" w:name="_Toc9854567"/>
       <w:r>
         <w:t xml:space="preserve">Thiết </w:t>
       </w:r>
@@ -10930,7 +10948,7 @@
         </w:rPr>
         <w:t>firmware</w:t>
       </w:r>
-      <w:bookmarkEnd w:id="283"/>
+      <w:bookmarkEnd w:id="285"/>
     </w:p>
     <w:p>
       <w:pPr>
@@ -11006,8 +11024,8 @@
         <w:pStyle w:val="Caption"/>
         <w:spacing w:line="288" w:lineRule="auto"/>
       </w:pPr>
-      <w:bookmarkStart w:id="284" w:name="_Toc9453118"/>
-      <w:bookmarkStart w:id="285" w:name="_Toc9793866"/>
+      <w:bookmarkStart w:id="286" w:name="_Toc9453118"/>
+      <w:bookmarkStart w:id="287" w:name="_Toc9793866"/>
       <w:r>
         <w:t xml:space="preserve">Hình </w:t>
       </w:r>
@@ -11022,8 +11040,8 @@
       <w:r>
         <w:t>: Các chức năng chính của firmware</w:t>
       </w:r>
-      <w:bookmarkEnd w:id="284"/>
-      <w:bookmarkEnd w:id="285"/>
+      <w:bookmarkEnd w:id="286"/>
+      <w:bookmarkEnd w:id="287"/>
     </w:p>
     <w:p>
       <w:pPr>
@@ -11046,56 +11064,54 @@
           <w:szCs w:val="26"/>
         </w:rPr>
       </w:pPr>
-      <w:bookmarkStart w:id="286" w:name="_Toc9560630"/>
-      <w:bookmarkStart w:id="287" w:name="_Toc9560747"/>
-      <w:bookmarkStart w:id="288" w:name="_Toc9561147"/>
-      <w:bookmarkStart w:id="289" w:name="_Toc9561200"/>
-      <w:bookmarkStart w:id="290" w:name="_Toc9561272"/>
-      <w:bookmarkStart w:id="291" w:name="_Toc9589422"/>
-      <w:bookmarkStart w:id="292" w:name="_Toc9591666"/>
-      <w:bookmarkStart w:id="293" w:name="_Toc9592242"/>
-      <w:bookmarkStart w:id="294" w:name="_Toc9592298"/>
-      <w:bookmarkStart w:id="295" w:name="_Toc9592397"/>
-      <w:bookmarkStart w:id="296" w:name="_Toc9603449"/>
-      <w:bookmarkStart w:id="297" w:name="_Toc9603745"/>
-      <w:bookmarkStart w:id="298" w:name="_Toc9604829"/>
-      <w:bookmarkStart w:id="299" w:name="_Toc9607293"/>
-      <w:bookmarkStart w:id="300" w:name="_Toc9780213"/>
-      <w:bookmarkStart w:id="301" w:name="_Toc9781748"/>
-      <w:bookmarkStart w:id="302" w:name="_Toc9785073"/>
-      <w:bookmarkStart w:id="303" w:name="_Toc9785125"/>
-      <w:bookmarkStart w:id="304" w:name="_Toc9785587"/>
-      <w:bookmarkStart w:id="305" w:name="_Toc9786035"/>
-      <w:bookmarkStart w:id="306" w:name="_Toc9786086"/>
-      <w:bookmarkStart w:id="307" w:name="_Toc9786137"/>
-      <w:bookmarkStart w:id="308" w:name="_Toc9786188"/>
-      <w:bookmarkStart w:id="309" w:name="_Toc9789170"/>
-      <w:bookmarkStart w:id="310" w:name="_Toc9792848"/>
-      <w:bookmarkStart w:id="311" w:name="_Toc9795281"/>
-      <w:bookmarkStart w:id="312" w:name="_Toc9797943"/>
-      <w:bookmarkStart w:id="313" w:name="_Toc9798002"/>
-      <w:bookmarkStart w:id="314" w:name="_Toc9798061"/>
-      <w:bookmarkStart w:id="315" w:name="_Toc9800641"/>
-      <w:bookmarkStart w:id="316" w:name="_Toc9801085"/>
-      <w:bookmarkStart w:id="317" w:name="_Toc9841531"/>
-      <w:bookmarkStart w:id="318" w:name="_Toc9841598"/>
-      <w:bookmarkStart w:id="319" w:name="_Toc9844069"/>
-      <w:bookmarkStart w:id="320" w:name="_Toc9847836"/>
-      <w:bookmarkStart w:id="321" w:name="_Toc9847897"/>
-      <w:bookmarkStart w:id="322" w:name="_Toc9847956"/>
-      <w:bookmarkStart w:id="323" w:name="_Toc9848014"/>
-      <w:bookmarkStart w:id="324" w:name="_Toc9848078"/>
-      <w:bookmarkStart w:id="325" w:name="_Toc9848136"/>
-      <w:bookmarkStart w:id="326" w:name="_Toc9848214"/>
-      <w:bookmarkStart w:id="327" w:name="_Toc9848346"/>
-      <w:bookmarkStart w:id="328" w:name="_Toc9848404"/>
-      <w:bookmarkStart w:id="329" w:name="_Toc9848462"/>
-      <w:bookmarkStart w:id="330" w:name="_Toc9849308"/>
-      <w:bookmarkStart w:id="331" w:name="_Toc9851602"/>
-      <w:bookmarkStart w:id="332" w:name="_Toc9854509"/>
-      <w:bookmarkStart w:id="333" w:name="_Toc9854568"/>
-      <w:bookmarkEnd w:id="286"/>
-      <w:bookmarkEnd w:id="287"/>
+      <w:bookmarkStart w:id="288" w:name="_Toc9560630"/>
+      <w:bookmarkStart w:id="289" w:name="_Toc9560747"/>
+      <w:bookmarkStart w:id="290" w:name="_Toc9561147"/>
+      <w:bookmarkStart w:id="291" w:name="_Toc9561200"/>
+      <w:bookmarkStart w:id="292" w:name="_Toc9561272"/>
+      <w:bookmarkStart w:id="293" w:name="_Toc9589422"/>
+      <w:bookmarkStart w:id="294" w:name="_Toc9591666"/>
+      <w:bookmarkStart w:id="295" w:name="_Toc9592242"/>
+      <w:bookmarkStart w:id="296" w:name="_Toc9592298"/>
+      <w:bookmarkStart w:id="297" w:name="_Toc9592397"/>
+      <w:bookmarkStart w:id="298" w:name="_Toc9603449"/>
+      <w:bookmarkStart w:id="299" w:name="_Toc9603745"/>
+      <w:bookmarkStart w:id="300" w:name="_Toc9604829"/>
+      <w:bookmarkStart w:id="301" w:name="_Toc9607293"/>
+      <w:bookmarkStart w:id="302" w:name="_Toc9780213"/>
+      <w:bookmarkStart w:id="303" w:name="_Toc9781748"/>
+      <w:bookmarkStart w:id="304" w:name="_Toc9785073"/>
+      <w:bookmarkStart w:id="305" w:name="_Toc9785125"/>
+      <w:bookmarkStart w:id="306" w:name="_Toc9785587"/>
+      <w:bookmarkStart w:id="307" w:name="_Toc9786035"/>
+      <w:bookmarkStart w:id="308" w:name="_Toc9786086"/>
+      <w:bookmarkStart w:id="309" w:name="_Toc9786137"/>
+      <w:bookmarkStart w:id="310" w:name="_Toc9786188"/>
+      <w:bookmarkStart w:id="311" w:name="_Toc9789170"/>
+      <w:bookmarkStart w:id="312" w:name="_Toc9792848"/>
+      <w:bookmarkStart w:id="313" w:name="_Toc9795281"/>
+      <w:bookmarkStart w:id="314" w:name="_Toc9797943"/>
+      <w:bookmarkStart w:id="315" w:name="_Toc9798002"/>
+      <w:bookmarkStart w:id="316" w:name="_Toc9798061"/>
+      <w:bookmarkStart w:id="317" w:name="_Toc9800641"/>
+      <w:bookmarkStart w:id="318" w:name="_Toc9801085"/>
+      <w:bookmarkStart w:id="319" w:name="_Toc9841531"/>
+      <w:bookmarkStart w:id="320" w:name="_Toc9841598"/>
+      <w:bookmarkStart w:id="321" w:name="_Toc9844069"/>
+      <w:bookmarkStart w:id="322" w:name="_Toc9847836"/>
+      <w:bookmarkStart w:id="323" w:name="_Toc9847897"/>
+      <w:bookmarkStart w:id="324" w:name="_Toc9847956"/>
+      <w:bookmarkStart w:id="325" w:name="_Toc9848014"/>
+      <w:bookmarkStart w:id="326" w:name="_Toc9848078"/>
+      <w:bookmarkStart w:id="327" w:name="_Toc9848136"/>
+      <w:bookmarkStart w:id="328" w:name="_Toc9848214"/>
+      <w:bookmarkStart w:id="329" w:name="_Toc9848346"/>
+      <w:bookmarkStart w:id="330" w:name="_Toc9848404"/>
+      <w:bookmarkStart w:id="331" w:name="_Toc9848462"/>
+      <w:bookmarkStart w:id="332" w:name="_Toc9849308"/>
+      <w:bookmarkStart w:id="333" w:name="_Toc9851602"/>
+      <w:bookmarkStart w:id="334" w:name="_Toc9854509"/>
+      <w:bookmarkStart w:id="335" w:name="_Toc9854568"/>
       <w:bookmarkEnd w:id="288"/>
       <w:bookmarkEnd w:id="289"/>
       <w:bookmarkEnd w:id="290"/>
@@ -11142,6 +11158,8 @@
       <w:bookmarkEnd w:id="331"/>
       <w:bookmarkEnd w:id="332"/>
       <w:bookmarkEnd w:id="333"/>
+      <w:bookmarkEnd w:id="334"/>
+      <w:bookmarkEnd w:id="335"/>
     </w:p>
     <w:p>
       <w:pPr>
@@ -11164,41 +11182,39 @@
           <w:szCs w:val="26"/>
         </w:rPr>
       </w:pPr>
-      <w:bookmarkStart w:id="334" w:name="_Toc9781749"/>
-      <w:bookmarkStart w:id="335" w:name="_Toc9785074"/>
-      <w:bookmarkStart w:id="336" w:name="_Toc9785126"/>
-      <w:bookmarkStart w:id="337" w:name="_Toc9785588"/>
-      <w:bookmarkStart w:id="338" w:name="_Toc9786036"/>
-      <w:bookmarkStart w:id="339" w:name="_Toc9786087"/>
-      <w:bookmarkStart w:id="340" w:name="_Toc9786138"/>
-      <w:bookmarkStart w:id="341" w:name="_Toc9786189"/>
-      <w:bookmarkStart w:id="342" w:name="_Toc9789171"/>
-      <w:bookmarkStart w:id="343" w:name="_Toc9792849"/>
-      <w:bookmarkStart w:id="344" w:name="_Toc9795282"/>
-      <w:bookmarkStart w:id="345" w:name="_Toc9797944"/>
-      <w:bookmarkStart w:id="346" w:name="_Toc9798003"/>
-      <w:bookmarkStart w:id="347" w:name="_Toc9798062"/>
-      <w:bookmarkStart w:id="348" w:name="_Toc9800642"/>
-      <w:bookmarkStart w:id="349" w:name="_Toc9801086"/>
-      <w:bookmarkStart w:id="350" w:name="_Toc9841532"/>
-      <w:bookmarkStart w:id="351" w:name="_Toc9841599"/>
-      <w:bookmarkStart w:id="352" w:name="_Toc9844070"/>
-      <w:bookmarkStart w:id="353" w:name="_Toc9847837"/>
-      <w:bookmarkStart w:id="354" w:name="_Toc9847898"/>
-      <w:bookmarkStart w:id="355" w:name="_Toc9847957"/>
-      <w:bookmarkStart w:id="356" w:name="_Toc9848015"/>
-      <w:bookmarkStart w:id="357" w:name="_Toc9848079"/>
-      <w:bookmarkStart w:id="358" w:name="_Toc9848137"/>
-      <w:bookmarkStart w:id="359" w:name="_Toc9848215"/>
-      <w:bookmarkStart w:id="360" w:name="_Toc9848347"/>
-      <w:bookmarkStart w:id="361" w:name="_Toc9848405"/>
-      <w:bookmarkStart w:id="362" w:name="_Toc9848463"/>
-      <w:bookmarkStart w:id="363" w:name="_Toc9849309"/>
-      <w:bookmarkStart w:id="364" w:name="_Toc9851603"/>
-      <w:bookmarkStart w:id="365" w:name="_Toc9854510"/>
-      <w:bookmarkStart w:id="366" w:name="_Toc9854569"/>
-      <w:bookmarkEnd w:id="334"/>
-      <w:bookmarkEnd w:id="335"/>
+      <w:bookmarkStart w:id="336" w:name="_Toc9781749"/>
+      <w:bookmarkStart w:id="337" w:name="_Toc9785074"/>
+      <w:bookmarkStart w:id="338" w:name="_Toc9785126"/>
+      <w:bookmarkStart w:id="339" w:name="_Toc9785588"/>
+      <w:bookmarkStart w:id="340" w:name="_Toc9786036"/>
+      <w:bookmarkStart w:id="341" w:name="_Toc9786087"/>
+      <w:bookmarkStart w:id="342" w:name="_Toc9786138"/>
+      <w:bookmarkStart w:id="343" w:name="_Toc9786189"/>
+      <w:bookmarkStart w:id="344" w:name="_Toc9789171"/>
+      <w:bookmarkStart w:id="345" w:name="_Toc9792849"/>
+      <w:bookmarkStart w:id="346" w:name="_Toc9795282"/>
+      <w:bookmarkStart w:id="347" w:name="_Toc9797944"/>
+      <w:bookmarkStart w:id="348" w:name="_Toc9798003"/>
+      <w:bookmarkStart w:id="349" w:name="_Toc9798062"/>
+      <w:bookmarkStart w:id="350" w:name="_Toc9800642"/>
+      <w:bookmarkStart w:id="351" w:name="_Toc9801086"/>
+      <w:bookmarkStart w:id="352" w:name="_Toc9841532"/>
+      <w:bookmarkStart w:id="353" w:name="_Toc9841599"/>
+      <w:bookmarkStart w:id="354" w:name="_Toc9844070"/>
+      <w:bookmarkStart w:id="355" w:name="_Toc9847837"/>
+      <w:bookmarkStart w:id="356" w:name="_Toc9847898"/>
+      <w:bookmarkStart w:id="357" w:name="_Toc9847957"/>
+      <w:bookmarkStart w:id="358" w:name="_Toc9848015"/>
+      <w:bookmarkStart w:id="359" w:name="_Toc9848079"/>
+      <w:bookmarkStart w:id="360" w:name="_Toc9848137"/>
+      <w:bookmarkStart w:id="361" w:name="_Toc9848215"/>
+      <w:bookmarkStart w:id="362" w:name="_Toc9848347"/>
+      <w:bookmarkStart w:id="363" w:name="_Toc9848405"/>
+      <w:bookmarkStart w:id="364" w:name="_Toc9848463"/>
+      <w:bookmarkStart w:id="365" w:name="_Toc9849309"/>
+      <w:bookmarkStart w:id="366" w:name="_Toc9851603"/>
+      <w:bookmarkStart w:id="367" w:name="_Toc9854510"/>
+      <w:bookmarkStart w:id="368" w:name="_Toc9854569"/>
       <w:bookmarkEnd w:id="336"/>
       <w:bookmarkEnd w:id="337"/>
       <w:bookmarkEnd w:id="338"/>
@@ -11230,6 +11246,8 @@
       <w:bookmarkEnd w:id="364"/>
       <w:bookmarkEnd w:id="365"/>
       <w:bookmarkEnd w:id="366"/>
+      <w:bookmarkEnd w:id="367"/>
+      <w:bookmarkEnd w:id="368"/>
     </w:p>
     <w:p>
       <w:pPr>
@@ -11252,41 +11270,39 @@
           <w:szCs w:val="26"/>
         </w:rPr>
       </w:pPr>
-      <w:bookmarkStart w:id="367" w:name="_Toc9781750"/>
-      <w:bookmarkStart w:id="368" w:name="_Toc9785075"/>
-      <w:bookmarkStart w:id="369" w:name="_Toc9785127"/>
-      <w:bookmarkStart w:id="370" w:name="_Toc9785589"/>
-      <w:bookmarkStart w:id="371" w:name="_Toc9786037"/>
-      <w:bookmarkStart w:id="372" w:name="_Toc9786088"/>
-      <w:bookmarkStart w:id="373" w:name="_Toc9786139"/>
-      <w:bookmarkStart w:id="374" w:name="_Toc9786190"/>
-      <w:bookmarkStart w:id="375" w:name="_Toc9789172"/>
-      <w:bookmarkStart w:id="376" w:name="_Toc9792850"/>
-      <w:bookmarkStart w:id="377" w:name="_Toc9795283"/>
-      <w:bookmarkStart w:id="378" w:name="_Toc9797945"/>
-      <w:bookmarkStart w:id="379" w:name="_Toc9798004"/>
-      <w:bookmarkStart w:id="380" w:name="_Toc9798063"/>
-      <w:bookmarkStart w:id="381" w:name="_Toc9800643"/>
-      <w:bookmarkStart w:id="382" w:name="_Toc9801087"/>
-      <w:bookmarkStart w:id="383" w:name="_Toc9841533"/>
-      <w:bookmarkStart w:id="384" w:name="_Toc9841600"/>
-      <w:bookmarkStart w:id="385" w:name="_Toc9844071"/>
-      <w:bookmarkStart w:id="386" w:name="_Toc9847838"/>
-      <w:bookmarkStart w:id="387" w:name="_Toc9847899"/>
-      <w:bookmarkStart w:id="388" w:name="_Toc9847958"/>
-      <w:bookmarkStart w:id="389" w:name="_Toc9848016"/>
-      <w:bookmarkStart w:id="390" w:name="_Toc9848080"/>
-      <w:bookmarkStart w:id="391" w:name="_Toc9848138"/>
-      <w:bookmarkStart w:id="392" w:name="_Toc9848216"/>
-      <w:bookmarkStart w:id="393" w:name="_Toc9848348"/>
-      <w:bookmarkStart w:id="394" w:name="_Toc9848406"/>
-      <w:bookmarkStart w:id="395" w:name="_Toc9848464"/>
-      <w:bookmarkStart w:id="396" w:name="_Toc9849310"/>
-      <w:bookmarkStart w:id="397" w:name="_Toc9851604"/>
-      <w:bookmarkStart w:id="398" w:name="_Toc9854511"/>
-      <w:bookmarkStart w:id="399" w:name="_Toc9854570"/>
-      <w:bookmarkEnd w:id="367"/>
-      <w:bookmarkEnd w:id="368"/>
+      <w:bookmarkStart w:id="369" w:name="_Toc9781750"/>
+      <w:bookmarkStart w:id="370" w:name="_Toc9785075"/>
+      <w:bookmarkStart w:id="371" w:name="_Toc9785127"/>
+      <w:bookmarkStart w:id="372" w:name="_Toc9785589"/>
+      <w:bookmarkStart w:id="373" w:name="_Toc9786037"/>
+      <w:bookmarkStart w:id="374" w:name="_Toc9786088"/>
+      <w:bookmarkStart w:id="375" w:name="_Toc9786139"/>
+      <w:bookmarkStart w:id="376" w:name="_Toc9786190"/>
+      <w:bookmarkStart w:id="377" w:name="_Toc9789172"/>
+      <w:bookmarkStart w:id="378" w:name="_Toc9792850"/>
+      <w:bookmarkStart w:id="379" w:name="_Toc9795283"/>
+      <w:bookmarkStart w:id="380" w:name="_Toc9797945"/>
+      <w:bookmarkStart w:id="381" w:name="_Toc9798004"/>
+      <w:bookmarkStart w:id="382" w:name="_Toc9798063"/>
+      <w:bookmarkStart w:id="383" w:name="_Toc9800643"/>
+      <w:bookmarkStart w:id="384" w:name="_Toc9801087"/>
+      <w:bookmarkStart w:id="385" w:name="_Toc9841533"/>
+      <w:bookmarkStart w:id="386" w:name="_Toc9841600"/>
+      <w:bookmarkStart w:id="387" w:name="_Toc9844071"/>
+      <w:bookmarkStart w:id="388" w:name="_Toc9847838"/>
+      <w:bookmarkStart w:id="389" w:name="_Toc9847899"/>
+      <w:bookmarkStart w:id="390" w:name="_Toc9847958"/>
+      <w:bookmarkStart w:id="391" w:name="_Toc9848016"/>
+      <w:bookmarkStart w:id="392" w:name="_Toc9848080"/>
+      <w:bookmarkStart w:id="393" w:name="_Toc9848138"/>
+      <w:bookmarkStart w:id="394" w:name="_Toc9848216"/>
+      <w:bookmarkStart w:id="395" w:name="_Toc9848348"/>
+      <w:bookmarkStart w:id="396" w:name="_Toc9848406"/>
+      <w:bookmarkStart w:id="397" w:name="_Toc9848464"/>
+      <w:bookmarkStart w:id="398" w:name="_Toc9849310"/>
+      <w:bookmarkStart w:id="399" w:name="_Toc9851604"/>
+      <w:bookmarkStart w:id="400" w:name="_Toc9854511"/>
+      <w:bookmarkStart w:id="401" w:name="_Toc9854570"/>
       <w:bookmarkEnd w:id="369"/>
       <w:bookmarkEnd w:id="370"/>
       <w:bookmarkEnd w:id="371"/>
@@ -11318,6 +11334,8 @@
       <w:bookmarkEnd w:id="397"/>
       <w:bookmarkEnd w:id="398"/>
       <w:bookmarkEnd w:id="399"/>
+      <w:bookmarkEnd w:id="400"/>
+      <w:bookmarkEnd w:id="401"/>
     </w:p>
     <w:p>
       <w:pPr>
@@ -11340,41 +11358,39 @@
           <w:szCs w:val="26"/>
         </w:rPr>
       </w:pPr>
-      <w:bookmarkStart w:id="400" w:name="_Toc9781751"/>
-      <w:bookmarkStart w:id="401" w:name="_Toc9785076"/>
-      <w:bookmarkStart w:id="402" w:name="_Toc9785128"/>
-      <w:bookmarkStart w:id="403" w:name="_Toc9785590"/>
-      <w:bookmarkStart w:id="404" w:name="_Toc9786038"/>
-      <w:bookmarkStart w:id="405" w:name="_Toc9786089"/>
-      <w:bookmarkStart w:id="406" w:name="_Toc9786140"/>
-      <w:bookmarkStart w:id="407" w:name="_Toc9786191"/>
-      <w:bookmarkStart w:id="408" w:name="_Toc9789173"/>
-      <w:bookmarkStart w:id="409" w:name="_Toc9792851"/>
-      <w:bookmarkStart w:id="410" w:name="_Toc9795284"/>
-      <w:bookmarkStart w:id="411" w:name="_Toc9797946"/>
-      <w:bookmarkStart w:id="412" w:name="_Toc9798005"/>
-      <w:bookmarkStart w:id="413" w:name="_Toc9798064"/>
-      <w:bookmarkStart w:id="414" w:name="_Toc9800644"/>
-      <w:bookmarkStart w:id="415" w:name="_Toc9801088"/>
-      <w:bookmarkStart w:id="416" w:name="_Toc9841534"/>
-      <w:bookmarkStart w:id="417" w:name="_Toc9841601"/>
-      <w:bookmarkStart w:id="418" w:name="_Toc9844072"/>
-      <w:bookmarkStart w:id="419" w:name="_Toc9847839"/>
-      <w:bookmarkStart w:id="420" w:name="_Toc9847900"/>
-      <w:bookmarkStart w:id="421" w:name="_Toc9847959"/>
-      <w:bookmarkStart w:id="422" w:name="_Toc9848017"/>
-      <w:bookmarkStart w:id="423" w:name="_Toc9848081"/>
-      <w:bookmarkStart w:id="424" w:name="_Toc9848139"/>
-      <w:bookmarkStart w:id="425" w:name="_Toc9848217"/>
-      <w:bookmarkStart w:id="426" w:name="_Toc9848349"/>
-      <w:bookmarkStart w:id="427" w:name="_Toc9848407"/>
-      <w:bookmarkStart w:id="428" w:name="_Toc9848465"/>
-      <w:bookmarkStart w:id="429" w:name="_Toc9849311"/>
-      <w:bookmarkStart w:id="430" w:name="_Toc9851605"/>
-      <w:bookmarkStart w:id="431" w:name="_Toc9854512"/>
-      <w:bookmarkStart w:id="432" w:name="_Toc9854571"/>
-      <w:bookmarkEnd w:id="400"/>
-      <w:bookmarkEnd w:id="401"/>
+      <w:bookmarkStart w:id="402" w:name="_Toc9781751"/>
+      <w:bookmarkStart w:id="403" w:name="_Toc9785076"/>
+      <w:bookmarkStart w:id="404" w:name="_Toc9785128"/>
+      <w:bookmarkStart w:id="405" w:name="_Toc9785590"/>
+      <w:bookmarkStart w:id="406" w:name="_Toc9786038"/>
+      <w:bookmarkStart w:id="407" w:name="_Toc9786089"/>
+      <w:bookmarkStart w:id="408" w:name="_Toc9786140"/>
+      <w:bookmarkStart w:id="409" w:name="_Toc9786191"/>
+      <w:bookmarkStart w:id="410" w:name="_Toc9789173"/>
+      <w:bookmarkStart w:id="411" w:name="_Toc9792851"/>
+      <w:bookmarkStart w:id="412" w:name="_Toc9795284"/>
+      <w:bookmarkStart w:id="413" w:name="_Toc9797946"/>
+      <w:bookmarkStart w:id="414" w:name="_Toc9798005"/>
+      <w:bookmarkStart w:id="415" w:name="_Toc9798064"/>
+      <w:bookmarkStart w:id="416" w:name="_Toc9800644"/>
+      <w:bookmarkStart w:id="417" w:name="_Toc9801088"/>
+      <w:bookmarkStart w:id="418" w:name="_Toc9841534"/>
+      <w:bookmarkStart w:id="419" w:name="_Toc9841601"/>
+      <w:bookmarkStart w:id="420" w:name="_Toc9844072"/>
+      <w:bookmarkStart w:id="421" w:name="_Toc9847839"/>
+      <w:bookmarkStart w:id="422" w:name="_Toc9847900"/>
+      <w:bookmarkStart w:id="423" w:name="_Toc9847959"/>
+      <w:bookmarkStart w:id="424" w:name="_Toc9848017"/>
+      <w:bookmarkStart w:id="425" w:name="_Toc9848081"/>
+      <w:bookmarkStart w:id="426" w:name="_Toc9848139"/>
+      <w:bookmarkStart w:id="427" w:name="_Toc9848217"/>
+      <w:bookmarkStart w:id="428" w:name="_Toc9848349"/>
+      <w:bookmarkStart w:id="429" w:name="_Toc9848407"/>
+      <w:bookmarkStart w:id="430" w:name="_Toc9848465"/>
+      <w:bookmarkStart w:id="431" w:name="_Toc9849311"/>
+      <w:bookmarkStart w:id="432" w:name="_Toc9851605"/>
+      <w:bookmarkStart w:id="433" w:name="_Toc9854512"/>
+      <w:bookmarkStart w:id="434" w:name="_Toc9854571"/>
       <w:bookmarkEnd w:id="402"/>
       <w:bookmarkEnd w:id="403"/>
       <w:bookmarkEnd w:id="404"/>
@@ -11406,6 +11422,8 @@
       <w:bookmarkEnd w:id="430"/>
       <w:bookmarkEnd w:id="431"/>
       <w:bookmarkEnd w:id="432"/>
+      <w:bookmarkEnd w:id="433"/>
+      <w:bookmarkEnd w:id="434"/>
     </w:p>
     <w:p>
       <w:pPr>
@@ -11428,41 +11446,39 @@
           <w:szCs w:val="26"/>
         </w:rPr>
       </w:pPr>
-      <w:bookmarkStart w:id="433" w:name="_Toc9781752"/>
-      <w:bookmarkStart w:id="434" w:name="_Toc9785077"/>
-      <w:bookmarkStart w:id="435" w:name="_Toc9785129"/>
-      <w:bookmarkStart w:id="436" w:name="_Toc9785591"/>
-      <w:bookmarkStart w:id="437" w:name="_Toc9786039"/>
-      <w:bookmarkStart w:id="438" w:name="_Toc9786090"/>
-      <w:bookmarkStart w:id="439" w:name="_Toc9786141"/>
-      <w:bookmarkStart w:id="440" w:name="_Toc9786192"/>
-      <w:bookmarkStart w:id="441" w:name="_Toc9789174"/>
-      <w:bookmarkStart w:id="442" w:name="_Toc9792852"/>
-      <w:bookmarkStart w:id="443" w:name="_Toc9795285"/>
-      <w:bookmarkStart w:id="444" w:name="_Toc9797947"/>
-      <w:bookmarkStart w:id="445" w:name="_Toc9798006"/>
-      <w:bookmarkStart w:id="446" w:name="_Toc9798065"/>
-      <w:bookmarkStart w:id="447" w:name="_Toc9800645"/>
-      <w:bookmarkStart w:id="448" w:name="_Toc9801089"/>
-      <w:bookmarkStart w:id="449" w:name="_Toc9841535"/>
-      <w:bookmarkStart w:id="450" w:name="_Toc9841602"/>
-      <w:bookmarkStart w:id="451" w:name="_Toc9844073"/>
-      <w:bookmarkStart w:id="452" w:name="_Toc9847840"/>
-      <w:bookmarkStart w:id="453" w:name="_Toc9847901"/>
-      <w:bookmarkStart w:id="454" w:name="_Toc9847960"/>
-      <w:bookmarkStart w:id="455" w:name="_Toc9848018"/>
-      <w:bookmarkStart w:id="456" w:name="_Toc9848082"/>
-      <w:bookmarkStart w:id="457" w:name="_Toc9848140"/>
-      <w:bookmarkStart w:id="458" w:name="_Toc9848218"/>
-      <w:bookmarkStart w:id="459" w:name="_Toc9848350"/>
-      <w:bookmarkStart w:id="460" w:name="_Toc9848408"/>
-      <w:bookmarkStart w:id="461" w:name="_Toc9848466"/>
-      <w:bookmarkStart w:id="462" w:name="_Toc9849312"/>
-      <w:bookmarkStart w:id="463" w:name="_Toc9851606"/>
-      <w:bookmarkStart w:id="464" w:name="_Toc9854513"/>
-      <w:bookmarkStart w:id="465" w:name="_Toc9854572"/>
-      <w:bookmarkEnd w:id="433"/>
-      <w:bookmarkEnd w:id="434"/>
+      <w:bookmarkStart w:id="435" w:name="_Toc9781752"/>
+      <w:bookmarkStart w:id="436" w:name="_Toc9785077"/>
+      <w:bookmarkStart w:id="437" w:name="_Toc9785129"/>
+      <w:bookmarkStart w:id="438" w:name="_Toc9785591"/>
+      <w:bookmarkStart w:id="439" w:name="_Toc9786039"/>
+      <w:bookmarkStart w:id="440" w:name="_Toc9786090"/>
+      <w:bookmarkStart w:id="441" w:name="_Toc9786141"/>
+      <w:bookmarkStart w:id="442" w:name="_Toc9786192"/>
+      <w:bookmarkStart w:id="443" w:name="_Toc9789174"/>
+      <w:bookmarkStart w:id="444" w:name="_Toc9792852"/>
+      <w:bookmarkStart w:id="445" w:name="_Toc9795285"/>
+      <w:bookmarkStart w:id="446" w:name="_Toc9797947"/>
+      <w:bookmarkStart w:id="447" w:name="_Toc9798006"/>
+      <w:bookmarkStart w:id="448" w:name="_Toc9798065"/>
+      <w:bookmarkStart w:id="449" w:name="_Toc9800645"/>
+      <w:bookmarkStart w:id="450" w:name="_Toc9801089"/>
+      <w:bookmarkStart w:id="451" w:name="_Toc9841535"/>
+      <w:bookmarkStart w:id="452" w:name="_Toc9841602"/>
+      <w:bookmarkStart w:id="453" w:name="_Toc9844073"/>
+      <w:bookmarkStart w:id="454" w:name="_Toc9847840"/>
+      <w:bookmarkStart w:id="455" w:name="_Toc9847901"/>
+      <w:bookmarkStart w:id="456" w:name="_Toc9847960"/>
+      <w:bookmarkStart w:id="457" w:name="_Toc9848018"/>
+      <w:bookmarkStart w:id="458" w:name="_Toc9848082"/>
+      <w:bookmarkStart w:id="459" w:name="_Toc9848140"/>
+      <w:bookmarkStart w:id="460" w:name="_Toc9848218"/>
+      <w:bookmarkStart w:id="461" w:name="_Toc9848350"/>
+      <w:bookmarkStart w:id="462" w:name="_Toc9848408"/>
+      <w:bookmarkStart w:id="463" w:name="_Toc9848466"/>
+      <w:bookmarkStart w:id="464" w:name="_Toc9849312"/>
+      <w:bookmarkStart w:id="465" w:name="_Toc9851606"/>
+      <w:bookmarkStart w:id="466" w:name="_Toc9854513"/>
+      <w:bookmarkStart w:id="467" w:name="_Toc9854572"/>
       <w:bookmarkEnd w:id="435"/>
       <w:bookmarkEnd w:id="436"/>
       <w:bookmarkEnd w:id="437"/>
@@ -11494,6 +11510,8 @@
       <w:bookmarkEnd w:id="463"/>
       <w:bookmarkEnd w:id="464"/>
       <w:bookmarkEnd w:id="465"/>
+      <w:bookmarkEnd w:id="466"/>
+      <w:bookmarkEnd w:id="467"/>
     </w:p>
     <w:p>
       <w:pPr>
@@ -11515,30 +11533,28 @@
           <w:sz w:val="26"/>
         </w:rPr>
       </w:pPr>
-      <w:bookmarkStart w:id="466" w:name="_Toc9797948"/>
-      <w:bookmarkStart w:id="467" w:name="_Toc9798007"/>
-      <w:bookmarkStart w:id="468" w:name="_Toc9798066"/>
-      <w:bookmarkStart w:id="469" w:name="_Toc9800646"/>
-      <w:bookmarkStart w:id="470" w:name="_Toc9801090"/>
-      <w:bookmarkStart w:id="471" w:name="_Toc9841536"/>
-      <w:bookmarkStart w:id="472" w:name="_Toc9841603"/>
-      <w:bookmarkStart w:id="473" w:name="_Toc9844074"/>
-      <w:bookmarkStart w:id="474" w:name="_Toc9847841"/>
-      <w:bookmarkStart w:id="475" w:name="_Toc9847902"/>
-      <w:bookmarkStart w:id="476" w:name="_Toc9847961"/>
-      <w:bookmarkStart w:id="477" w:name="_Toc9848019"/>
-      <w:bookmarkStart w:id="478" w:name="_Toc9848083"/>
-      <w:bookmarkStart w:id="479" w:name="_Toc9848141"/>
-      <w:bookmarkStart w:id="480" w:name="_Toc9848219"/>
-      <w:bookmarkStart w:id="481" w:name="_Toc9848351"/>
-      <w:bookmarkStart w:id="482" w:name="_Toc9848409"/>
-      <w:bookmarkStart w:id="483" w:name="_Toc9848467"/>
-      <w:bookmarkStart w:id="484" w:name="_Toc9849313"/>
-      <w:bookmarkStart w:id="485" w:name="_Toc9851607"/>
-      <w:bookmarkStart w:id="486" w:name="_Toc9854514"/>
-      <w:bookmarkStart w:id="487" w:name="_Toc9854573"/>
-      <w:bookmarkEnd w:id="466"/>
-      <w:bookmarkEnd w:id="467"/>
+      <w:bookmarkStart w:id="468" w:name="_Toc9797948"/>
+      <w:bookmarkStart w:id="469" w:name="_Toc9798007"/>
+      <w:bookmarkStart w:id="470" w:name="_Toc9798066"/>
+      <w:bookmarkStart w:id="471" w:name="_Toc9800646"/>
+      <w:bookmarkStart w:id="472" w:name="_Toc9801090"/>
+      <w:bookmarkStart w:id="473" w:name="_Toc9841536"/>
+      <w:bookmarkStart w:id="474" w:name="_Toc9841603"/>
+      <w:bookmarkStart w:id="475" w:name="_Toc9844074"/>
+      <w:bookmarkStart w:id="476" w:name="_Toc9847841"/>
+      <w:bookmarkStart w:id="477" w:name="_Toc9847902"/>
+      <w:bookmarkStart w:id="478" w:name="_Toc9847961"/>
+      <w:bookmarkStart w:id="479" w:name="_Toc9848019"/>
+      <w:bookmarkStart w:id="480" w:name="_Toc9848083"/>
+      <w:bookmarkStart w:id="481" w:name="_Toc9848141"/>
+      <w:bookmarkStart w:id="482" w:name="_Toc9848219"/>
+      <w:bookmarkStart w:id="483" w:name="_Toc9848351"/>
+      <w:bookmarkStart w:id="484" w:name="_Toc9848409"/>
+      <w:bookmarkStart w:id="485" w:name="_Toc9848467"/>
+      <w:bookmarkStart w:id="486" w:name="_Toc9849313"/>
+      <w:bookmarkStart w:id="487" w:name="_Toc9851607"/>
+      <w:bookmarkStart w:id="488" w:name="_Toc9854514"/>
+      <w:bookmarkStart w:id="489" w:name="_Toc9854573"/>
       <w:bookmarkEnd w:id="468"/>
       <w:bookmarkEnd w:id="469"/>
       <w:bookmarkEnd w:id="470"/>
@@ -11559,6 +11575,8 @@
       <w:bookmarkEnd w:id="485"/>
       <w:bookmarkEnd w:id="486"/>
       <w:bookmarkEnd w:id="487"/>
+      <w:bookmarkEnd w:id="488"/>
+      <w:bookmarkEnd w:id="489"/>
     </w:p>
     <w:p>
       <w:pPr>
@@ -11568,13 +11586,13 @@
           <w:numId w:val="13"/>
         </w:numPr>
       </w:pPr>
-      <w:bookmarkStart w:id="488" w:name="_Toc9854574"/>
-      <w:bookmarkStart w:id="489" w:name="OLE_LINK83"/>
-      <w:bookmarkStart w:id="490" w:name="OLE_LINK84"/>
+      <w:bookmarkStart w:id="490" w:name="_Toc9854574"/>
+      <w:bookmarkStart w:id="491" w:name="OLE_LINK83"/>
+      <w:bookmarkStart w:id="492" w:name="OLE_LINK84"/>
       <w:r>
         <w:t>Cấu hình thông số giao diện USB</w:t>
       </w:r>
-      <w:bookmarkEnd w:id="488"/>
+      <w:bookmarkEnd w:id="490"/>
     </w:p>
     <w:p>
       <w:pPr>
@@ -11584,10 +11602,10 @@
           <w:numId w:val="13"/>
         </w:numPr>
       </w:pPr>
-      <w:bookmarkStart w:id="491" w:name="OLE_LINK96"/>
-      <w:bookmarkStart w:id="492" w:name="OLE_LINK97"/>
-      <w:bookmarkEnd w:id="489"/>
-      <w:bookmarkEnd w:id="490"/>
+      <w:bookmarkStart w:id="493" w:name="OLE_LINK96"/>
+      <w:bookmarkStart w:id="494" w:name="OLE_LINK97"/>
+      <w:bookmarkEnd w:id="491"/>
+      <w:bookmarkEnd w:id="492"/>
       <w:r>
         <w:t>USB Descriptor</w:t>
       </w:r>
@@ -11595,8 +11613,8 @@
         <w:t>s</w:t>
       </w:r>
     </w:p>
-    <w:bookmarkEnd w:id="491"/>
-    <w:bookmarkEnd w:id="492"/>
+    <w:bookmarkEnd w:id="493"/>
+    <w:bookmarkEnd w:id="494"/>
     <w:p>
       <w:pPr>
         <w:spacing w:before="120"/>
@@ -11659,10 +11677,10 @@
           <w:lang w:bidi="he-IL"/>
         </w:rPr>
       </w:pPr>
-      <w:bookmarkStart w:id="493" w:name="OLE_LINK9"/>
-      <w:bookmarkStart w:id="494" w:name="OLE_LINK12"/>
       <w:bookmarkStart w:id="495" w:name="OLE_LINK85"/>
       <w:bookmarkStart w:id="496" w:name="OLE_LINK86"/>
+      <w:bookmarkStart w:id="497" w:name="OLE_LINK9"/>
+      <w:bookmarkStart w:id="498" w:name="OLE_LINK12"/>
       <w:r>
         <w:rPr>
           <w:szCs w:val="26"/>
@@ -11679,40 +11697,6 @@
         </w:rPr>
         <w:t xml:space="preserve">là chế độ truyền được tất cả các thiết bị USB hỗ trợ để truyền các thông tin điều </w:t>
       </w:r>
-      <w:bookmarkEnd w:id="493"/>
-      <w:bookmarkEnd w:id="494"/>
-      <w:r>
-        <w:rPr>
-          <w:szCs w:val="26"/>
-          <w:lang w:bidi="he-IL"/>
-        </w:rPr>
-        <w:t>khiển với tốc độ tương đối chậm</w:t>
-      </w:r>
-      <w:r>
-        <w:rPr>
-          <w:szCs w:val="26"/>
-          <w:lang w:bidi="he-IL"/>
-        </w:rPr>
-        <w:t>. Chúng thường được dùng cho việc cấu hình thiết bị, gửi lệnh, truy nhập tới các trạng thái thiết bị… Các Endpoint này thường có kích thước nhỏ. Mỗi thiết bị USB phải có ít nhất một Control Endpoint gọi là Endpoint 0. Endpoint này không thuộc về bất kì một interface nào và được sử dụng bởi USB Core để cấu hình thiết bị khi thiết bị được kết nối vào hệ thống.</w:t>
-      </w:r>
-    </w:p>
-    <w:p>
-      <w:pPr>
-        <w:spacing w:before="120"/>
-        <w:rPr>
-          <w:szCs w:val="26"/>
-          <w:lang w:bidi="he-IL"/>
-        </w:rPr>
-      </w:pPr>
-      <w:bookmarkStart w:id="497" w:name="OLE_LINK87"/>
-      <w:bookmarkStart w:id="498" w:name="OLE_LINK88"/>
-      <w:r>
-        <w:rPr>
-          <w:szCs w:val="26"/>
-          <w:lang w:bidi="he-IL"/>
-        </w:rPr>
-        <w:t xml:space="preserve">Ngắt (Interrupt): </w:t>
-      </w:r>
       <w:bookmarkEnd w:id="497"/>
       <w:bookmarkEnd w:id="498"/>
       <w:r>
@@ -11720,14 +11704,14 @@
           <w:szCs w:val="26"/>
           <w:lang w:bidi="he-IL"/>
         </w:rPr>
-        <w:t>sử dụng cho các thiết bị cần truyền một lượng dữ liệu nhỏ, tuần hoàn theo thời gian ví dụ như chuột, bàn phím</w:t>
+        <w:t>khiển với tốc độ tương đối chậm</w:t>
       </w:r>
       <w:r>
         <w:rPr>
           <w:szCs w:val="26"/>
           <w:lang w:bidi="he-IL"/>
         </w:rPr>
-        <w:t>, ở một tốc độ cố định mỗi khi USB host yêu cầu dữ liệu. Với mỗi Endpoint kiểu này có một chu kỳ ngắt (Interrupt Interval), việc truyền nhận sẽ được thực hiện cứ sau mỗi chu kỳ ngắt này.</w:t>
+        <w:t>. Chúng thường được dùng cho việc cấu hình thiết bị, gửi lệnh, truy nhập tới các trạng thái thiết bị… Các Endpoint này thường có kích thước nhỏ. Mỗi thiết bị USB phải có ít nhất một Control Endpoint gọi là Endpoint 0. Endpoint này không thuộc về bất kì một interface nào và được sử dụng bởi USB Core để cấu hình thiết bị khi thiết bị được kết nối vào hệ thống.</w:t>
       </w:r>
     </w:p>
     <w:p>
@@ -11738,14 +11722,14 @@
           <w:lang w:bidi="he-IL"/>
         </w:rPr>
       </w:pPr>
-      <w:bookmarkStart w:id="499" w:name="OLE_LINK89"/>
-      <w:bookmarkStart w:id="500" w:name="OLE_LINK90"/>
+      <w:bookmarkStart w:id="499" w:name="OLE_LINK87"/>
+      <w:bookmarkStart w:id="500" w:name="OLE_LINK88"/>
       <w:r>
         <w:rPr>
           <w:szCs w:val="26"/>
           <w:lang w:bidi="he-IL"/>
         </w:rPr>
-        <w:t>Khối (Bulk)</w:t>
+        <w:t xml:space="preserve">Ngắt (Interrupt): </w:t>
       </w:r>
       <w:bookmarkEnd w:id="499"/>
       <w:bookmarkEnd w:id="500"/>
@@ -11754,6 +11738,40 @@
           <w:szCs w:val="26"/>
           <w:lang w:bidi="he-IL"/>
         </w:rPr>
+        <w:t>sử dụng cho các thiết bị cần truyền một lượng dữ liệu nhỏ, tuần hoàn theo thời gian ví dụ như chuột, bàn phím</w:t>
+      </w:r>
+      <w:r>
+        <w:rPr>
+          <w:szCs w:val="26"/>
+          <w:lang w:bidi="he-IL"/>
+        </w:rPr>
+        <w:t>, ở một tốc độ cố định mỗi khi USB host yêu cầu dữ liệu. Với mỗi Endpoint kiểu này có một chu kỳ ngắt (Interrupt Interval), việc truyền nhận sẽ được thực hiện cứ sau mỗi chu kỳ ngắt này.</w:t>
+      </w:r>
+    </w:p>
+    <w:p>
+      <w:pPr>
+        <w:spacing w:before="120"/>
+        <w:rPr>
+          <w:szCs w:val="26"/>
+          <w:lang w:bidi="he-IL"/>
+        </w:rPr>
+      </w:pPr>
+      <w:bookmarkStart w:id="501" w:name="OLE_LINK89"/>
+      <w:bookmarkStart w:id="502" w:name="OLE_LINK90"/>
+      <w:r>
+        <w:rPr>
+          <w:szCs w:val="26"/>
+          <w:lang w:bidi="he-IL"/>
+        </w:rPr>
+        <w:t>Khối (Bulk)</w:t>
+      </w:r>
+      <w:bookmarkEnd w:id="501"/>
+      <w:bookmarkEnd w:id="502"/>
+      <w:r>
+        <w:rPr>
+          <w:szCs w:val="26"/>
+          <w:lang w:bidi="he-IL"/>
+        </w:rPr>
         <w:t xml:space="preserve">: sử dụng cho các thiết bị cần truyền một lượng dữ liệu lớn, yêu cầu độ chính xác tuyệt đối, </w:t>
       </w:r>
       <w:r>
@@ -11793,7 +11811,7 @@
           <w:lang w:bidi="he-IL"/>
         </w:rPr>
       </w:pPr>
-      <w:bookmarkStart w:id="501" w:name="OLE_LINK91"/>
+      <w:bookmarkStart w:id="503" w:name="OLE_LINK91"/>
       <w:r>
         <w:rPr>
           <w:szCs w:val="26"/>
@@ -11801,7 +11819,7 @@
         </w:rPr>
         <w:t>Đẳng thời (Isochronous</w:t>
       </w:r>
-      <w:bookmarkEnd w:id="501"/>
+      <w:bookmarkEnd w:id="503"/>
       <w:r>
         <w:rPr>
           <w:szCs w:val="26"/>
@@ -11929,7 +11947,7 @@
         <w:pStyle w:val="Caption"/>
         <w:spacing w:line="288" w:lineRule="auto"/>
       </w:pPr>
-      <w:bookmarkStart w:id="502" w:name="_Toc9793867"/>
+      <w:bookmarkStart w:id="504" w:name="_Toc9793867"/>
       <w:r>
         <w:t xml:space="preserve">Hình </w:t>
       </w:r>
@@ -11947,7 +11965,7 @@
       <w:r>
         <w:t>USB Descriptors</w:t>
       </w:r>
-      <w:bookmarkEnd w:id="502"/>
+      <w:bookmarkEnd w:id="504"/>
       <w:r>
         <w:t xml:space="preserve"> [6]</w:t>
       </w:r>
@@ -11997,16 +12015,16 @@
         </w:rPr>
         <w:t>Mỗi thiết bị chỉ có 1 miêu tả thiết bị (</w:t>
       </w:r>
-      <w:bookmarkStart w:id="503" w:name="OLE_LINK92"/>
-      <w:bookmarkStart w:id="504" w:name="OLE_LINK93"/>
+      <w:bookmarkStart w:id="505" w:name="OLE_LINK92"/>
+      <w:bookmarkStart w:id="506" w:name="OLE_LINK93"/>
       <w:r>
         <w:rPr>
           <w:lang w:bidi="he-IL"/>
         </w:rPr>
         <w:t>Device Descriptors</w:t>
       </w:r>
-      <w:bookmarkEnd w:id="503"/>
-      <w:bookmarkEnd w:id="504"/>
+      <w:bookmarkEnd w:id="505"/>
+      <w:bookmarkEnd w:id="506"/>
       <w:r>
         <w:rPr>
           <w:lang w:bidi="he-IL"/>
@@ -12303,14 +12321,14 @@
           <w:sz w:val="26"/>
         </w:rPr>
       </w:pPr>
-      <w:bookmarkStart w:id="505" w:name="OLE_LINK95"/>
+      <w:bookmarkStart w:id="507" w:name="OLE_LINK95"/>
       <w:r>
         <w:rPr>
           <w:sz w:val="26"/>
         </w:rPr>
         <w:t>Thông số của bản mô tả cấu hình</w:t>
       </w:r>
-      <w:bookmarkEnd w:id="505"/>
+      <w:bookmarkEnd w:id="507"/>
       <w:r>
         <w:rPr>
           <w:sz w:val="26"/>
@@ -12326,11 +12344,11 @@
       <w:r>
         <w:t xml:space="preserve">/* </w:t>
       </w:r>
-      <w:bookmarkStart w:id="506" w:name="OLE_LINK94"/>
+      <w:bookmarkStart w:id="508" w:name="OLE_LINK94"/>
       <w:r>
         <w:t>USB Configuration Descriptor</w:t>
       </w:r>
-      <w:bookmarkEnd w:id="506"/>
+      <w:bookmarkEnd w:id="508"/>
       <w:r>
         <w:t xml:space="preserve"> */</w:t>
       </w:r>
@@ -12751,8 +12769,8 @@
           <w:lang w:bidi="he-IL"/>
         </w:rPr>
       </w:pPr>
-      <w:bookmarkStart w:id="507" w:name="OLE_LINK98"/>
-      <w:bookmarkStart w:id="508" w:name="OLE_LINK99"/>
+      <w:bookmarkStart w:id="509" w:name="OLE_LINK98"/>
+      <w:bookmarkStart w:id="510" w:name="OLE_LINK99"/>
       <w:r>
         <w:rPr>
           <w:lang w:bidi="he-IL"/>
@@ -12800,19 +12818,19 @@
           <w:numId w:val="13"/>
         </w:numPr>
       </w:pPr>
-      <w:bookmarkStart w:id="509" w:name="_Toc9854575"/>
-      <w:bookmarkStart w:id="510" w:name="OLE_LINK102"/>
-      <w:bookmarkStart w:id="511" w:name="OLE_LINK103"/>
-      <w:bookmarkEnd w:id="507"/>
-      <w:bookmarkEnd w:id="508"/>
+      <w:bookmarkStart w:id="511" w:name="_Toc9854575"/>
+      <w:bookmarkStart w:id="512" w:name="OLE_LINK102"/>
+      <w:bookmarkStart w:id="513" w:name="OLE_LINK103"/>
+      <w:bookmarkEnd w:id="509"/>
+      <w:bookmarkEnd w:id="510"/>
       <w:r>
         <w:lastRenderedPageBreak/>
         <w:t>Nhận và thực thi lệnh từ PC</w:t>
       </w:r>
-      <w:bookmarkEnd w:id="509"/>
-    </w:p>
-    <w:bookmarkEnd w:id="510"/>
-    <w:bookmarkEnd w:id="511"/>
+      <w:bookmarkEnd w:id="511"/>
+    </w:p>
+    <w:bookmarkEnd w:id="512"/>
+    <w:bookmarkEnd w:id="513"/>
     <w:p>
       <w:pPr>
         <w:spacing w:before="120"/>
@@ -12896,7 +12914,7 @@
         <w:pStyle w:val="Caption"/>
         <w:spacing w:line="288" w:lineRule="auto"/>
       </w:pPr>
-      <w:bookmarkStart w:id="512" w:name="_Toc9793868"/>
+      <w:bookmarkStart w:id="514" w:name="_Toc9793868"/>
       <w:r>
         <w:t xml:space="preserve">Hình </w:t>
       </w:r>
@@ -12914,7 +12932,7 @@
       <w:r>
         <w:t>Quá trình trao đổi giữa PC và USB device</w:t>
       </w:r>
-      <w:bookmarkEnd w:id="512"/>
+      <w:bookmarkEnd w:id="514"/>
     </w:p>
     <w:p>
       <w:pPr>
@@ -12944,8 +12962,8 @@
           <w:lang w:bidi="he-IL"/>
         </w:rPr>
       </w:pPr>
-      <w:bookmarkStart w:id="513" w:name="OLE_LINK104"/>
-      <w:bookmarkStart w:id="514" w:name="OLE_LINK105"/>
+      <w:bookmarkStart w:id="515" w:name="OLE_LINK104"/>
+      <w:bookmarkStart w:id="516" w:name="OLE_LINK105"/>
       <w:r>
         <w:rPr>
           <w:lang w:bidi="he-IL"/>
@@ -13058,8 +13076,8 @@
         <w:t>Ghi dữ liệu mới xuống thiết bị</w:t>
       </w:r>
     </w:p>
-    <w:bookmarkEnd w:id="513"/>
-    <w:bookmarkEnd w:id="514"/>
+    <w:bookmarkEnd w:id="515"/>
+    <w:bookmarkEnd w:id="516"/>
     <w:p>
       <w:pPr>
         <w:spacing w:before="120"/>
@@ -13214,16 +13232,16 @@
           <w:lang w:bidi="he-IL"/>
         </w:rPr>
       </w:pPr>
-      <w:bookmarkStart w:id="515" w:name="OLE_LINK100"/>
-      <w:bookmarkStart w:id="516" w:name="OLE_LINK101"/>
+      <w:bookmarkStart w:id="517" w:name="OLE_LINK100"/>
+      <w:bookmarkStart w:id="518" w:name="OLE_LINK101"/>
       <w:r>
         <w:rPr>
           <w:lang w:bidi="he-IL"/>
         </w:rPr>
         <w:t>Cấu trúc chung của một gói tin</w:t>
       </w:r>
-      <w:bookmarkEnd w:id="515"/>
-      <w:bookmarkEnd w:id="516"/>
+      <w:bookmarkEnd w:id="517"/>
+      <w:bookmarkEnd w:id="518"/>
       <w:r>
         <w:rPr>
           <w:lang w:bidi="he-IL"/>
@@ -13295,7 +13313,7 @@
         <w:spacing w:line="288" w:lineRule="auto"/>
         <w:ind w:left="2880"/>
       </w:pPr>
-      <w:bookmarkStart w:id="517" w:name="_Toc9793869"/>
+      <w:bookmarkStart w:id="519" w:name="_Toc9793869"/>
       <w:r>
         <w:t xml:space="preserve">Hình </w:t>
       </w:r>
@@ -13310,7 +13328,7 @@
       <w:r>
         <w:t>: Cấu trúc chung của một gói tin</w:t>
       </w:r>
-      <w:bookmarkEnd w:id="517"/>
+      <w:bookmarkEnd w:id="519"/>
     </w:p>
     <w:p>
       <w:pPr>
@@ -13364,6 +13382,7 @@
     <w:p>
       <w:pPr>
         <w:shd w:val="clear" w:color="auto" w:fill="D9D9D9" w:themeFill="background1" w:themeFillShade="D9"/>
+        <w:ind w:firstLine="720"/>
         <w:rPr>
           <w:sz w:val="22"/>
         </w:rPr>
@@ -13372,6 +13391,20 @@
         <w:rPr>
           <w:sz w:val="22"/>
         </w:rPr>
+        <w:t>BYTE   iCmd;</w:t>
+      </w:r>
+    </w:p>
+    <w:p>
+      <w:pPr>
+        <w:shd w:val="clear" w:color="auto" w:fill="D9D9D9" w:themeFill="background1" w:themeFillShade="D9"/>
+        <w:rPr>
+          <w:sz w:val="22"/>
+        </w:rPr>
+      </w:pPr>
+      <w:r>
+        <w:rPr>
+          <w:sz w:val="22"/>
+        </w:rPr>
         <w:tab/>
         <w:t>BYTE</w:t>
       </w:r>
@@ -13382,6 +13415,8 @@
         <w:tab/>
         <w:t>Username[USERNAME_SIZE];</w:t>
       </w:r>
+      <w:bookmarkStart w:id="520" w:name="_GoBack"/>
+      <w:bookmarkEnd w:id="520"/>
     </w:p>
     <w:p>
       <w:pPr>
@@ -13747,42 +13782,39 @@
           <w:szCs w:val="26"/>
         </w:rPr>
       </w:pPr>
-      <w:bookmarkStart w:id="518" w:name="_Toc9781755"/>
-      <w:bookmarkStart w:id="519" w:name="_Toc9785080"/>
-      <w:bookmarkStart w:id="520" w:name="_Toc9785132"/>
-      <w:bookmarkStart w:id="521" w:name="_Toc9785594"/>
-      <w:bookmarkStart w:id="522" w:name="_Toc9786042"/>
-      <w:bookmarkStart w:id="523" w:name="_Toc9786093"/>
-      <w:bookmarkStart w:id="524" w:name="_Toc9786144"/>
-      <w:bookmarkStart w:id="525" w:name="_Toc9786195"/>
-      <w:bookmarkStart w:id="526" w:name="_Toc9789177"/>
-      <w:bookmarkStart w:id="527" w:name="_Toc9792855"/>
-      <w:bookmarkStart w:id="528" w:name="_Toc9795288"/>
-      <w:bookmarkStart w:id="529" w:name="_Toc9797951"/>
-      <w:bookmarkStart w:id="530" w:name="_Toc9798010"/>
-      <w:bookmarkStart w:id="531" w:name="_Toc9798069"/>
-      <w:bookmarkStart w:id="532" w:name="_Toc9800649"/>
-      <w:bookmarkStart w:id="533" w:name="_Toc9801093"/>
-      <w:bookmarkStart w:id="534" w:name="_Toc9841539"/>
-      <w:bookmarkStart w:id="535" w:name="_Toc9841606"/>
-      <w:bookmarkStart w:id="536" w:name="_Toc9844077"/>
-      <w:bookmarkStart w:id="537" w:name="_Toc9847844"/>
-      <w:bookmarkStart w:id="538" w:name="_Toc9847905"/>
-      <w:bookmarkStart w:id="539" w:name="_Toc9847964"/>
-      <w:bookmarkStart w:id="540" w:name="_Toc9848022"/>
-      <w:bookmarkStart w:id="541" w:name="_Toc9848086"/>
-      <w:bookmarkStart w:id="542" w:name="_Toc9848144"/>
-      <w:bookmarkStart w:id="543" w:name="_Toc9848222"/>
-      <w:bookmarkStart w:id="544" w:name="_Toc9848354"/>
-      <w:bookmarkStart w:id="545" w:name="_Toc9848412"/>
-      <w:bookmarkStart w:id="546" w:name="_Toc9848470"/>
-      <w:bookmarkStart w:id="547" w:name="_Toc9849316"/>
-      <w:bookmarkStart w:id="548" w:name="_Toc9851610"/>
-      <w:bookmarkStart w:id="549" w:name="_Toc9854517"/>
-      <w:bookmarkStart w:id="550" w:name="_Toc9854576"/>
-      <w:bookmarkEnd w:id="518"/>
-      <w:bookmarkEnd w:id="519"/>
-      <w:bookmarkEnd w:id="520"/>
+      <w:bookmarkStart w:id="521" w:name="_Toc9781755"/>
+      <w:bookmarkStart w:id="522" w:name="_Toc9785080"/>
+      <w:bookmarkStart w:id="523" w:name="_Toc9785132"/>
+      <w:bookmarkStart w:id="524" w:name="_Toc9785594"/>
+      <w:bookmarkStart w:id="525" w:name="_Toc9786042"/>
+      <w:bookmarkStart w:id="526" w:name="_Toc9786093"/>
+      <w:bookmarkStart w:id="527" w:name="_Toc9786144"/>
+      <w:bookmarkStart w:id="528" w:name="_Toc9786195"/>
+      <w:bookmarkStart w:id="529" w:name="_Toc9789177"/>
+      <w:bookmarkStart w:id="530" w:name="_Toc9792855"/>
+      <w:bookmarkStart w:id="531" w:name="_Toc9795288"/>
+      <w:bookmarkStart w:id="532" w:name="_Toc9797951"/>
+      <w:bookmarkStart w:id="533" w:name="_Toc9798010"/>
+      <w:bookmarkStart w:id="534" w:name="_Toc9798069"/>
+      <w:bookmarkStart w:id="535" w:name="_Toc9800649"/>
+      <w:bookmarkStart w:id="536" w:name="_Toc9801093"/>
+      <w:bookmarkStart w:id="537" w:name="_Toc9841539"/>
+      <w:bookmarkStart w:id="538" w:name="_Toc9841606"/>
+      <w:bookmarkStart w:id="539" w:name="_Toc9844077"/>
+      <w:bookmarkStart w:id="540" w:name="_Toc9847844"/>
+      <w:bookmarkStart w:id="541" w:name="_Toc9847905"/>
+      <w:bookmarkStart w:id="542" w:name="_Toc9847964"/>
+      <w:bookmarkStart w:id="543" w:name="_Toc9848022"/>
+      <w:bookmarkStart w:id="544" w:name="_Toc9848086"/>
+      <w:bookmarkStart w:id="545" w:name="_Toc9848144"/>
+      <w:bookmarkStart w:id="546" w:name="_Toc9848222"/>
+      <w:bookmarkStart w:id="547" w:name="_Toc9848354"/>
+      <w:bookmarkStart w:id="548" w:name="_Toc9848412"/>
+      <w:bookmarkStart w:id="549" w:name="_Toc9848470"/>
+      <w:bookmarkStart w:id="550" w:name="_Toc9849316"/>
+      <w:bookmarkStart w:id="551" w:name="_Toc9851610"/>
+      <w:bookmarkStart w:id="552" w:name="_Toc9854517"/>
+      <w:bookmarkStart w:id="553" w:name="_Toc9854576"/>
       <w:bookmarkEnd w:id="521"/>
       <w:bookmarkEnd w:id="522"/>
       <w:bookmarkEnd w:id="523"/>
@@ -13813,6 +13845,9 @@
       <w:bookmarkEnd w:id="548"/>
       <w:bookmarkEnd w:id="549"/>
       <w:bookmarkEnd w:id="550"/>
+      <w:bookmarkEnd w:id="551"/>
+      <w:bookmarkEnd w:id="552"/>
+      <w:bookmarkEnd w:id="553"/>
     </w:p>
     <w:p>
       <w:pPr>
@@ -13836,42 +13871,39 @@
           <w:szCs w:val="26"/>
         </w:rPr>
       </w:pPr>
-      <w:bookmarkStart w:id="551" w:name="_Toc9781756"/>
-      <w:bookmarkStart w:id="552" w:name="_Toc9785081"/>
-      <w:bookmarkStart w:id="553" w:name="_Toc9785133"/>
-      <w:bookmarkStart w:id="554" w:name="_Toc9785595"/>
-      <w:bookmarkStart w:id="555" w:name="_Toc9786043"/>
-      <w:bookmarkStart w:id="556" w:name="_Toc9786094"/>
-      <w:bookmarkStart w:id="557" w:name="_Toc9786145"/>
-      <w:bookmarkStart w:id="558" w:name="_Toc9786196"/>
-      <w:bookmarkStart w:id="559" w:name="_Toc9789178"/>
-      <w:bookmarkStart w:id="560" w:name="_Toc9792856"/>
-      <w:bookmarkStart w:id="561" w:name="_Toc9795289"/>
-      <w:bookmarkStart w:id="562" w:name="_Toc9797952"/>
-      <w:bookmarkStart w:id="563" w:name="_Toc9798011"/>
-      <w:bookmarkStart w:id="564" w:name="_Toc9798070"/>
-      <w:bookmarkStart w:id="565" w:name="_Toc9800650"/>
-      <w:bookmarkStart w:id="566" w:name="_Toc9801094"/>
-      <w:bookmarkStart w:id="567" w:name="_Toc9841540"/>
-      <w:bookmarkStart w:id="568" w:name="_Toc9841607"/>
-      <w:bookmarkStart w:id="569" w:name="_Toc9844078"/>
-      <w:bookmarkStart w:id="570" w:name="_Toc9847845"/>
-      <w:bookmarkStart w:id="571" w:name="_Toc9847906"/>
-      <w:bookmarkStart w:id="572" w:name="_Toc9847965"/>
-      <w:bookmarkStart w:id="573" w:name="_Toc9848023"/>
-      <w:bookmarkStart w:id="574" w:name="_Toc9848087"/>
-      <w:bookmarkStart w:id="575" w:name="_Toc9848145"/>
-      <w:bookmarkStart w:id="576" w:name="_Toc9848223"/>
-      <w:bookmarkStart w:id="577" w:name="_Toc9848355"/>
-      <w:bookmarkStart w:id="578" w:name="_Toc9848413"/>
-      <w:bookmarkStart w:id="579" w:name="_Toc9848471"/>
-      <w:bookmarkStart w:id="580" w:name="_Toc9849317"/>
-      <w:bookmarkStart w:id="581" w:name="_Toc9851611"/>
-      <w:bookmarkStart w:id="582" w:name="_Toc9854518"/>
-      <w:bookmarkStart w:id="583" w:name="_Toc9854577"/>
-      <w:bookmarkEnd w:id="551"/>
-      <w:bookmarkEnd w:id="552"/>
-      <w:bookmarkEnd w:id="553"/>
+      <w:bookmarkStart w:id="554" w:name="_Toc9781756"/>
+      <w:bookmarkStart w:id="555" w:name="_Toc9785081"/>
+      <w:bookmarkStart w:id="556" w:name="_Toc9785133"/>
+      <w:bookmarkStart w:id="557" w:name="_Toc9785595"/>
+      <w:bookmarkStart w:id="558" w:name="_Toc9786043"/>
+      <w:bookmarkStart w:id="559" w:name="_Toc9786094"/>
+      <w:bookmarkStart w:id="560" w:name="_Toc9786145"/>
+      <w:bookmarkStart w:id="561" w:name="_Toc9786196"/>
+      <w:bookmarkStart w:id="562" w:name="_Toc9789178"/>
+      <w:bookmarkStart w:id="563" w:name="_Toc9792856"/>
+      <w:bookmarkStart w:id="564" w:name="_Toc9795289"/>
+      <w:bookmarkStart w:id="565" w:name="_Toc9797952"/>
+      <w:bookmarkStart w:id="566" w:name="_Toc9798011"/>
+      <w:bookmarkStart w:id="567" w:name="_Toc9798070"/>
+      <w:bookmarkStart w:id="568" w:name="_Toc9800650"/>
+      <w:bookmarkStart w:id="569" w:name="_Toc9801094"/>
+      <w:bookmarkStart w:id="570" w:name="_Toc9841540"/>
+      <w:bookmarkStart w:id="571" w:name="_Toc9841607"/>
+      <w:bookmarkStart w:id="572" w:name="_Toc9844078"/>
+      <w:bookmarkStart w:id="573" w:name="_Toc9847845"/>
+      <w:bookmarkStart w:id="574" w:name="_Toc9847906"/>
+      <w:bookmarkStart w:id="575" w:name="_Toc9847965"/>
+      <w:bookmarkStart w:id="576" w:name="_Toc9848023"/>
+      <w:bookmarkStart w:id="577" w:name="_Toc9848087"/>
+      <w:bookmarkStart w:id="578" w:name="_Toc9848145"/>
+      <w:bookmarkStart w:id="579" w:name="_Toc9848223"/>
+      <w:bookmarkStart w:id="580" w:name="_Toc9848355"/>
+      <w:bookmarkStart w:id="581" w:name="_Toc9848413"/>
+      <w:bookmarkStart w:id="582" w:name="_Toc9848471"/>
+      <w:bookmarkStart w:id="583" w:name="_Toc9849317"/>
+      <w:bookmarkStart w:id="584" w:name="_Toc9851611"/>
+      <w:bookmarkStart w:id="585" w:name="_Toc9854518"/>
+      <w:bookmarkStart w:id="586" w:name="_Toc9854577"/>
       <w:bookmarkEnd w:id="554"/>
       <w:bookmarkEnd w:id="555"/>
       <w:bookmarkEnd w:id="556"/>
@@ -13902,6 +13934,9 @@
       <w:bookmarkEnd w:id="581"/>
       <w:bookmarkEnd w:id="582"/>
       <w:bookmarkEnd w:id="583"/>
+      <w:bookmarkEnd w:id="584"/>
+      <w:bookmarkEnd w:id="585"/>
+      <w:bookmarkEnd w:id="586"/>
     </w:p>
     <w:p>
       <w:pPr>
@@ -13914,11 +13949,11 @@
           <w:sz w:val="28"/>
         </w:rPr>
       </w:pPr>
-      <w:bookmarkStart w:id="584" w:name="_Toc9854578"/>
+      <w:bookmarkStart w:id="587" w:name="_Toc9854578"/>
       <w:r>
         <w:t>Tổ chức lưu trữ dữ liệu trên bộ nhớ</w:t>
       </w:r>
-      <w:bookmarkEnd w:id="584"/>
+      <w:bookmarkEnd w:id="587"/>
     </w:p>
     <w:p>
       <w:pPr>
@@ -14202,7 +14237,7 @@
         <w:pStyle w:val="Caption"/>
         <w:spacing w:line="288" w:lineRule="auto"/>
       </w:pPr>
-      <w:bookmarkStart w:id="585" w:name="_Toc9793870"/>
+      <w:bookmarkStart w:id="588" w:name="_Toc9793870"/>
       <w:r>
         <w:t xml:space="preserve">Hình </w:t>
       </w:r>
@@ -14217,7 +14252,7 @@
       <w:r>
         <w:t>: Cấu trúc của header block</w:t>
       </w:r>
-      <w:bookmarkEnd w:id="585"/>
+      <w:bookmarkEnd w:id="588"/>
     </w:p>
     <w:p>
       <w:r>
@@ -14225,15 +14260,26 @@
       </w:r>
     </w:p>
     <w:p>
-      <w:r>
-        <w:t>Trong header block chứa Block map, block map có tác dụng đánh dấu các block đã được sử dụng, dùng trong quá trình tìm kiếm block trống khi ghi data vào bộ nhớ vì các block không ghi theo kiểu tuần tự. Block map có kích thước 64 bytes nên quản lý được 64*8=512 block.</w:t>
-      </w:r>
-    </w:p>
-    <w:p>
+      <w:bookmarkStart w:id="589" w:name="OLE_LINK150"/>
+      <w:bookmarkStart w:id="590" w:name="OLE_LINK151"/>
+      <w:r>
+        <w:t>Trong header block chứa Block map, block map có tác dụng đánh dấu các block đã được sử dụng, dùng trong quá trình tìm kiếm block trống khi ghi data vào bộ nhớ vì các block không ghi theo kiểu tuần tự</w:t>
+      </w:r>
+      <w:bookmarkEnd w:id="589"/>
+      <w:bookmarkEnd w:id="590"/>
+      <w:r>
+        <w:t>. Block map có kích thước 64 bytes nên quản lý được 64*8=512 block.</w:t>
+      </w:r>
+    </w:p>
+    <w:p>
+      <w:bookmarkStart w:id="591" w:name="OLE_LINK152"/>
+      <w:bookmarkStart w:id="592" w:name="OLE_LINK155"/>
       <w:r>
         <w:t>Tiếp theo là thông tin về các gói data gồm 2 mảng mỗi mảng có 45 phần tử, mỗi gói data chiếm 4 bytes, gồm 2 bytes cho kích thước và 2 bytes cho địa chỉ block đầu tiên.</w:t>
       </w:r>
     </w:p>
+    <w:bookmarkEnd w:id="591"/>
+    <w:bookmarkEnd w:id="592"/>
     <w:p>
       <w:r>
         <w:t>Cấu trúc của data block:</w:t>
@@ -14304,7 +14350,7 @@
         <w:pStyle w:val="Caption"/>
         <w:spacing w:line="288" w:lineRule="auto"/>
       </w:pPr>
-      <w:bookmarkStart w:id="586" w:name="_Toc9793871"/>
+      <w:bookmarkStart w:id="593" w:name="_Toc9793871"/>
       <w:r>
         <w:t xml:space="preserve">Hình </w:t>
       </w:r>
@@ -14319,7 +14365,7 @@
       <w:r>
         <w:t>: Cấu trúc của data block</w:t>
       </w:r>
-      <w:bookmarkEnd w:id="586"/>
+      <w:bookmarkEnd w:id="593"/>
     </w:p>
     <w:p>
       <w:r>
@@ -14479,7 +14525,7 @@
         <w:pStyle w:val="Caption"/>
         <w:spacing w:line="288" w:lineRule="auto"/>
       </w:pPr>
-      <w:bookmarkStart w:id="587" w:name="_Toc9793872"/>
+      <w:bookmarkStart w:id="594" w:name="_Toc9793872"/>
       <w:r>
         <w:t xml:space="preserve">Hình </w:t>
       </w:r>
@@ -14494,7 +14540,7 @@
       <w:r>
         <w:t>: Tổng quát cách thức tổ chức lưu trữ dữ liệu trên bộ nhớ.</w:t>
       </w:r>
-      <w:bookmarkEnd w:id="587"/>
+      <w:bookmarkEnd w:id="594"/>
     </w:p>
     <w:p>
       <w:pPr>
@@ -14507,7 +14553,7 @@
       <w:r>
         <w:t xml:space="preserve"> </w:t>
       </w:r>
-      <w:bookmarkStart w:id="588" w:name="_Toc9854579"/>
+      <w:bookmarkStart w:id="595" w:name="_Toc9854579"/>
       <w:r>
         <w:t xml:space="preserve">Xây </w:t>
       </w:r>
@@ -14517,7 +14563,7 @@
       <w:r>
         <w:t xml:space="preserve"> firmware</w:t>
       </w:r>
-      <w:bookmarkEnd w:id="588"/>
+      <w:bookmarkEnd w:id="595"/>
     </w:p>
     <w:p>
       <w:pPr>
@@ -14725,11 +14771,11 @@
           <w:numId w:val="19"/>
         </w:numPr>
       </w:pPr>
-      <w:bookmarkStart w:id="589" w:name="_Toc9854580"/>
+      <w:bookmarkStart w:id="596" w:name="_Toc9854580"/>
       <w:r>
         <w:t>Cấu hình thông số USB và xử lý ngắt trên endpoint</w:t>
       </w:r>
-      <w:bookmarkEnd w:id="589"/>
+      <w:bookmarkEnd w:id="596"/>
     </w:p>
     <w:p>
       <w:pPr>
@@ -14756,8 +14802,8 @@
         <w:ind w:firstLine="0"/>
         <w:jc w:val="left"/>
       </w:pPr>
-      <w:bookmarkStart w:id="590" w:name="OLE_LINK195"/>
-      <w:bookmarkStart w:id="591" w:name="OLE_LINK196"/>
+      <w:bookmarkStart w:id="597" w:name="OLE_LINK195"/>
+      <w:bookmarkStart w:id="598" w:name="OLE_LINK196"/>
       <w:r>
         <w:rPr>
           <w:sz w:val="26"/>
@@ -14765,8 +14811,8 @@
         </w:rPr>
         <w:t>usbcfg.h cho phép tùy chỉnh USB Configuration, USB Event handlers, USB support class.</w:t>
       </w:r>
-      <w:bookmarkEnd w:id="590"/>
-      <w:bookmarkEnd w:id="591"/>
+      <w:bookmarkEnd w:id="597"/>
+      <w:bookmarkEnd w:id="598"/>
       <w:r>
         <w:rPr>
           <w:sz w:val="26"/>
@@ -14820,7 +14866,7 @@
         <w:pStyle w:val="Caption"/>
         <w:spacing w:line="288" w:lineRule="auto"/>
       </w:pPr>
-      <w:bookmarkStart w:id="592" w:name="_Toc9793873"/>
+      <w:bookmarkStart w:id="599" w:name="_Toc9793873"/>
       <w:r>
         <w:t xml:space="preserve">Hình </w:t>
       </w:r>
@@ -14835,7 +14881,7 @@
       <w:r>
         <w:t>: Cấu hình USB Configuration</w:t>
       </w:r>
-      <w:bookmarkEnd w:id="592"/>
+      <w:bookmarkEnd w:id="599"/>
     </w:p>
     <w:p>
       <w:pPr>
@@ -14857,8 +14903,8 @@
         <w:lastRenderedPageBreak/>
         <w:t xml:space="preserve">usbdesc.c chứa các bản mô tả bao gồm </w:t>
       </w:r>
-      <w:bookmarkStart w:id="593" w:name="OLE_LINK108"/>
-      <w:bookmarkStart w:id="594" w:name="OLE_LINK109"/>
+      <w:bookmarkStart w:id="600" w:name="OLE_LINK108"/>
+      <w:bookmarkStart w:id="601" w:name="OLE_LINK109"/>
       <w:r>
         <w:rPr>
           <w:sz w:val="26"/>
@@ -14866,8 +14912,8 @@
         </w:rPr>
         <w:t>USB Device Descriptor</w:t>
       </w:r>
-      <w:bookmarkEnd w:id="593"/>
-      <w:bookmarkEnd w:id="594"/>
+      <w:bookmarkEnd w:id="600"/>
+      <w:bookmarkEnd w:id="601"/>
       <w:r>
         <w:rPr>
           <w:sz w:val="26"/>
@@ -14928,7 +14974,7 @@
         <w:pStyle w:val="Caption"/>
         <w:spacing w:line="288" w:lineRule="auto"/>
       </w:pPr>
-      <w:bookmarkStart w:id="595" w:name="_Toc9793874"/>
+      <w:bookmarkStart w:id="602" w:name="_Toc9793874"/>
       <w:r>
         <w:t xml:space="preserve">Hình </w:t>
       </w:r>
@@ -14946,7 +14992,7 @@
       <w:r>
         <w:t>escriptor</w:t>
       </w:r>
-      <w:bookmarkEnd w:id="595"/>
+      <w:bookmarkEnd w:id="602"/>
     </w:p>
     <w:p>
       <w:r>
@@ -15161,11 +15207,11 @@
           <w:numId w:val="19"/>
         </w:numPr>
       </w:pPr>
-      <w:bookmarkStart w:id="596" w:name="_Toc9854581"/>
+      <w:bookmarkStart w:id="603" w:name="_Toc9854581"/>
       <w:r>
         <w:t>Chức năng nhận và thực thi lệnh từ PC</w:t>
       </w:r>
-      <w:bookmarkEnd w:id="596"/>
+      <w:bookmarkEnd w:id="603"/>
     </w:p>
     <w:p>
       <w:r>
@@ -15957,16 +16003,16 @@
           <w:sz w:val="28"/>
         </w:rPr>
       </w:pPr>
-      <w:bookmarkStart w:id="597" w:name="_Toc9854582"/>
+      <w:bookmarkStart w:id="604" w:name="_Toc9854582"/>
       <w:r>
         <w:lastRenderedPageBreak/>
         <w:t>Chức năng lưu trữ dữ liệu trên bộ nhớ</w:t>
       </w:r>
-      <w:bookmarkEnd w:id="597"/>
-    </w:p>
-    <w:p>
-      <w:bookmarkStart w:id="598" w:name="OLE_LINK154"/>
-      <w:bookmarkStart w:id="599" w:name="OLE_LINK153"/>
+      <w:bookmarkEnd w:id="604"/>
+    </w:p>
+    <w:p>
+      <w:bookmarkStart w:id="605" w:name="OLE_LINK154"/>
+      <w:bookmarkStart w:id="606" w:name="OLE_LINK153"/>
       <w:r>
         <w:t>Chức năng này gồm 2 hàm đọc và ghi khối dữ liệu với bộ nhớ có nguyên mẫu hàm như sau:</w:t>
       </w:r>
@@ -18049,8 +18095,8 @@
       <w:r>
         <w:t>Hàm này tìm một block trống để lưu block đầu tiên của khối dữ liệu, lưu địa chỉ của block đầu tiên này vào Header Block để phục vụ việc đọc sau này. Với các block còn lại lưu theo kiểu danh sách móc nối, địa chỉ của block sau được tính toán liên quan với dữ liệu của block trước và mã PIN.</w:t>
       </w:r>
-      <w:bookmarkEnd w:id="598"/>
-      <w:bookmarkEnd w:id="599"/>
+      <w:bookmarkEnd w:id="605"/>
+      <w:bookmarkEnd w:id="606"/>
     </w:p>
     <w:p>
       <w:r>
@@ -18074,7 +18120,7 @@
           <w:kern w:val="0"/>
         </w:rPr>
       </w:pPr>
-      <w:bookmarkStart w:id="600" w:name="_Toc9854583"/>
+      <w:bookmarkStart w:id="607" w:name="_Toc9854583"/>
       <w:r>
         <w:rPr>
           <w:rFonts w:eastAsiaTheme="majorEastAsia" w:cs="Times New Roman"/>
@@ -18090,8 +18136,8 @@
         </w:rPr>
         <w:t xml:space="preserve"> </w:t>
       </w:r>
-      <w:bookmarkStart w:id="601" w:name="OLE_LINK26"/>
-      <w:bookmarkStart w:id="602" w:name="OLE_LINK27"/>
+      <w:bookmarkStart w:id="608" w:name="OLE_LINK26"/>
+      <w:bookmarkStart w:id="609" w:name="OLE_LINK27"/>
       <w:r>
         <w:rPr>
           <w:rFonts w:eastAsiaTheme="majorEastAsia" w:cs="Times New Roman"/>
@@ -18134,10 +18180,10 @@
         </w:rPr>
         <w:t>TRÊN WINDOWS</w:t>
       </w:r>
-      <w:bookmarkEnd w:id="600"/>
-    </w:p>
-    <w:bookmarkEnd w:id="601"/>
-    <w:bookmarkEnd w:id="602"/>
+      <w:bookmarkEnd w:id="607"/>
+    </w:p>
+    <w:bookmarkEnd w:id="608"/>
+    <w:bookmarkEnd w:id="609"/>
     <w:p/>
     <w:p>
       <w:r>
@@ -18163,7 +18209,7 @@
           <w:szCs w:val="26"/>
         </w:rPr>
       </w:pPr>
-      <w:bookmarkStart w:id="603" w:name="OLE_LINK110"/>
+      <w:bookmarkStart w:id="610" w:name="OLE_LINK110"/>
       <w:r>
         <w:rPr>
           <w:sz w:val="26"/>
@@ -18172,7 +18218,7 @@
         <w:t>Trình điều khiển thiết bị (driver).</w:t>
       </w:r>
     </w:p>
-    <w:bookmarkEnd w:id="603"/>
+    <w:bookmarkEnd w:id="610"/>
     <w:p>
       <w:pPr>
         <w:pStyle w:val="ListParagraph"/>
@@ -18221,35 +18267,28 @@
           <w:szCs w:val="28"/>
         </w:rPr>
       </w:pPr>
-      <w:bookmarkStart w:id="604" w:name="_Toc9797959"/>
-      <w:bookmarkStart w:id="605" w:name="_Toc9798018"/>
-      <w:bookmarkStart w:id="606" w:name="_Toc9798077"/>
-      <w:bookmarkStart w:id="607" w:name="_Toc9800657"/>
-      <w:bookmarkStart w:id="608" w:name="_Toc9801101"/>
-      <w:bookmarkStart w:id="609" w:name="_Toc9841547"/>
-      <w:bookmarkStart w:id="610" w:name="_Toc9841614"/>
-      <w:bookmarkStart w:id="611" w:name="_Toc9844085"/>
-      <w:bookmarkStart w:id="612" w:name="_Toc9847853"/>
-      <w:bookmarkStart w:id="613" w:name="_Toc9847913"/>
-      <w:bookmarkStart w:id="614" w:name="_Toc9847972"/>
-      <w:bookmarkStart w:id="615" w:name="_Toc9848030"/>
-      <w:bookmarkStart w:id="616" w:name="_Toc9848094"/>
-      <w:bookmarkStart w:id="617" w:name="_Toc9848152"/>
-      <w:bookmarkStart w:id="618" w:name="_Toc9848230"/>
-      <w:bookmarkStart w:id="619" w:name="_Toc9848362"/>
-      <w:bookmarkStart w:id="620" w:name="_Toc9848420"/>
-      <w:bookmarkStart w:id="621" w:name="_Toc9848478"/>
-      <w:bookmarkStart w:id="622" w:name="_Toc9849324"/>
-      <w:bookmarkStart w:id="623" w:name="_Toc9851618"/>
-      <w:bookmarkStart w:id="624" w:name="_Toc9854525"/>
-      <w:bookmarkStart w:id="625" w:name="_Toc9854584"/>
-      <w:bookmarkEnd w:id="604"/>
-      <w:bookmarkEnd w:id="605"/>
-      <w:bookmarkEnd w:id="606"/>
-      <w:bookmarkEnd w:id="607"/>
-      <w:bookmarkEnd w:id="608"/>
-      <w:bookmarkEnd w:id="609"/>
-      <w:bookmarkEnd w:id="610"/>
+      <w:bookmarkStart w:id="611" w:name="_Toc9797959"/>
+      <w:bookmarkStart w:id="612" w:name="_Toc9798018"/>
+      <w:bookmarkStart w:id="613" w:name="_Toc9798077"/>
+      <w:bookmarkStart w:id="614" w:name="_Toc9800657"/>
+      <w:bookmarkStart w:id="615" w:name="_Toc9801101"/>
+      <w:bookmarkStart w:id="616" w:name="_Toc9841547"/>
+      <w:bookmarkStart w:id="617" w:name="_Toc9841614"/>
+      <w:bookmarkStart w:id="618" w:name="_Toc9844085"/>
+      <w:bookmarkStart w:id="619" w:name="_Toc9847853"/>
+      <w:bookmarkStart w:id="620" w:name="_Toc9847913"/>
+      <w:bookmarkStart w:id="621" w:name="_Toc9847972"/>
+      <w:bookmarkStart w:id="622" w:name="_Toc9848030"/>
+      <w:bookmarkStart w:id="623" w:name="_Toc9848094"/>
+      <w:bookmarkStart w:id="624" w:name="_Toc9848152"/>
+      <w:bookmarkStart w:id="625" w:name="_Toc9848230"/>
+      <w:bookmarkStart w:id="626" w:name="_Toc9848362"/>
+      <w:bookmarkStart w:id="627" w:name="_Toc9848420"/>
+      <w:bookmarkStart w:id="628" w:name="_Toc9848478"/>
+      <w:bookmarkStart w:id="629" w:name="_Toc9849324"/>
+      <w:bookmarkStart w:id="630" w:name="_Toc9851618"/>
+      <w:bookmarkStart w:id="631" w:name="_Toc9854525"/>
+      <w:bookmarkStart w:id="632" w:name="_Toc9854584"/>
       <w:bookmarkEnd w:id="611"/>
       <w:bookmarkEnd w:id="612"/>
       <w:bookmarkEnd w:id="613"/>
@@ -18265,6 +18304,13 @@
       <w:bookmarkEnd w:id="623"/>
       <w:bookmarkEnd w:id="624"/>
       <w:bookmarkEnd w:id="625"/>
+      <w:bookmarkEnd w:id="626"/>
+      <w:bookmarkEnd w:id="627"/>
+      <w:bookmarkEnd w:id="628"/>
+      <w:bookmarkEnd w:id="629"/>
+      <w:bookmarkEnd w:id="630"/>
+      <w:bookmarkEnd w:id="631"/>
+      <w:bookmarkEnd w:id="632"/>
     </w:p>
     <w:p>
       <w:pPr>
@@ -18275,9 +18321,9 @@
         </w:numPr>
         <w:spacing w:before="240" w:after="60"/>
       </w:pPr>
-      <w:bookmarkStart w:id="626" w:name="_Toc9854585"/>
-      <w:bookmarkStart w:id="627" w:name="OLE_LINK106"/>
-      <w:bookmarkStart w:id="628" w:name="OLE_LINK107"/>
+      <w:bookmarkStart w:id="633" w:name="_Toc9854585"/>
+      <w:bookmarkStart w:id="634" w:name="OLE_LINK106"/>
+      <w:bookmarkStart w:id="635" w:name="OLE_LINK107"/>
       <w:r>
         <w:rPr>
           <w:rFonts w:cs="Times New Roman"/>
@@ -18296,15 +18342,15 @@
       <w:r>
         <w:t xml:space="preserve"> bị</w:t>
       </w:r>
-      <w:bookmarkEnd w:id="626"/>
-    </w:p>
-    <w:p>
-      <w:bookmarkStart w:id="629" w:name="OLE_LINK111"/>
-      <w:bookmarkStart w:id="630" w:name="OLE_LINK112"/>
-      <w:bookmarkStart w:id="631" w:name="OLE_LINK113"/>
-      <w:bookmarkStart w:id="632" w:name="OLE_LINK114"/>
-      <w:bookmarkEnd w:id="627"/>
-      <w:bookmarkEnd w:id="628"/>
+      <w:bookmarkEnd w:id="633"/>
+    </w:p>
+    <w:p>
+      <w:bookmarkStart w:id="636" w:name="OLE_LINK111"/>
+      <w:bookmarkStart w:id="637" w:name="OLE_LINK112"/>
+      <w:bookmarkStart w:id="638" w:name="OLE_LINK113"/>
+      <w:bookmarkStart w:id="639" w:name="OLE_LINK114"/>
+      <w:bookmarkEnd w:id="634"/>
+      <w:bookmarkEnd w:id="635"/>
       <w:r>
         <w:t xml:space="preserve">Để ứng dụng tầng trên có thể trao đổi dữ liệu với </w:t>
       </w:r>
@@ -18320,13 +18366,13 @@
       <w:r>
         <w:t xml:space="preserve">. </w:t>
       </w:r>
-      <w:bookmarkEnd w:id="629"/>
-      <w:bookmarkEnd w:id="630"/>
+      <w:bookmarkEnd w:id="636"/>
+      <w:bookmarkEnd w:id="637"/>
       <w:r>
         <w:t>Do đây là thiết bị tự xây dựng nên ta phải cung cấp trình điều khiển cho hệ điều hành</w:t>
       </w:r>
-      <w:bookmarkEnd w:id="631"/>
-      <w:bookmarkEnd w:id="632"/>
+      <w:bookmarkEnd w:id="638"/>
+      <w:bookmarkEnd w:id="639"/>
       <w:r>
         <w:t>.</w:t>
       </w:r>
@@ -18420,28 +18466,28 @@
       <w:r>
         <w:t xml:space="preserve">Phương pháp thứ nhất </w:t>
       </w:r>
-      <w:bookmarkStart w:id="633" w:name="OLE_LINK115"/>
-      <w:bookmarkStart w:id="634" w:name="OLE_LINK118"/>
+      <w:bookmarkStart w:id="640" w:name="OLE_LINK115"/>
+      <w:bookmarkStart w:id="641" w:name="OLE_LINK118"/>
       <w:r>
         <w:t>tương đối phức tạp</w:t>
       </w:r>
-      <w:bookmarkEnd w:id="633"/>
-      <w:bookmarkEnd w:id="634"/>
+      <w:bookmarkEnd w:id="640"/>
+      <w:bookmarkEnd w:id="641"/>
       <w:r>
         <w:t xml:space="preserve"> và thích hợp với các ứng dụng cần </w:t>
       </w:r>
-      <w:bookmarkStart w:id="635" w:name="OLE_LINK119"/>
-      <w:bookmarkStart w:id="636" w:name="OLE_LINK120"/>
+      <w:bookmarkStart w:id="642" w:name="OLE_LINK119"/>
+      <w:bookmarkStart w:id="643" w:name="OLE_LINK120"/>
       <w:r>
         <w:t>tốc độ cao</w:t>
       </w:r>
-      <w:bookmarkEnd w:id="635"/>
-      <w:bookmarkEnd w:id="636"/>
+      <w:bookmarkEnd w:id="642"/>
+      <w:bookmarkEnd w:id="643"/>
       <w:r>
         <w:t xml:space="preserve">, nhưng </w:t>
       </w:r>
-      <w:bookmarkStart w:id="637" w:name="OLE_LINK121"/>
-      <w:bookmarkStart w:id="638" w:name="OLE_LINK124"/>
+      <w:bookmarkStart w:id="644" w:name="OLE_LINK121"/>
+      <w:bookmarkStart w:id="645" w:name="OLE_LINK124"/>
       <w:r>
         <w:t>dễ sai sót, có thể</w:t>
       </w:r>
@@ -18451,8 +18497,8 @@
       <w:r>
         <w:t xml:space="preserve"> hệ điều hàn</w:t>
       </w:r>
-      <w:bookmarkEnd w:id="637"/>
-      <w:bookmarkEnd w:id="638"/>
+      <w:bookmarkEnd w:id="644"/>
+      <w:bookmarkEnd w:id="645"/>
       <w:r>
         <w:t>h</w:t>
       </w:r>
@@ -18473,8 +18519,8 @@
       </w:r>
     </w:p>
     <w:p>
-      <w:bookmarkStart w:id="639" w:name="OLE_LINK125"/>
-      <w:bookmarkStart w:id="640" w:name="OLE_LINK126"/>
+      <w:bookmarkStart w:id="646" w:name="OLE_LINK125"/>
+      <w:bookmarkStart w:id="647" w:name="OLE_LINK126"/>
       <w:r>
         <w:t xml:space="preserve">WinUSB hỗ trợ ứng dụng trao đổi dữ liệu với các endpoint của </w:t>
       </w:r>
@@ -18527,8 +18573,8 @@
         <w:t>Winusb.dll là thư viện liên kết động chạy ở chế độ người dùng, cung cấp giao diện tương tác với Winusb.sys.</w:t>
       </w:r>
     </w:p>
-    <w:bookmarkEnd w:id="639"/>
-    <w:bookmarkEnd w:id="640"/>
+    <w:bookmarkEnd w:id="646"/>
+    <w:bookmarkEnd w:id="647"/>
     <w:p>
       <w:pPr>
         <w:keepNext/>
@@ -18594,7 +18640,7 @@
         <w:pStyle w:val="Caption"/>
         <w:spacing w:line="288" w:lineRule="auto"/>
       </w:pPr>
-      <w:bookmarkStart w:id="641" w:name="_Toc9793875"/>
+      <w:bookmarkStart w:id="648" w:name="_Toc9793875"/>
       <w:r>
         <w:t xml:space="preserve">Hình </w:t>
       </w:r>
@@ -18612,7 +18658,7 @@
       <w:r>
         <w:t>Kiến trúc WinUSB</w:t>
       </w:r>
-      <w:bookmarkEnd w:id="641"/>
+      <w:bookmarkEnd w:id="648"/>
       <w:r>
         <w:t xml:space="preserve"> [7]</w:t>
       </w:r>
@@ -18641,8 +18687,8 @@
           <w:szCs w:val="26"/>
         </w:rPr>
       </w:pPr>
-      <w:bookmarkStart w:id="642" w:name="OLE_LINK159"/>
-      <w:bookmarkStart w:id="643" w:name="OLE_LINK160"/>
+      <w:bookmarkStart w:id="649" w:name="OLE_LINK159"/>
+      <w:bookmarkStart w:id="650" w:name="OLE_LINK160"/>
       <w:r>
         <w:rPr>
           <w:sz w:val="26"/>
@@ -18708,10 +18754,10 @@
       </w:r>
     </w:p>
     <w:p>
-      <w:bookmarkStart w:id="644" w:name="OLE_LINK127"/>
-      <w:bookmarkStart w:id="645" w:name="OLE_LINK128"/>
-      <w:bookmarkEnd w:id="642"/>
-      <w:bookmarkEnd w:id="643"/>
+      <w:bookmarkStart w:id="651" w:name="OLE_LINK127"/>
+      <w:bookmarkStart w:id="652" w:name="OLE_LINK128"/>
+      <w:bookmarkEnd w:id="649"/>
+      <w:bookmarkEnd w:id="650"/>
       <w:r>
         <w:t>Từ file INF chuẩn của Microsoft, cần sửa những thông tin sau:</w:t>
       </w:r>
@@ -18793,8 +18839,8 @@
         <w:t>Trong mục [Strings] sửa các xâu cho phù hợp với thiết bị.</w:t>
       </w:r>
     </w:p>
-    <w:bookmarkEnd w:id="644"/>
-    <w:bookmarkEnd w:id="645"/>
+    <w:bookmarkEnd w:id="651"/>
+    <w:bookmarkEnd w:id="652"/>
     <w:p>
       <w:r>
         <w:t xml:space="preserve">Nội dung file INF trong trình điều khiển </w:t>
@@ -19419,8 +19465,8 @@
         <w:pStyle w:val="Commandline"/>
         <w:spacing w:line="288" w:lineRule="auto"/>
       </w:pPr>
-      <w:bookmarkStart w:id="646" w:name="OLE_LINK129"/>
-      <w:bookmarkStart w:id="647" w:name="OLE_LINK130"/>
+      <w:bookmarkStart w:id="653" w:name="OLE_LINK129"/>
+      <w:bookmarkStart w:id="654" w:name="OLE_LINK130"/>
       <w:r>
         <w:t>[Strings]</w:t>
       </w:r>
@@ -19470,8 +19516,8 @@
         <w:t>DeviceName="USBeToken v2.0"</w:t>
       </w:r>
     </w:p>
-    <w:bookmarkEnd w:id="646"/>
-    <w:bookmarkEnd w:id="647"/>
+    <w:bookmarkEnd w:id="653"/>
+    <w:bookmarkEnd w:id="654"/>
     <w:p>
       <w:pPr>
         <w:pStyle w:val="Commandline"/>
@@ -19555,7 +19601,7 @@
         <w:pStyle w:val="Caption"/>
         <w:spacing w:line="288" w:lineRule="auto"/>
       </w:pPr>
-      <w:bookmarkStart w:id="648" w:name="_Toc9793876"/>
+      <w:bookmarkStart w:id="655" w:name="_Toc9793876"/>
       <w:r>
         <w:t xml:space="preserve">Hình </w:t>
       </w:r>
@@ -19573,7 +19619,7 @@
       <w:r>
         <w:t>WinUSB driver</w:t>
       </w:r>
-      <w:bookmarkEnd w:id="648"/>
+      <w:bookmarkEnd w:id="655"/>
       <w:r>
         <w:t xml:space="preserve"> [8]</w:t>
       </w:r>
@@ -19587,11 +19633,11 @@
         </w:numPr>
         <w:spacing w:before="240" w:after="60"/>
       </w:pPr>
-      <w:bookmarkStart w:id="649" w:name="_Toc9854586"/>
+      <w:bookmarkStart w:id="656" w:name="_Toc9854586"/>
       <w:r>
         <w:t>Thiết kế giao thức</w:t>
       </w:r>
-      <w:bookmarkEnd w:id="649"/>
+      <w:bookmarkEnd w:id="656"/>
     </w:p>
     <w:p>
       <w:r>
@@ -19603,16 +19649,16 @@
       <w:r>
         <w:t xml:space="preserve">. Mỗi </w:t>
       </w:r>
-      <w:bookmarkStart w:id="650" w:name="OLE_LINK30"/>
-      <w:bookmarkStart w:id="651" w:name="OLE_LINK31"/>
+      <w:bookmarkStart w:id="657" w:name="OLE_LINK30"/>
+      <w:bookmarkStart w:id="658" w:name="OLE_LINK31"/>
       <w:r>
         <w:t>khóa riêng</w:t>
       </w:r>
       <w:r>
         <w:t xml:space="preserve"> </w:t>
       </w:r>
-      <w:bookmarkEnd w:id="650"/>
-      <w:bookmarkEnd w:id="651"/>
+      <w:bookmarkEnd w:id="657"/>
+      <w:bookmarkEnd w:id="658"/>
       <w:r>
         <w:t xml:space="preserve">có thể có kích thước bất kỳ, tối đa 16KB. </w:t>
       </w:r>
@@ -20970,7 +21016,7 @@
       </w:r>
     </w:p>
     <w:p>
-      <w:bookmarkStart w:id="652" w:name="OLE_LINK131"/>
+      <w:bookmarkStart w:id="659" w:name="OLE_LINK131"/>
       <w:r>
         <w:t>Thiết bị</w:t>
       </w:r>
@@ -21019,8 +21065,8 @@
         </w:rPr>
         <w:t xml:space="preserve">Đọc </w:t>
       </w:r>
-      <w:bookmarkStart w:id="653" w:name="OLE_LINK32"/>
-      <w:bookmarkStart w:id="654" w:name="OLE_LINK33"/>
+      <w:bookmarkStart w:id="660" w:name="OLE_LINK32"/>
+      <w:bookmarkStart w:id="661" w:name="OLE_LINK33"/>
       <w:r>
         <w:rPr>
           <w:sz w:val="26"/>
@@ -21028,8 +21074,8 @@
         </w:rPr>
         <w:t>một thông tin khóa riêng</w:t>
       </w:r>
-      <w:bookmarkEnd w:id="653"/>
-      <w:bookmarkEnd w:id="654"/>
+      <w:bookmarkEnd w:id="660"/>
+      <w:bookmarkEnd w:id="661"/>
     </w:p>
     <w:p>
       <w:pPr>
@@ -21103,9 +21149,9 @@
       </w:r>
     </w:p>
     <w:p>
-      <w:bookmarkStart w:id="655" w:name="OLE_LINK132"/>
-      <w:bookmarkStart w:id="656" w:name="OLE_LINK133"/>
-      <w:bookmarkEnd w:id="652"/>
+      <w:bookmarkStart w:id="662" w:name="OLE_LINK132"/>
+      <w:bookmarkStart w:id="663" w:name="OLE_LINK133"/>
+      <w:bookmarkEnd w:id="659"/>
       <w:r>
         <w:t>Thiết bị</w:t>
       </w:r>
@@ -21126,16 +21172,16 @@
       <w:r>
         <w:t xml:space="preserve">c </w:t>
       </w:r>
-      <w:bookmarkStart w:id="657" w:name="OLE_LINK36"/>
-      <w:bookmarkStart w:id="658" w:name="OLE_LINK37"/>
+      <w:bookmarkStart w:id="664" w:name="OLE_LINK36"/>
+      <w:bookmarkStart w:id="665" w:name="OLE_LINK37"/>
       <w:r>
         <w:t>khóa riêng</w:t>
       </w:r>
       <w:r>
         <w:t xml:space="preserve"> </w:t>
       </w:r>
-      <w:bookmarkEnd w:id="657"/>
-      <w:bookmarkEnd w:id="658"/>
+      <w:bookmarkEnd w:id="664"/>
+      <w:bookmarkEnd w:id="665"/>
       <w:r>
         <w:t>diễn ra như sau:</w:t>
       </w:r>
@@ -21265,8 +21311,8 @@
         </w:rPr>
         <w:t xml:space="preserve">PC gửi yêu cầu đọc </w:t>
       </w:r>
-      <w:bookmarkStart w:id="659" w:name="OLE_LINK38"/>
-      <w:bookmarkStart w:id="660" w:name="OLE_LINK39"/>
+      <w:bookmarkStart w:id="666" w:name="OLE_LINK38"/>
+      <w:bookmarkStart w:id="667" w:name="OLE_LINK39"/>
       <w:r>
         <w:rPr>
           <w:sz w:val="26"/>
@@ -21274,8 +21320,8 @@
         </w:rPr>
         <w:t>khóa riêng</w:t>
       </w:r>
-      <w:bookmarkEnd w:id="659"/>
-      <w:bookmarkEnd w:id="660"/>
+      <w:bookmarkEnd w:id="666"/>
+      <w:bookmarkEnd w:id="667"/>
       <w:r>
         <w:rPr>
           <w:sz w:val="26"/>
@@ -21369,10 +21415,10 @@
       </w:r>
     </w:p>
     <w:p>
-      <w:bookmarkStart w:id="661" w:name="OLE_LINK134"/>
-      <w:bookmarkStart w:id="662" w:name="OLE_LINK135"/>
-      <w:bookmarkEnd w:id="655"/>
-      <w:bookmarkEnd w:id="656"/>
+      <w:bookmarkStart w:id="668" w:name="OLE_LINK134"/>
+      <w:bookmarkStart w:id="669" w:name="OLE_LINK135"/>
+      <w:bookmarkEnd w:id="662"/>
+      <w:bookmarkEnd w:id="663"/>
       <w:r>
         <w:t xml:space="preserve">Quá trình ghi các </w:t>
       </w:r>
@@ -21432,8 +21478,8 @@
         <w:t xml:space="preserve"> sẽ bỏ qua và không gửi trả bất kỳ thông tin nào.</w:t>
       </w:r>
     </w:p>
-    <w:bookmarkEnd w:id="661"/>
-    <w:bookmarkEnd w:id="662"/>
+    <w:bookmarkEnd w:id="668"/>
+    <w:bookmarkEnd w:id="669"/>
     <w:p>
       <w:r>
         <w:rPr>
@@ -22024,6 +22070,8 @@
       </w:r>
     </w:p>
     <w:p>
+      <w:bookmarkStart w:id="670" w:name="OLE_LINK156"/>
+      <w:bookmarkStart w:id="671" w:name="OLE_LINK157"/>
       <w:r>
         <w:t>Cấu trúc chung của mộ</w:t>
       </w:r>
@@ -22121,7 +22169,9 @@
           <w:rFonts w:asciiTheme="minorHAnsi" w:hAnsiTheme="minorHAnsi"/>
         </w:rPr>
       </w:pPr>
-      <w:bookmarkStart w:id="663" w:name="_Toc9592147"/>
+      <w:bookmarkStart w:id="672" w:name="_Toc9592147"/>
+      <w:bookmarkEnd w:id="670"/>
+      <w:bookmarkEnd w:id="671"/>
       <w:r>
         <w:t xml:space="preserve">Table </w:t>
       </w:r>
@@ -22147,12 +22197,17 @@
       <w:r>
         <w:t>. Cấu trúc chung của một gói tin</w:t>
       </w:r>
-      <w:bookmarkEnd w:id="663"/>
+      <w:bookmarkEnd w:id="672"/>
     </w:p>
     <w:p>
       <w:r>
         <w:lastRenderedPageBreak/>
-        <w:t xml:space="preserve">Có ba loại thông tin gửi nhận trên bus: thông tin xác thực, thông tin thiết bị và thông tin về </w:t>
+        <w:t xml:space="preserve">Có </w:t>
+      </w:r>
+      <w:bookmarkStart w:id="673" w:name="OLE_LINK158"/>
+      <w:bookmarkStart w:id="674" w:name="OLE_LINK163"/>
+      <w:r>
+        <w:t xml:space="preserve">ba loại thông tin gửi nhận trên bus: thông tin xác thực, thông tin thiết bị và thông tin về </w:t>
       </w:r>
       <w:r>
         <w:t>khóa riêng</w:t>
@@ -22165,8 +22220,10 @@
       <w:pPr>
         <w:pStyle w:val="Commandline"/>
       </w:pPr>
-      <w:bookmarkStart w:id="664" w:name="OLE_LINK69"/>
-      <w:bookmarkStart w:id="665" w:name="OLE_LINK70"/>
+      <w:bookmarkStart w:id="675" w:name="OLE_LINK69"/>
+      <w:bookmarkStart w:id="676" w:name="OLE_LINK70"/>
+      <w:bookmarkEnd w:id="673"/>
+      <w:bookmarkEnd w:id="674"/>
       <w:r>
         <w:t>enum USB_CMD</w:t>
       </w:r>
@@ -22267,10 +22324,10 @@
       <w:pPr>
         <w:pStyle w:val="Commandline"/>
       </w:pPr>
-      <w:bookmarkStart w:id="666" w:name="OLE_LINK140"/>
-      <w:bookmarkStart w:id="667" w:name="OLE_LINK141"/>
-      <w:bookmarkEnd w:id="664"/>
-      <w:bookmarkEnd w:id="665"/>
+      <w:bookmarkStart w:id="677" w:name="OLE_LINK140"/>
+      <w:bookmarkStart w:id="678" w:name="OLE_LINK141"/>
+      <w:bookmarkEnd w:id="675"/>
+      <w:bookmarkEnd w:id="676"/>
       <w:r>
         <w:t xml:space="preserve">typedef struct _AUTHENTICATE_PACKET   </w:t>
       </w:r>
@@ -22434,13 +22491,13 @@
         </w:numPr>
         <w:spacing w:before="240" w:after="60"/>
       </w:pPr>
-      <w:bookmarkStart w:id="668" w:name="_Toc9854587"/>
-      <w:bookmarkEnd w:id="666"/>
-      <w:bookmarkEnd w:id="667"/>
+      <w:bookmarkStart w:id="679" w:name="_Toc9854587"/>
+      <w:bookmarkEnd w:id="677"/>
+      <w:bookmarkEnd w:id="678"/>
       <w:r>
         <w:t>Thư viện API</w:t>
       </w:r>
-      <w:bookmarkEnd w:id="668"/>
+      <w:bookmarkEnd w:id="679"/>
     </w:p>
     <w:p>
       <w:r>
@@ -22466,8 +22523,8 @@
       </w:r>
     </w:p>
     <w:p>
-      <w:bookmarkStart w:id="669" w:name="OLE_LINK136"/>
-      <w:bookmarkStart w:id="670" w:name="OLE_LINK137"/>
+      <w:bookmarkStart w:id="680" w:name="OLE_LINK136"/>
+      <w:bookmarkStart w:id="681" w:name="OLE_LINK137"/>
       <w:r>
         <w:t>Thư viện API cung cấp các hàm sau:</w:t>
       </w:r>
@@ -22485,8 +22542,8 @@
           <w:szCs w:val="26"/>
         </w:rPr>
       </w:pPr>
-      <w:bookmarkStart w:id="671" w:name="OLE_LINK44"/>
-      <w:bookmarkStart w:id="672" w:name="OLE_LINK45"/>
+      <w:bookmarkStart w:id="682" w:name="OLE_LINK44"/>
+      <w:bookmarkStart w:id="683" w:name="OLE_LINK45"/>
       <w:r>
         <w:rPr>
           <w:sz w:val="26"/>
@@ -22495,8 +22552,8 @@
         <w:t>Lấy thông tin path device đăng ký trong PC</w:t>
       </w:r>
     </w:p>
-    <w:bookmarkEnd w:id="671"/>
-    <w:bookmarkEnd w:id="672"/>
+    <w:bookmarkEnd w:id="682"/>
+    <w:bookmarkEnd w:id="683"/>
     <w:p>
       <w:pPr>
         <w:pStyle w:val="ListParagraph"/>
@@ -22630,8 +22687,8 @@
         <w:t>Thiết lập lại mã PIN.</w:t>
       </w:r>
     </w:p>
-    <w:bookmarkEnd w:id="669"/>
-    <w:bookmarkEnd w:id="670"/>
+    <w:bookmarkEnd w:id="680"/>
+    <w:bookmarkEnd w:id="681"/>
     <w:p>
       <w:r>
         <w:t>Để thực hiện được điều đó, thư viện sẽ tương tác với trình điều khiển thiết bị WinUSB đã thiết kế ở trên.</w:t>
@@ -22787,13 +22844,13 @@
       <w:r>
         <w:t xml:space="preserve">} </w:t>
       </w:r>
-      <w:bookmarkStart w:id="673" w:name="OLE_LINK48"/>
-      <w:bookmarkStart w:id="674" w:name="OLE_LINK49"/>
+      <w:bookmarkStart w:id="684" w:name="OLE_LINK48"/>
+      <w:bookmarkStart w:id="685" w:name="OLE_LINK49"/>
       <w:r>
         <w:t>DEVICE_DATA</w:t>
       </w:r>
-      <w:bookmarkEnd w:id="673"/>
-      <w:bookmarkEnd w:id="674"/>
+      <w:bookmarkEnd w:id="684"/>
+      <w:bookmarkEnd w:id="685"/>
       <w:r>
         <w:t>, *PDEVICE_DATA;</w:t>
       </w:r>
@@ -22817,10 +22874,10 @@
           <w:szCs w:val="26"/>
         </w:rPr>
       </w:pPr>
-      <w:bookmarkStart w:id="675" w:name="OLE_LINK138"/>
-      <w:bookmarkStart w:id="676" w:name="OLE_LINK139"/>
-      <w:bookmarkStart w:id="677" w:name="OLE_LINK142"/>
-      <w:bookmarkStart w:id="678" w:name="OLE_LINK143"/>
+      <w:bookmarkStart w:id="686" w:name="OLE_LINK142"/>
+      <w:bookmarkStart w:id="687" w:name="OLE_LINK143"/>
+      <w:bookmarkStart w:id="688" w:name="OLE_LINK138"/>
+      <w:bookmarkStart w:id="689" w:name="OLE_LINK139"/>
       <w:r>
         <w:rPr>
           <w:sz w:val="26"/>
@@ -22893,8 +22950,8 @@
         <w:tab/>
         <w:t xml:space="preserve">_Out_     PDEVICE_DATA </w:t>
       </w:r>
-      <w:bookmarkStart w:id="679" w:name="OLE_LINK46"/>
-      <w:bookmarkStart w:id="680" w:name="OLE_LINK47"/>
+      <w:bookmarkStart w:id="690" w:name="OLE_LINK46"/>
+      <w:bookmarkStart w:id="691" w:name="OLE_LINK47"/>
       <w:r>
         <w:rPr>
           <w:rFonts w:cs="Arial"/>
@@ -22902,8 +22959,8 @@
         </w:rPr>
         <w:t>DeviceData</w:t>
       </w:r>
-      <w:bookmarkEnd w:id="679"/>
-      <w:bookmarkEnd w:id="680"/>
+      <w:bookmarkEnd w:id="690"/>
+      <w:bookmarkEnd w:id="691"/>
       <w:r>
         <w:rPr>
           <w:rFonts w:cs="Arial"/>
@@ -22930,8 +22987,8 @@
         <w:tab/>
         <w:t xml:space="preserve">_Out_opt_ PBOOL        </w:t>
       </w:r>
-      <w:bookmarkStart w:id="681" w:name="OLE_LINK50"/>
-      <w:bookmarkStart w:id="682" w:name="OLE_LINK51"/>
+      <w:bookmarkStart w:id="692" w:name="OLE_LINK50"/>
+      <w:bookmarkStart w:id="693" w:name="OLE_LINK51"/>
       <w:r>
         <w:rPr>
           <w:rFonts w:cs="Arial"/>
@@ -22939,8 +22996,8 @@
         </w:rPr>
         <w:t>FailureDeviceNotFound</w:t>
       </w:r>
-      <w:bookmarkEnd w:id="681"/>
-      <w:bookmarkEnd w:id="682"/>
+      <w:bookmarkEnd w:id="692"/>
+      <w:bookmarkEnd w:id="693"/>
     </w:p>
     <w:p>
       <w:pPr>
@@ -22960,8 +23017,8 @@
         <w:t>)</w:t>
       </w:r>
     </w:p>
-    <w:bookmarkEnd w:id="677"/>
-    <w:bookmarkEnd w:id="678"/>
+    <w:bookmarkEnd w:id="686"/>
+    <w:bookmarkEnd w:id="687"/>
     <w:p>
       <w:pPr>
         <w:pStyle w:val="ListParagraph"/>
@@ -22989,8 +23046,6 @@
         </w:rPr>
         <w:tab/>
       </w:r>
-      <w:bookmarkStart w:id="683" w:name="_GoBack"/>
-      <w:bookmarkEnd w:id="683"/>
       <w:r>
         <w:rPr>
           <w:rFonts w:cs="Arial"/>
@@ -23099,8 +23154,8 @@
         </w:rPr>
         <w:t xml:space="preserve">thông tin </w:t>
       </w:r>
-      <w:bookmarkStart w:id="684" w:name="OLE_LINK52"/>
-      <w:bookmarkStart w:id="685" w:name="OLE_LINK53"/>
+      <w:bookmarkStart w:id="694" w:name="OLE_LINK52"/>
+      <w:bookmarkStart w:id="695" w:name="OLE_LINK53"/>
       <w:r>
         <w:rPr>
           <w:rFonts w:cs="Arial"/>
@@ -23110,8 +23165,8 @@
         <w:t>DEVICE_DATA</w:t>
       </w:r>
     </w:p>
-    <w:bookmarkEnd w:id="684"/>
-    <w:bookmarkEnd w:id="685"/>
+    <w:bookmarkEnd w:id="694"/>
+    <w:bookmarkEnd w:id="695"/>
     <w:p>
       <w:pPr>
         <w:pStyle w:val="ListParagraph"/>
@@ -23186,12 +23241,12 @@
           <w:szCs w:val="26"/>
         </w:rPr>
       </w:pPr>
-      <w:bookmarkStart w:id="686" w:name="OLE_LINK42"/>
-      <w:bookmarkStart w:id="687" w:name="OLE_LINK43"/>
-      <w:bookmarkStart w:id="688" w:name="OLE_LINK144"/>
-      <w:bookmarkStart w:id="689" w:name="OLE_LINK145"/>
-      <w:bookmarkEnd w:id="675"/>
-      <w:bookmarkEnd w:id="676"/>
+      <w:bookmarkStart w:id="696" w:name="OLE_LINK144"/>
+      <w:bookmarkStart w:id="697" w:name="OLE_LINK145"/>
+      <w:bookmarkStart w:id="698" w:name="OLE_LINK42"/>
+      <w:bookmarkStart w:id="699" w:name="OLE_LINK43"/>
+      <w:bookmarkEnd w:id="688"/>
+      <w:bookmarkEnd w:id="689"/>
       <w:r>
         <w:rPr>
           <w:sz w:val="26"/>
@@ -23200,8 +23255,8 @@
         <w:t>Lấy thông tin về một thiết bị</w:t>
       </w:r>
     </w:p>
-    <w:bookmarkEnd w:id="688"/>
-    <w:bookmarkEnd w:id="689"/>
+    <w:bookmarkEnd w:id="696"/>
+    <w:bookmarkEnd w:id="697"/>
     <w:p>
       <w:pPr>
         <w:pStyle w:val="ListParagraph"/>
@@ -23295,8 +23350,8 @@
         <w:t>Xác thực một thiết bị</w:t>
       </w:r>
     </w:p>
-    <w:bookmarkEnd w:id="686"/>
-    <w:bookmarkEnd w:id="687"/>
+    <w:bookmarkEnd w:id="698"/>
+    <w:bookmarkEnd w:id="699"/>
     <w:p>
       <w:pPr>
         <w:pStyle w:val="ListParagraph"/>
@@ -23312,16 +23367,16 @@
         </w:rPr>
         <w:t>BOOL AuthenticateDevice(</w:t>
       </w:r>
-      <w:bookmarkStart w:id="690" w:name="OLE_LINK54"/>
-      <w:bookmarkStart w:id="691" w:name="OLE_LINK55"/>
+      <w:bookmarkStart w:id="700" w:name="OLE_LINK54"/>
+      <w:bookmarkStart w:id="701" w:name="OLE_LINK55"/>
       <w:r>
         <w:rPr>
           <w:sz w:val="22"/>
         </w:rPr>
         <w:t xml:space="preserve">PCHAR </w:t>
       </w:r>
-      <w:bookmarkEnd w:id="690"/>
-      <w:bookmarkEnd w:id="691"/>
+      <w:bookmarkEnd w:id="700"/>
+      <w:bookmarkEnd w:id="701"/>
       <w:r>
         <w:rPr>
           <w:sz w:val="22"/>
@@ -23334,8 +23389,8 @@
         </w:rPr>
         <w:t xml:space="preserve">, </w:t>
       </w:r>
-      <w:bookmarkStart w:id="692" w:name="OLE_LINK63"/>
-      <w:bookmarkStart w:id="693" w:name="OLE_LINK64"/>
+      <w:bookmarkStart w:id="702" w:name="OLE_LINK63"/>
+      <w:bookmarkStart w:id="703" w:name="OLE_LINK64"/>
       <w:r>
         <w:rPr>
           <w:sz w:val="22"/>
@@ -23348,8 +23403,8 @@
         </w:rPr>
         <w:t xml:space="preserve"> szUserName</w:t>
       </w:r>
-      <w:bookmarkEnd w:id="692"/>
-      <w:bookmarkEnd w:id="693"/>
+      <w:bookmarkEnd w:id="702"/>
+      <w:bookmarkEnd w:id="703"/>
       <w:r>
         <w:rPr>
           <w:sz w:val="22"/>
@@ -23464,16 +23519,16 @@
         </w:rPr>
         <w:t xml:space="preserve">BOOL ReadSignature(PBYTE pSignature, PUSHORT </w:t>
       </w:r>
-      <w:bookmarkStart w:id="694" w:name="OLE_LINK56"/>
-      <w:bookmarkStart w:id="695" w:name="OLE_LINK57"/>
+      <w:bookmarkStart w:id="704" w:name="OLE_LINK56"/>
+      <w:bookmarkStart w:id="705" w:name="OLE_LINK57"/>
       <w:r>
         <w:rPr>
           <w:sz w:val="22"/>
         </w:rPr>
         <w:t>usSignSizeTransferred</w:t>
       </w:r>
-      <w:bookmarkEnd w:id="694"/>
-      <w:bookmarkEnd w:id="695"/>
+      <w:bookmarkEnd w:id="704"/>
+      <w:bookmarkEnd w:id="705"/>
       <w:r>
         <w:rPr>
           <w:sz w:val="22"/>
@@ -23509,8 +23564,8 @@
           <w:sz w:val="22"/>
         </w:rPr>
       </w:pPr>
-      <w:bookmarkStart w:id="696" w:name="OLE_LINK58"/>
-      <w:bookmarkStart w:id="697" w:name="OLE_LINK59"/>
+      <w:bookmarkStart w:id="706" w:name="OLE_LINK58"/>
+      <w:bookmarkStart w:id="707" w:name="OLE_LINK59"/>
       <w:r>
         <w:rPr>
           <w:i/>
@@ -23518,8 +23573,8 @@
         </w:rPr>
         <w:t xml:space="preserve">                   - </w:t>
       </w:r>
-      <w:bookmarkStart w:id="698" w:name="OLE_LINK60"/>
-      <w:bookmarkStart w:id="699" w:name="OLE_LINK61"/>
+      <w:bookmarkStart w:id="708" w:name="OLE_LINK60"/>
+      <w:bookmarkStart w:id="709" w:name="OLE_LINK61"/>
       <w:r>
         <w:rPr>
           <w:i/>
@@ -23541,8 +23596,8 @@
         </w:rPr>
         <w:t xml:space="preserve"> đọc được</w:t>
       </w:r>
-      <w:bookmarkEnd w:id="698"/>
-      <w:bookmarkEnd w:id="699"/>
+      <w:bookmarkEnd w:id="708"/>
+      <w:bookmarkEnd w:id="709"/>
     </w:p>
     <w:p>
       <w:pPr>
@@ -23590,8 +23645,8 @@
         <w:t xml:space="preserve">yte đã đọc được </w:t>
       </w:r>
     </w:p>
-    <w:bookmarkEnd w:id="696"/>
-    <w:bookmarkEnd w:id="697"/>
+    <w:bookmarkEnd w:id="706"/>
+    <w:bookmarkEnd w:id="707"/>
     <w:p>
       <w:pPr>
         <w:pStyle w:val="ListParagraph"/>
@@ -23635,14 +23690,14 @@
         </w:rPr>
         <w:t xml:space="preserve">BOOL WriteSignature(PBYTE pSignature, USHORT </w:t>
       </w:r>
-      <w:bookmarkStart w:id="700" w:name="OLE_LINK62"/>
+      <w:bookmarkStart w:id="710" w:name="OLE_LINK62"/>
       <w:r>
         <w:rPr>
           <w:sz w:val="22"/>
         </w:rPr>
         <w:t>usSignSize</w:t>
       </w:r>
-      <w:bookmarkEnd w:id="700"/>
+      <w:bookmarkEnd w:id="710"/>
       <w:r>
         <w:rPr>
           <w:sz w:val="22"/>
@@ -23788,8 +23843,8 @@
         </w:rPr>
         <w:t>BOOL SetPasswordDevice(</w:t>
       </w:r>
-      <w:bookmarkStart w:id="701" w:name="OLE_LINK65"/>
-      <w:bookmarkStart w:id="702" w:name="OLE_LINK66"/>
+      <w:bookmarkStart w:id="711" w:name="OLE_LINK65"/>
+      <w:bookmarkStart w:id="712" w:name="OLE_LINK66"/>
       <w:r>
         <w:rPr>
           <w:sz w:val="22"/>
@@ -23814,8 +23869,8 @@
         </w:rPr>
         <w:t xml:space="preserve"> szUserName</w:t>
       </w:r>
-      <w:bookmarkEnd w:id="701"/>
-      <w:bookmarkEnd w:id="702"/>
+      <w:bookmarkEnd w:id="711"/>
+      <w:bookmarkEnd w:id="712"/>
       <w:r>
         <w:rPr>
           <w:sz w:val="22"/>
@@ -24491,9 +24546,9 @@
           <w:rFonts w:eastAsiaTheme="majorEastAsia"/>
         </w:rPr>
       </w:pPr>
-      <w:bookmarkStart w:id="703" w:name="_Toc9854588"/>
-      <w:bookmarkEnd w:id="89"/>
-      <w:bookmarkEnd w:id="90"/>
+      <w:bookmarkStart w:id="713" w:name="_Toc9854588"/>
+      <w:bookmarkEnd w:id="91"/>
+      <w:bookmarkEnd w:id="92"/>
       <w:r>
         <w:rPr>
           <w:rFonts w:eastAsiaTheme="majorEastAsia"/>
@@ -24507,8 +24562,8 @@
         </w:rPr>
         <w:t xml:space="preserve">: </w:t>
       </w:r>
-      <w:bookmarkStart w:id="704" w:name="OLE_LINK28"/>
-      <w:bookmarkStart w:id="705" w:name="OLE_LINK29"/>
+      <w:bookmarkStart w:id="714" w:name="OLE_LINK28"/>
+      <w:bookmarkStart w:id="715" w:name="OLE_LINK29"/>
       <w:r>
         <w:rPr>
           <w:rFonts w:eastAsiaTheme="majorEastAsia"/>
@@ -24546,9 +24601,9 @@
         </w:rPr>
         <w:t>CHỮ KÝ SỐ</w:t>
       </w:r>
-      <w:bookmarkEnd w:id="703"/>
-      <w:bookmarkEnd w:id="704"/>
-      <w:bookmarkEnd w:id="705"/>
+      <w:bookmarkEnd w:id="713"/>
+      <w:bookmarkEnd w:id="714"/>
+      <w:bookmarkEnd w:id="715"/>
     </w:p>
     <w:p>
       <w:pPr>
@@ -24571,38 +24626,28 @@
           <w:szCs w:val="28"/>
         </w:rPr>
       </w:pPr>
-      <w:bookmarkStart w:id="706" w:name="_Toc9797964"/>
-      <w:bookmarkStart w:id="707" w:name="_Toc9798023"/>
-      <w:bookmarkStart w:id="708" w:name="_Toc9798082"/>
-      <w:bookmarkStart w:id="709" w:name="_Toc9800662"/>
-      <w:bookmarkStart w:id="710" w:name="_Toc9801106"/>
-      <w:bookmarkStart w:id="711" w:name="_Toc9841552"/>
-      <w:bookmarkStart w:id="712" w:name="_Toc9841619"/>
-      <w:bookmarkStart w:id="713" w:name="_Toc9844090"/>
-      <w:bookmarkStart w:id="714" w:name="_Toc9847858"/>
-      <w:bookmarkStart w:id="715" w:name="_Toc9847918"/>
-      <w:bookmarkStart w:id="716" w:name="_Toc9847977"/>
-      <w:bookmarkStart w:id="717" w:name="_Toc9848035"/>
-      <w:bookmarkStart w:id="718" w:name="_Toc9848099"/>
-      <w:bookmarkStart w:id="719" w:name="_Toc9848157"/>
-      <w:bookmarkStart w:id="720" w:name="_Toc9848235"/>
-      <w:bookmarkStart w:id="721" w:name="_Toc9848367"/>
-      <w:bookmarkStart w:id="722" w:name="_Toc9848425"/>
-      <w:bookmarkStart w:id="723" w:name="_Toc9848483"/>
-      <w:bookmarkStart w:id="724" w:name="_Toc9849329"/>
-      <w:bookmarkStart w:id="725" w:name="_Toc9851623"/>
-      <w:bookmarkStart w:id="726" w:name="_Toc9854530"/>
-      <w:bookmarkStart w:id="727" w:name="_Toc9854589"/>
-      <w:bookmarkEnd w:id="706"/>
-      <w:bookmarkEnd w:id="707"/>
-      <w:bookmarkEnd w:id="708"/>
-      <w:bookmarkEnd w:id="709"/>
-      <w:bookmarkEnd w:id="710"/>
-      <w:bookmarkEnd w:id="711"/>
-      <w:bookmarkEnd w:id="712"/>
-      <w:bookmarkEnd w:id="713"/>
-      <w:bookmarkEnd w:id="714"/>
-      <w:bookmarkEnd w:id="715"/>
+      <w:bookmarkStart w:id="716" w:name="_Toc9797964"/>
+      <w:bookmarkStart w:id="717" w:name="_Toc9798023"/>
+      <w:bookmarkStart w:id="718" w:name="_Toc9798082"/>
+      <w:bookmarkStart w:id="719" w:name="_Toc9800662"/>
+      <w:bookmarkStart w:id="720" w:name="_Toc9801106"/>
+      <w:bookmarkStart w:id="721" w:name="_Toc9841552"/>
+      <w:bookmarkStart w:id="722" w:name="_Toc9841619"/>
+      <w:bookmarkStart w:id="723" w:name="_Toc9844090"/>
+      <w:bookmarkStart w:id="724" w:name="_Toc9847858"/>
+      <w:bookmarkStart w:id="725" w:name="_Toc9847918"/>
+      <w:bookmarkStart w:id="726" w:name="_Toc9847977"/>
+      <w:bookmarkStart w:id="727" w:name="_Toc9848035"/>
+      <w:bookmarkStart w:id="728" w:name="_Toc9848099"/>
+      <w:bookmarkStart w:id="729" w:name="_Toc9848157"/>
+      <w:bookmarkStart w:id="730" w:name="_Toc9848235"/>
+      <w:bookmarkStart w:id="731" w:name="_Toc9848367"/>
+      <w:bookmarkStart w:id="732" w:name="_Toc9848425"/>
+      <w:bookmarkStart w:id="733" w:name="_Toc9848483"/>
+      <w:bookmarkStart w:id="734" w:name="_Toc9849329"/>
+      <w:bookmarkStart w:id="735" w:name="_Toc9851623"/>
+      <w:bookmarkStart w:id="736" w:name="_Toc9854530"/>
+      <w:bookmarkStart w:id="737" w:name="_Toc9854589"/>
       <w:bookmarkEnd w:id="716"/>
       <w:bookmarkEnd w:id="717"/>
       <w:bookmarkEnd w:id="718"/>
@@ -24615,6 +24660,16 @@
       <w:bookmarkEnd w:id="725"/>
       <w:bookmarkEnd w:id="726"/>
       <w:bookmarkEnd w:id="727"/>
+      <w:bookmarkEnd w:id="728"/>
+      <w:bookmarkEnd w:id="729"/>
+      <w:bookmarkEnd w:id="730"/>
+      <w:bookmarkEnd w:id="731"/>
+      <w:bookmarkEnd w:id="732"/>
+      <w:bookmarkEnd w:id="733"/>
+      <w:bookmarkEnd w:id="734"/>
+      <w:bookmarkEnd w:id="735"/>
+      <w:bookmarkEnd w:id="736"/>
+      <w:bookmarkEnd w:id="737"/>
     </w:p>
     <w:p>
       <w:pPr>
@@ -24624,11 +24679,11 @@
           <w:numId w:val="19"/>
         </w:numPr>
       </w:pPr>
-      <w:bookmarkStart w:id="728" w:name="_Toc9854590"/>
+      <w:bookmarkStart w:id="738" w:name="_Toc9854590"/>
       <w:r>
         <w:t>Cơ sở lý thuyết</w:t>
       </w:r>
-      <w:bookmarkEnd w:id="728"/>
+      <w:bookmarkEnd w:id="738"/>
     </w:p>
     <w:p>
       <w:pPr>
@@ -24638,7 +24693,7 @@
           <w:numId w:val="19"/>
         </w:numPr>
       </w:pPr>
-      <w:bookmarkStart w:id="729" w:name="_Toc9854591"/>
+      <w:bookmarkStart w:id="739" w:name="_Toc9854591"/>
       <w:r>
         <w:t xml:space="preserve">Tìm </w:t>
       </w:r>
@@ -24648,18 +24703,18 @@
       <w:r>
         <w:t xml:space="preserve"> </w:t>
       </w:r>
-      <w:bookmarkStart w:id="730" w:name="OLE_LINK122"/>
-      <w:bookmarkStart w:id="731" w:name="OLE_LINK123"/>
+      <w:bookmarkStart w:id="740" w:name="OLE_LINK122"/>
+      <w:bookmarkStart w:id="741" w:name="OLE_LINK123"/>
       <w:r>
         <w:t>mật mã hóa khóa công khai</w:t>
       </w:r>
-      <w:bookmarkEnd w:id="729"/>
-    </w:p>
-    <w:p>
-      <w:bookmarkStart w:id="732" w:name="OLE_LINK15"/>
-      <w:bookmarkStart w:id="733" w:name="OLE_LINK16"/>
-      <w:bookmarkEnd w:id="730"/>
-      <w:bookmarkEnd w:id="731"/>
+      <w:bookmarkEnd w:id="739"/>
+    </w:p>
+    <w:p>
+      <w:bookmarkStart w:id="742" w:name="OLE_LINK15"/>
+      <w:bookmarkStart w:id="743" w:name="OLE_LINK16"/>
+      <w:bookmarkEnd w:id="740"/>
+      <w:bookmarkEnd w:id="741"/>
       <w:r>
         <w:t>Mật mã hóa khóa công khai h</w:t>
       </w:r>
@@ -24672,8 +24727,8 @@
       <w:r>
         <w:t>(Public Key Cryptography), nó được thiết kế sao cho khóa sử dụng trong quá trình mã hóa khác biệt với khóa được sử dụng trong quá trình giải mã</w:t>
       </w:r>
-      <w:bookmarkEnd w:id="732"/>
-      <w:bookmarkEnd w:id="733"/>
+      <w:bookmarkEnd w:id="742"/>
+      <w:bookmarkEnd w:id="743"/>
       <w:r>
         <w:t xml:space="preserve">. Hơn thế nữa, khóa dùng trong quá trình giải mã không thể được tính toán hay suy luận từ khóa dùng để mã hóa và ngược lại, tức là hai khóa này có quan hệ với nhau về mặt toán học nhưng không thể suy diễn được ra nhau. Thuật toán này được gọi là Public-Key bởi vì khóa dùng cho việc mã hóa được công khai cho tất cả mọi người. Một người hòan toàn xa lạ có thể dùng khóa này để mã hóa dữ liệu nhưng chỉ duy nhất người mà có khóa giải mã tương ứng mới có thể đọc được dữ liệu mà thôi. Do đó trong thuật mã hóa này Encryption key được gọi là Public key còn Decryption Key được gọi là Private key. </w:t>
       </w:r>
@@ -24742,7 +24797,7 @@
         <w:pStyle w:val="Caption"/>
         <w:spacing w:line="288" w:lineRule="auto"/>
       </w:pPr>
-      <w:bookmarkStart w:id="734" w:name="_Toc9793877"/>
+      <w:bookmarkStart w:id="744" w:name="_Toc9793877"/>
       <w:r>
         <w:t xml:space="preserve">Hình </w:t>
       </w:r>
@@ -24769,7 +24824,7 @@
       <w:r>
         <w:t>ật mã hóa khóa công khai</w:t>
       </w:r>
-      <w:bookmarkEnd w:id="734"/>
+      <w:bookmarkEnd w:id="744"/>
       <w:r>
         <w:t xml:space="preserve"> [9]</w:t>
       </w:r>
@@ -24937,7 +24992,7 @@
           <w:rFonts w:cs="Times New Roman"/>
         </w:rPr>
       </w:pPr>
-      <w:bookmarkStart w:id="735" w:name="_Toc9854592"/>
+      <w:bookmarkStart w:id="745" w:name="_Toc9854592"/>
       <w:r>
         <w:rPr>
           <w:rFonts w:cs="Times New Roman"/>
@@ -24950,7 +25005,7 @@
         </w:rPr>
         <w:t>trong mật mã hóa công khai</w:t>
       </w:r>
-      <w:bookmarkEnd w:id="735"/>
+      <w:bookmarkEnd w:id="745"/>
     </w:p>
     <w:p>
       <w:pPr>
@@ -24993,14 +25048,14 @@
           <w:numId w:val="19"/>
         </w:numPr>
       </w:pPr>
-      <w:bookmarkStart w:id="736" w:name="_Toc9854593"/>
+      <w:bookmarkStart w:id="746" w:name="_Toc9854593"/>
       <w:r>
         <w:t>Các thao tác c</w:t>
       </w:r>
       <w:r>
         <w:t>hữ ký số</w:t>
       </w:r>
-      <w:bookmarkEnd w:id="736"/>
+      <w:bookmarkEnd w:id="746"/>
     </w:p>
     <w:p>
       <w:r>
@@ -25277,14 +25332,14 @@
           <w:rFonts w:cs="Times New Roman"/>
         </w:rPr>
       </w:pPr>
-      <w:bookmarkStart w:id="737" w:name="_Toc9854594"/>
+      <w:bookmarkStart w:id="747" w:name="_Toc9854594"/>
       <w:r>
         <w:rPr>
           <w:rFonts w:cs="Times New Roman"/>
         </w:rPr>
         <w:t>Quy trình ký file bằng chữ ký số</w:t>
       </w:r>
-      <w:bookmarkEnd w:id="737"/>
+      <w:bookmarkEnd w:id="747"/>
     </w:p>
     <w:p>
       <w:r>
@@ -25402,8 +25457,8 @@
           <w:szCs w:val="26"/>
         </w:rPr>
       </w:pPr>
-      <w:bookmarkStart w:id="738" w:name="OLE_LINK2"/>
-      <w:bookmarkStart w:id="739" w:name="OLE_LINK3"/>
+      <w:bookmarkStart w:id="748" w:name="OLE_LINK2"/>
+      <w:bookmarkStart w:id="749" w:name="OLE_LINK3"/>
       <w:r>
         <w:rPr>
           <w:sz w:val="26"/>
@@ -25440,8 +25495,8 @@
         <w:t>giá trị băm</w:t>
       </w:r>
     </w:p>
-    <w:bookmarkEnd w:id="738"/>
-    <w:bookmarkEnd w:id="739"/>
+    <w:bookmarkEnd w:id="748"/>
+    <w:bookmarkEnd w:id="749"/>
     <w:p>
       <w:pPr>
         <w:pStyle w:val="ListParagraph"/>
@@ -25546,8 +25601,8 @@
         </w:rPr>
         <w:t xml:space="preserve"> 3: </w:t>
       </w:r>
-      <w:bookmarkStart w:id="740" w:name="OLE_LINK10"/>
-      <w:bookmarkStart w:id="741" w:name="OLE_LINK11"/>
+      <w:bookmarkStart w:id="750" w:name="OLE_LINK10"/>
+      <w:bookmarkStart w:id="751" w:name="OLE_LINK11"/>
       <w:r>
         <w:rPr>
           <w:sz w:val="26"/>
@@ -25555,8 +25610,8 @@
         </w:rPr>
         <w:t xml:space="preserve">Lấy </w:t>
       </w:r>
-      <w:bookmarkStart w:id="742" w:name="OLE_LINK4"/>
-      <w:bookmarkStart w:id="743" w:name="OLE_LINK5"/>
+      <w:bookmarkStart w:id="752" w:name="OLE_LINK4"/>
+      <w:bookmarkStart w:id="753" w:name="OLE_LINK5"/>
       <w:r>
         <w:rPr>
           <w:sz w:val="26"/>
@@ -25571,8 +25626,8 @@
         </w:rPr>
         <w:t xml:space="preserve"> và số mũ riêng</w:t>
       </w:r>
-      <w:bookmarkEnd w:id="742"/>
-      <w:bookmarkEnd w:id="743"/>
+      <w:bookmarkEnd w:id="752"/>
+      <w:bookmarkEnd w:id="753"/>
       <w:r>
         <w:rPr>
           <w:sz w:val="26"/>
@@ -25588,8 +25643,8 @@
         <w:t>khóa bí mật</w:t>
       </w:r>
     </w:p>
-    <w:bookmarkEnd w:id="740"/>
-    <w:bookmarkEnd w:id="741"/>
+    <w:bookmarkEnd w:id="750"/>
+    <w:bookmarkEnd w:id="751"/>
     <w:p>
       <w:pPr>
         <w:pStyle w:val="ListParagraph"/>
@@ -25722,7 +25777,7 @@
           <w:szCs w:val="26"/>
         </w:rPr>
       </w:pPr>
-      <w:bookmarkStart w:id="744" w:name="_Toc9793878"/>
+      <w:bookmarkStart w:id="754" w:name="_Toc9793878"/>
       <w:r>
         <w:rPr>
           <w:sz w:val="26"/>
@@ -25773,8 +25828,8 @@
         </w:rPr>
         <w:t xml:space="preserve">: Mã hóa </w:t>
       </w:r>
-      <w:bookmarkStart w:id="745" w:name="OLE_LINK1"/>
-      <w:bookmarkStart w:id="746" w:name="OLE_LINK8"/>
+      <w:bookmarkStart w:id="755" w:name="OLE_LINK1"/>
+      <w:bookmarkStart w:id="756" w:name="OLE_LINK8"/>
       <w:r>
         <w:rPr>
           <w:sz w:val="26"/>
@@ -25782,8 +25837,8 @@
         </w:rPr>
         <w:t xml:space="preserve">dữ liệu </w:t>
       </w:r>
-      <w:bookmarkEnd w:id="745"/>
-      <w:bookmarkEnd w:id="746"/>
+      <w:bookmarkEnd w:id="755"/>
+      <w:bookmarkEnd w:id="756"/>
       <w:r>
         <w:rPr>
           <w:sz w:val="26"/>
@@ -25791,7 +25846,7 @@
         </w:rPr>
         <w:t>với Modulus n và số mũ riêng</w:t>
       </w:r>
-      <w:bookmarkEnd w:id="744"/>
+      <w:bookmarkEnd w:id="754"/>
       <w:r>
         <w:rPr>
           <w:sz w:val="26"/>
@@ -25830,10 +25885,10 @@
           <w:noProof/>
         </w:rPr>
         <w:drawing>
-          <wp:inline distT="0" distB="0" distL="0" distR="0" wp14:anchorId="55A9EE34" wp14:editId="73242E22">
-            <wp:extent cx="4953000" cy="2498849"/>
-            <wp:effectExtent l="0" t="0" r="0" b="0"/>
-            <wp:docPr id="5" name="Picture 5" descr="Káº¿t quáº£ hÃ¬nh áº£nh cho sign file digital signature hash file rsa"/>
+          <wp:inline distT="0" distB="0" distL="0" distR="0">
+            <wp:extent cx="5575935" cy="1941893"/>
+            <wp:effectExtent l="0" t="0" r="5715" b="1270"/>
+            <wp:docPr id="21" name="Picture 21" descr="https://miro.medium.com/max/875/1*NOMXdnakEIkYdZfcaZW5aQ.png"/>
             <wp:cNvGraphicFramePr>
               <a:graphicFrameLocks xmlns:a="http://schemas.openxmlformats.org/drawingml/2006/main" noChangeAspect="1"/>
             </wp:cNvGraphicFramePr>
@@ -25841,26 +25896,28 @@
               <a:graphicData uri="http://schemas.openxmlformats.org/drawingml/2006/picture">
                 <pic:pic xmlns:pic="http://schemas.openxmlformats.org/drawingml/2006/picture">
                   <pic:nvPicPr>
-                    <pic:cNvPr id="0" name="Picture 7" descr="Káº¿t quáº£ hÃ¬nh áº£nh cho sign file digital signature hash file rsa"/>
+                    <pic:cNvPr id="0" name="Picture 3" descr="https://miro.medium.com/max/875/1*NOMXdnakEIkYdZfcaZW5aQ.png"/>
                     <pic:cNvPicPr>
                       <a:picLocks noChangeAspect="1" noChangeArrowheads="1"/>
                     </pic:cNvPicPr>
                   </pic:nvPicPr>
-                  <pic:blipFill rotWithShape="1">
-                    <a:blip r:embed="rId30" cstate="print">
+                  <pic:blipFill>
+                    <a:blip r:embed="rId30">
                       <a:extLst>
                         <a:ext uri="{28A0092B-C50C-407E-A947-70E740481C1C}">
                           <a14:useLocalDpi xmlns:a14="http://schemas.microsoft.com/office/drawing/2010/main" val="0"/>
                         </a:ext>
                       </a:extLst>
                     </a:blip>
-                    <a:srcRect l="2416" t="10558" r="3653" b="1242"/>
-                    <a:stretch/>
+                    <a:srcRect/>
+                    <a:stretch>
+                      <a:fillRect/>
+                    </a:stretch>
                   </pic:blipFill>
                   <pic:spPr bwMode="auto">
                     <a:xfrm>
                       <a:off x="0" y="0"/>
-                      <a:ext cx="4959765" cy="2502262"/>
+                      <a:ext cx="5575935" cy="1941893"/>
                     </a:xfrm>
                     <a:prstGeom prst="rect">
                       <a:avLst/>
@@ -25869,11 +25926,6 @@
                     <a:ln>
                       <a:noFill/>
                     </a:ln>
-                    <a:extLst>
-                      <a:ext uri="{53640926-AAD7-44D8-BBD7-CCE9431645EC}">
-                        <a14:shadowObscured xmlns:a14="http://schemas.microsoft.com/office/drawing/2010/main"/>
-                      </a:ext>
-                    </a:extLst>
                   </pic:spPr>
                 </pic:pic>
               </a:graphicData>
@@ -25892,7 +25944,7 @@
           <w:szCs w:val="26"/>
         </w:rPr>
       </w:pPr>
-      <w:bookmarkStart w:id="747" w:name="_Toc9793879"/>
+      <w:bookmarkStart w:id="757" w:name="_Toc9793879"/>
       <w:r>
         <w:t xml:space="preserve">Hình </w:t>
       </w:r>
@@ -25907,9 +25959,9 @@
       <w:r>
         <w:t>: Quy trình tạo chữ ký số</w:t>
       </w:r>
-      <w:bookmarkStart w:id="748" w:name="OLE_LINK6"/>
-      <w:bookmarkStart w:id="749" w:name="OLE_LINK7"/>
-      <w:bookmarkEnd w:id="747"/>
+      <w:bookmarkStart w:id="758" w:name="OLE_LINK6"/>
+      <w:bookmarkStart w:id="759" w:name="OLE_LINK7"/>
+      <w:bookmarkEnd w:id="757"/>
       <w:r>
         <w:t xml:space="preserve"> </w:t>
       </w:r>
@@ -25932,16 +25984,16 @@
           <w:rFonts w:cs="Times New Roman"/>
         </w:rPr>
       </w:pPr>
-      <w:bookmarkStart w:id="750" w:name="_Toc9854595"/>
-      <w:bookmarkEnd w:id="748"/>
-      <w:bookmarkEnd w:id="749"/>
+      <w:bookmarkStart w:id="760" w:name="_Toc9854595"/>
+      <w:bookmarkEnd w:id="758"/>
+      <w:bookmarkEnd w:id="759"/>
       <w:r>
         <w:rPr>
           <w:rFonts w:cs="Times New Roman"/>
         </w:rPr>
         <w:t>Quy trình xác thực chữ ký số</w:t>
       </w:r>
-      <w:bookmarkEnd w:id="750"/>
+      <w:bookmarkEnd w:id="760"/>
     </w:p>
     <w:p>
       <w:pPr>
@@ -26004,8 +26056,8 @@
         </w:rPr>
         <w:t xml:space="preserve"> từ </w:t>
       </w:r>
-      <w:bookmarkStart w:id="751" w:name="OLE_LINK13"/>
-      <w:bookmarkStart w:id="752" w:name="OLE_LINK14"/>
+      <w:bookmarkStart w:id="761" w:name="OLE_LINK13"/>
+      <w:bookmarkStart w:id="762" w:name="OLE_LINK14"/>
       <w:r>
         <w:rPr>
           <w:sz w:val="26"/>
@@ -26013,8 +26065,8 @@
         </w:rPr>
         <w:t xml:space="preserve">khóa </w:t>
       </w:r>
-      <w:bookmarkEnd w:id="751"/>
-      <w:bookmarkEnd w:id="752"/>
+      <w:bookmarkEnd w:id="761"/>
+      <w:bookmarkEnd w:id="762"/>
       <w:r>
         <w:rPr>
           <w:sz w:val="26"/>
@@ -26179,7 +26231,7 @@
           <w:szCs w:val="26"/>
         </w:rPr>
       </w:pPr>
-      <w:bookmarkStart w:id="753" w:name="_Toc9793880"/>
+      <w:bookmarkStart w:id="763" w:name="_Toc9793880"/>
       <w:r>
         <w:rPr>
           <w:sz w:val="26"/>
@@ -26261,7 +26313,7 @@
         </w:rPr>
         <w:t>odulus n và số mũ công khai</w:t>
       </w:r>
-      <w:bookmarkEnd w:id="753"/>
+      <w:bookmarkEnd w:id="763"/>
       <w:r>
         <w:rPr>
           <w:sz w:val="26"/>
@@ -26336,10 +26388,10 @@
           <w:noProof/>
         </w:rPr>
         <w:drawing>
-          <wp:inline distT="0" distB="0" distL="0" distR="0" wp14:anchorId="6D1CDDA3" wp14:editId="076FACD5">
-            <wp:extent cx="5343862" cy="2654935"/>
-            <wp:effectExtent l="0" t="0" r="9525" b="0"/>
-            <wp:docPr id="6" name="Picture 6" descr="HÃ¬nh áº£nh cÃ³ liÃªn quan"/>
+          <wp:inline distT="0" distB="0" distL="0" distR="0">
+            <wp:extent cx="5575935" cy="2996938"/>
+            <wp:effectExtent l="0" t="0" r="5715" b="0"/>
+            <wp:docPr id="17" name="Picture 17" descr="https://miro.medium.com/max/875/1*BOUg6Uh80mUN2BUeiib0ww.png"/>
             <wp:cNvGraphicFramePr>
               <a:graphicFrameLocks xmlns:a="http://schemas.openxmlformats.org/drawingml/2006/main" noChangeAspect="1"/>
             </wp:cNvGraphicFramePr>
@@ -26347,26 +26399,28 @@
               <a:graphicData uri="http://schemas.openxmlformats.org/drawingml/2006/picture">
                 <pic:pic xmlns:pic="http://schemas.openxmlformats.org/drawingml/2006/picture">
                   <pic:nvPicPr>
-                    <pic:cNvPr id="0" name="Picture 9" descr="HÃ¬nh áº£nh cÃ³ liÃªn quan"/>
+                    <pic:cNvPr id="0" name="Picture 1" descr="https://miro.medium.com/max/875/1*BOUg6Uh80mUN2BUeiib0ww.png"/>
                     <pic:cNvPicPr>
                       <a:picLocks noChangeAspect="1" noChangeArrowheads="1"/>
                     </pic:cNvPicPr>
                   </pic:nvPicPr>
-                  <pic:blipFill rotWithShape="1">
-                    <a:blip r:embed="rId30" cstate="print">
+                  <pic:blipFill>
+                    <a:blip r:embed="rId32">
                       <a:extLst>
                         <a:ext uri="{28A0092B-C50C-407E-A947-70E740481C1C}">
                           <a14:useLocalDpi xmlns:a14="http://schemas.microsoft.com/office/drawing/2010/main" val="0"/>
                         </a:ext>
                       </a:extLst>
                     </a:blip>
-                    <a:srcRect l="1366" t="9972" r="2818" b="1430"/>
-                    <a:stretch/>
+                    <a:srcRect/>
+                    <a:stretch>
+                      <a:fillRect/>
+                    </a:stretch>
                   </pic:blipFill>
                   <pic:spPr bwMode="auto">
                     <a:xfrm>
                       <a:off x="0" y="0"/>
-                      <a:ext cx="5346913" cy="2656451"/>
+                      <a:ext cx="5575935" cy="2996938"/>
                     </a:xfrm>
                     <a:prstGeom prst="rect">
                       <a:avLst/>
@@ -26375,11 +26429,6 @@
                     <a:ln>
                       <a:noFill/>
                     </a:ln>
-                    <a:extLst>
-                      <a:ext uri="{53640926-AAD7-44D8-BBD7-CCE9431645EC}">
-                        <a14:shadowObscured xmlns:a14="http://schemas.microsoft.com/office/drawing/2010/main"/>
-                      </a:ext>
-                    </a:extLst>
                   </pic:spPr>
                 </pic:pic>
               </a:graphicData>
@@ -26397,7 +26446,7 @@
           <w:szCs w:val="26"/>
         </w:rPr>
       </w:pPr>
-      <w:bookmarkStart w:id="754" w:name="_Toc9793881"/>
+      <w:bookmarkStart w:id="764" w:name="_Toc9793881"/>
       <w:r>
         <w:rPr>
           <w:sz w:val="26"/>
@@ -26448,7 +26497,7 @@
         </w:rPr>
         <w:t>: Quy trình xác minh chữ ký số</w:t>
       </w:r>
-      <w:bookmarkEnd w:id="754"/>
+      <w:bookmarkEnd w:id="764"/>
       <w:r>
         <w:rPr>
           <w:sz w:val="26"/>
@@ -26466,11 +26515,11 @@
         </w:numPr>
         <w:spacing w:before="240" w:after="60"/>
       </w:pPr>
-      <w:bookmarkStart w:id="755" w:name="_Toc9854596"/>
+      <w:bookmarkStart w:id="765" w:name="_Toc9854596"/>
       <w:r>
         <w:t>Phân tích thiết kế ứng dụng</w:t>
       </w:r>
-      <w:bookmarkEnd w:id="755"/>
+      <w:bookmarkEnd w:id="765"/>
     </w:p>
     <w:p>
       <w:pPr>
@@ -26492,58 +26541,48 @@
           <w:szCs w:val="26"/>
         </w:rPr>
       </w:pPr>
-      <w:bookmarkStart w:id="756" w:name="_Toc9591693"/>
-      <w:bookmarkStart w:id="757" w:name="_Toc9592269"/>
-      <w:bookmarkStart w:id="758" w:name="_Toc9592325"/>
-      <w:bookmarkStart w:id="759" w:name="_Toc9592424"/>
-      <w:bookmarkStart w:id="760" w:name="_Toc9603472"/>
-      <w:bookmarkStart w:id="761" w:name="_Toc9603768"/>
-      <w:bookmarkStart w:id="762" w:name="_Toc9604852"/>
-      <w:bookmarkStart w:id="763" w:name="_Toc9607316"/>
-      <w:bookmarkStart w:id="764" w:name="_Toc9780236"/>
-      <w:bookmarkStart w:id="765" w:name="_Toc9781774"/>
-      <w:bookmarkStart w:id="766" w:name="_Toc9785099"/>
-      <w:bookmarkStart w:id="767" w:name="_Toc9785151"/>
-      <w:bookmarkStart w:id="768" w:name="_Toc9785613"/>
-      <w:bookmarkStart w:id="769" w:name="_Toc9786061"/>
-      <w:bookmarkStart w:id="770" w:name="_Toc9786112"/>
-      <w:bookmarkStart w:id="771" w:name="_Toc9786163"/>
-      <w:bookmarkStart w:id="772" w:name="_Toc9786214"/>
-      <w:bookmarkStart w:id="773" w:name="_Toc9789196"/>
-      <w:bookmarkStart w:id="774" w:name="_Toc9792874"/>
-      <w:bookmarkStart w:id="775" w:name="_Toc9795307"/>
-      <w:bookmarkStart w:id="776" w:name="_Toc9797972"/>
-      <w:bookmarkStart w:id="777" w:name="_Toc9798031"/>
-      <w:bookmarkStart w:id="778" w:name="_Toc9798090"/>
-      <w:bookmarkStart w:id="779" w:name="_Toc9800670"/>
-      <w:bookmarkStart w:id="780" w:name="_Toc9801114"/>
-      <w:bookmarkStart w:id="781" w:name="_Toc9841560"/>
-      <w:bookmarkStart w:id="782" w:name="_Toc9841627"/>
-      <w:bookmarkStart w:id="783" w:name="_Toc9844098"/>
-      <w:bookmarkStart w:id="784" w:name="_Toc9847866"/>
-      <w:bookmarkStart w:id="785" w:name="_Toc9847926"/>
-      <w:bookmarkStart w:id="786" w:name="_Toc9847985"/>
-      <w:bookmarkStart w:id="787" w:name="_Toc9848043"/>
-      <w:bookmarkStart w:id="788" w:name="_Toc9848107"/>
-      <w:bookmarkStart w:id="789" w:name="_Toc9848165"/>
-      <w:bookmarkStart w:id="790" w:name="_Toc9848243"/>
-      <w:bookmarkStart w:id="791" w:name="_Toc9848375"/>
-      <w:bookmarkStart w:id="792" w:name="_Toc9848433"/>
-      <w:bookmarkStart w:id="793" w:name="_Toc9848491"/>
-      <w:bookmarkStart w:id="794" w:name="_Toc9849337"/>
-      <w:bookmarkStart w:id="795" w:name="_Toc9851631"/>
-      <w:bookmarkStart w:id="796" w:name="_Toc9854538"/>
-      <w:bookmarkStart w:id="797" w:name="_Toc9854597"/>
-      <w:bookmarkEnd w:id="756"/>
-      <w:bookmarkEnd w:id="757"/>
-      <w:bookmarkEnd w:id="758"/>
-      <w:bookmarkEnd w:id="759"/>
-      <w:bookmarkEnd w:id="760"/>
-      <w:bookmarkEnd w:id="761"/>
-      <w:bookmarkEnd w:id="762"/>
-      <w:bookmarkEnd w:id="763"/>
-      <w:bookmarkEnd w:id="764"/>
-      <w:bookmarkEnd w:id="765"/>
+      <w:bookmarkStart w:id="766" w:name="_Toc9591693"/>
+      <w:bookmarkStart w:id="767" w:name="_Toc9592269"/>
+      <w:bookmarkStart w:id="768" w:name="_Toc9592325"/>
+      <w:bookmarkStart w:id="769" w:name="_Toc9592424"/>
+      <w:bookmarkStart w:id="770" w:name="_Toc9603472"/>
+      <w:bookmarkStart w:id="771" w:name="_Toc9603768"/>
+      <w:bookmarkStart w:id="772" w:name="_Toc9604852"/>
+      <w:bookmarkStart w:id="773" w:name="_Toc9607316"/>
+      <w:bookmarkStart w:id="774" w:name="_Toc9780236"/>
+      <w:bookmarkStart w:id="775" w:name="_Toc9781774"/>
+      <w:bookmarkStart w:id="776" w:name="_Toc9785099"/>
+      <w:bookmarkStart w:id="777" w:name="_Toc9785151"/>
+      <w:bookmarkStart w:id="778" w:name="_Toc9785613"/>
+      <w:bookmarkStart w:id="779" w:name="_Toc9786061"/>
+      <w:bookmarkStart w:id="780" w:name="_Toc9786112"/>
+      <w:bookmarkStart w:id="781" w:name="_Toc9786163"/>
+      <w:bookmarkStart w:id="782" w:name="_Toc9786214"/>
+      <w:bookmarkStart w:id="783" w:name="_Toc9789196"/>
+      <w:bookmarkStart w:id="784" w:name="_Toc9792874"/>
+      <w:bookmarkStart w:id="785" w:name="_Toc9795307"/>
+      <w:bookmarkStart w:id="786" w:name="_Toc9797972"/>
+      <w:bookmarkStart w:id="787" w:name="_Toc9798031"/>
+      <w:bookmarkStart w:id="788" w:name="_Toc9798090"/>
+      <w:bookmarkStart w:id="789" w:name="_Toc9800670"/>
+      <w:bookmarkStart w:id="790" w:name="_Toc9801114"/>
+      <w:bookmarkStart w:id="791" w:name="_Toc9841560"/>
+      <w:bookmarkStart w:id="792" w:name="_Toc9841627"/>
+      <w:bookmarkStart w:id="793" w:name="_Toc9844098"/>
+      <w:bookmarkStart w:id="794" w:name="_Toc9847866"/>
+      <w:bookmarkStart w:id="795" w:name="_Toc9847926"/>
+      <w:bookmarkStart w:id="796" w:name="_Toc9847985"/>
+      <w:bookmarkStart w:id="797" w:name="_Toc9848043"/>
+      <w:bookmarkStart w:id="798" w:name="_Toc9848107"/>
+      <w:bookmarkStart w:id="799" w:name="_Toc9848165"/>
+      <w:bookmarkStart w:id="800" w:name="_Toc9848243"/>
+      <w:bookmarkStart w:id="801" w:name="_Toc9848375"/>
+      <w:bookmarkStart w:id="802" w:name="_Toc9848433"/>
+      <w:bookmarkStart w:id="803" w:name="_Toc9848491"/>
+      <w:bookmarkStart w:id="804" w:name="_Toc9849337"/>
+      <w:bookmarkStart w:id="805" w:name="_Toc9851631"/>
+      <w:bookmarkStart w:id="806" w:name="_Toc9854538"/>
+      <w:bookmarkStart w:id="807" w:name="_Toc9854597"/>
       <w:bookmarkEnd w:id="766"/>
       <w:bookmarkEnd w:id="767"/>
       <w:bookmarkEnd w:id="768"/>
@@ -26576,6 +26615,16 @@
       <w:bookmarkEnd w:id="795"/>
       <w:bookmarkEnd w:id="796"/>
       <w:bookmarkEnd w:id="797"/>
+      <w:bookmarkEnd w:id="798"/>
+      <w:bookmarkEnd w:id="799"/>
+      <w:bookmarkEnd w:id="800"/>
+      <w:bookmarkEnd w:id="801"/>
+      <w:bookmarkEnd w:id="802"/>
+      <w:bookmarkEnd w:id="803"/>
+      <w:bookmarkEnd w:id="804"/>
+      <w:bookmarkEnd w:id="805"/>
+      <w:bookmarkEnd w:id="806"/>
+      <w:bookmarkEnd w:id="807"/>
     </w:p>
     <w:p>
       <w:pPr>
@@ -26588,14 +26637,14 @@
           <w:rFonts w:cs="Times New Roman"/>
         </w:rPr>
       </w:pPr>
-      <w:bookmarkStart w:id="798" w:name="_Toc9854598"/>
+      <w:bookmarkStart w:id="808" w:name="_Toc9854598"/>
       <w:r>
         <w:rPr>
           <w:rFonts w:cs="Times New Roman"/>
         </w:rPr>
         <w:t>Biểu đồ chức năng</w:t>
       </w:r>
-      <w:bookmarkEnd w:id="798"/>
+      <w:bookmarkEnd w:id="808"/>
     </w:p>
     <w:p>
       <w:r>
@@ -26700,138 +26749,6 @@
             <wp:extent cx="5483225" cy="1955128"/>
             <wp:effectExtent l="0" t="0" r="3175" b="7620"/>
             <wp:docPr id="9" name="Picture 9"/>
-            <wp:cNvGraphicFramePr>
-              <a:graphicFrameLocks xmlns:a="http://schemas.openxmlformats.org/drawingml/2006/main" noChangeAspect="1"/>
-            </wp:cNvGraphicFramePr>
-            <a:graphic xmlns:a="http://schemas.openxmlformats.org/drawingml/2006/main">
-              <a:graphicData uri="http://schemas.openxmlformats.org/drawingml/2006/picture">
-                <pic:pic xmlns:pic="http://schemas.openxmlformats.org/drawingml/2006/picture">
-                  <pic:nvPicPr>
-                    <pic:cNvPr id="1" name=""/>
-                    <pic:cNvPicPr/>
-                  </pic:nvPicPr>
-                  <pic:blipFill>
-                    <a:blip r:embed="rId32"/>
-                    <a:stretch>
-                      <a:fillRect/>
-                    </a:stretch>
-                  </pic:blipFill>
-                  <pic:spPr>
-                    <a:xfrm>
-                      <a:off x="0" y="0"/>
-                      <a:ext cx="5500520" cy="1961295"/>
-                    </a:xfrm>
-                    <a:prstGeom prst="rect">
-                      <a:avLst/>
-                    </a:prstGeom>
-                  </pic:spPr>
-                </pic:pic>
-              </a:graphicData>
-            </a:graphic>
-          </wp:inline>
-        </w:drawing>
-      </w:r>
-    </w:p>
-    <w:p>
-      <w:pPr>
-        <w:pStyle w:val="Caption"/>
-        <w:spacing w:line="288" w:lineRule="auto"/>
-      </w:pPr>
-      <w:bookmarkStart w:id="799" w:name="_Toc9793882"/>
-      <w:r>
-        <w:t xml:space="preserve">Hình </w:t>
-      </w:r>
-      <w:fldSimple w:instr=" SEQ Hình \* ARABIC ">
-        <w:r>
-          <w:rPr>
-            <w:noProof/>
-          </w:rPr>
-          <w:t>23</w:t>
-        </w:r>
-      </w:fldSimple>
-      <w:r>
-        <w:t>: Biểu đồ chức năng ứng dụng chữ ký số</w:t>
-      </w:r>
-      <w:bookmarkEnd w:id="799"/>
-    </w:p>
-    <w:p>
-      <w:pPr>
-        <w:pStyle w:val="Heading3"/>
-        <w:numPr>
-          <w:ilvl w:val="2"/>
-          <w:numId w:val="20"/>
-        </w:numPr>
-        <w:rPr>
-          <w:rFonts w:cs="Times New Roman"/>
-        </w:rPr>
-      </w:pPr>
-      <w:bookmarkStart w:id="800" w:name="_Toc9854599"/>
-      <w:r>
-        <w:rPr>
-          <w:rFonts w:cs="Times New Roman"/>
-        </w:rPr>
-        <w:t>Biểu đồ hoạt động</w:t>
-      </w:r>
-      <w:bookmarkEnd w:id="800"/>
-    </w:p>
-    <w:p>
-      <w:pPr>
-        <w:pStyle w:val="ListParagraph"/>
-        <w:numPr>
-          <w:ilvl w:val="0"/>
-          <w:numId w:val="4"/>
-        </w:numPr>
-        <w:spacing w:line="288" w:lineRule="auto"/>
-        <w:ind w:firstLine="0"/>
-        <w:rPr>
-          <w:sz w:val="26"/>
-          <w:szCs w:val="26"/>
-        </w:rPr>
-      </w:pPr>
-      <w:r>
-        <w:rPr>
-          <w:sz w:val="26"/>
-          <w:szCs w:val="26"/>
-        </w:rPr>
-        <w:t xml:space="preserve">Sau đây là biểu đồ hoạt động cho các chức năng được nêu trên: </w:t>
-      </w:r>
-    </w:p>
-    <w:p>
-      <w:pPr>
-        <w:pStyle w:val="ListParagraph"/>
-        <w:numPr>
-          <w:ilvl w:val="0"/>
-          <w:numId w:val="4"/>
-        </w:numPr>
-        <w:spacing w:line="288" w:lineRule="auto"/>
-        <w:ind w:firstLine="0"/>
-        <w:rPr>
-          <w:sz w:val="26"/>
-          <w:szCs w:val="26"/>
-        </w:rPr>
-      </w:pPr>
-      <w:r>
-        <w:rPr>
-          <w:sz w:val="26"/>
-          <w:szCs w:val="26"/>
-        </w:rPr>
-        <w:t>Xác thực người dùng với thiết bị</w:t>
-      </w:r>
-    </w:p>
-    <w:p>
-      <w:pPr>
-        <w:keepNext/>
-        <w:jc w:val="center"/>
-      </w:pPr>
-      <w:r>
-        <w:rPr>
-          <w:noProof/>
-        </w:rPr>
-        <w:drawing>
-          <wp:inline distT="0" distB="0" distL="0" distR="0" wp14:anchorId="682EB3A0" wp14:editId="62ADEA06">
-            <wp:extent cx="2551642" cy="4766411"/>
-            <wp:effectExtent l="0" t="0" r="1270" b="0"/>
-            <wp:docPr id="10" name="Picture 10"/>
             <wp:cNvGraphicFramePr>
               <a:graphicFrameLocks xmlns:a="http://schemas.openxmlformats.org/drawingml/2006/main" noChangeAspect="1"/>
             </wp:cNvGraphicFramePr>
@@ -26851,7 +26768,7 @@
                   <pic:spPr>
                     <a:xfrm>
                       <a:off x="0" y="0"/>
-                      <a:ext cx="2552439" cy="4767900"/>
+                      <a:ext cx="5500520" cy="1961295"/>
                     </a:xfrm>
                     <a:prstGeom prst="rect">
                       <a:avLst/>
@@ -26869,7 +26786,7 @@
         <w:pStyle w:val="Caption"/>
         <w:spacing w:line="288" w:lineRule="auto"/>
       </w:pPr>
-      <w:bookmarkStart w:id="801" w:name="_Toc9793883"/>
+      <w:bookmarkStart w:id="809" w:name="_Toc9793882"/>
       <w:r>
         <w:t xml:space="preserve">Hình </w:t>
       </w:r>
@@ -26878,13 +26795,33 @@
           <w:rPr>
             <w:noProof/>
           </w:rPr>
-          <w:t>24</w:t>
+          <w:t>23</w:t>
         </w:r>
       </w:fldSimple>
       <w:r>
-        <w:t>: Biểu đồ hoạt động chức năng xác thực người dùng</w:t>
-      </w:r>
-      <w:bookmarkEnd w:id="801"/>
+        <w:t>: Biểu đồ chức năng ứng dụng chữ ký số</w:t>
+      </w:r>
+      <w:bookmarkEnd w:id="809"/>
+    </w:p>
+    <w:p>
+      <w:pPr>
+        <w:pStyle w:val="Heading3"/>
+        <w:numPr>
+          <w:ilvl w:val="2"/>
+          <w:numId w:val="20"/>
+        </w:numPr>
+        <w:rPr>
+          <w:rFonts w:cs="Times New Roman"/>
+        </w:rPr>
+      </w:pPr>
+      <w:bookmarkStart w:id="810" w:name="_Toc9854599"/>
+      <w:r>
+        <w:rPr>
+          <w:rFonts w:cs="Times New Roman"/>
+        </w:rPr>
+        <w:t>Biểu đồ hoạt động</w:t>
+      </w:r>
+      <w:bookmarkEnd w:id="810"/>
     </w:p>
     <w:p>
       <w:pPr>
@@ -26905,27 +26842,45 @@
           <w:sz w:val="26"/>
           <w:szCs w:val="26"/>
         </w:rPr>
-        <w:t>Chức năng set mã PIN mới</w:t>
+        <w:t xml:space="preserve">Sau đây là biểu đồ hoạt động cho các chức năng được nêu trên: </w:t>
       </w:r>
     </w:p>
     <w:p>
       <w:pPr>
         <w:pStyle w:val="ListParagraph"/>
+        <w:numPr>
+          <w:ilvl w:val="0"/>
+          <w:numId w:val="4"/>
+        </w:numPr>
+        <w:spacing w:line="288" w:lineRule="auto"/>
+        <w:ind w:firstLine="0"/>
+        <w:rPr>
+          <w:sz w:val="26"/>
+          <w:szCs w:val="26"/>
+        </w:rPr>
+      </w:pPr>
+      <w:r>
+        <w:rPr>
+          <w:sz w:val="26"/>
+          <w:szCs w:val="26"/>
+        </w:rPr>
+        <w:t>Xác thực người dùng với thiết bị</w:t>
+      </w:r>
+    </w:p>
+    <w:p>
+      <w:pPr>
         <w:keepNext/>
-        <w:spacing w:line="288" w:lineRule="auto"/>
-        <w:ind w:left="360"/>
         <w:jc w:val="center"/>
       </w:pPr>
       <w:r>
         <w:rPr>
           <w:noProof/>
         </w:rPr>
-        <w:lastRenderedPageBreak/>
         <w:drawing>
-          <wp:inline distT="0" distB="0" distL="0" distR="0" wp14:anchorId="44F7CD68" wp14:editId="718FF7D4">
-            <wp:extent cx="2460125" cy="4424257"/>
-            <wp:effectExtent l="0" t="0" r="0" b="0"/>
-            <wp:docPr id="11" name="Picture 11"/>
+          <wp:inline distT="0" distB="0" distL="0" distR="0" wp14:anchorId="682EB3A0" wp14:editId="62ADEA06">
+            <wp:extent cx="2551642" cy="4766411"/>
+            <wp:effectExtent l="0" t="0" r="1270" b="0"/>
+            <wp:docPr id="10" name="Picture 10"/>
             <wp:cNvGraphicFramePr>
               <a:graphicFrameLocks xmlns:a="http://schemas.openxmlformats.org/drawingml/2006/main" noChangeAspect="1"/>
             </wp:cNvGraphicFramePr>
@@ -26945,7 +26900,7 @@
                   <pic:spPr>
                     <a:xfrm>
                       <a:off x="0" y="0"/>
-                      <a:ext cx="2474881" cy="4450794"/>
+                      <a:ext cx="2552439" cy="4767900"/>
                     </a:xfrm>
                     <a:prstGeom prst="rect">
                       <a:avLst/>
@@ -26963,7 +26918,7 @@
         <w:pStyle w:val="Caption"/>
         <w:spacing w:line="288" w:lineRule="auto"/>
       </w:pPr>
-      <w:bookmarkStart w:id="802" w:name="_Toc9793884"/>
+      <w:bookmarkStart w:id="811" w:name="_Toc9793883"/>
       <w:r>
         <w:t xml:space="preserve">Hình </w:t>
       </w:r>
@@ -26972,13 +26927,13 @@
           <w:rPr>
             <w:noProof/>
           </w:rPr>
-          <w:t>25</w:t>
+          <w:t>24</w:t>
         </w:r>
       </w:fldSimple>
       <w:r>
-        <w:t>: Biểu đồ hoạt động chức năng set mã PIN mới</w:t>
-      </w:r>
-      <w:bookmarkEnd w:id="802"/>
+        <w:t>: Biểu đồ hoạt động chức năng xác thực người dùng</w:t>
+      </w:r>
+      <w:bookmarkEnd w:id="811"/>
     </w:p>
     <w:p>
       <w:pPr>
@@ -26999,14 +26954,7 @@
           <w:sz w:val="26"/>
           <w:szCs w:val="26"/>
         </w:rPr>
-        <w:t>Chức năng tạo chữ ký số</w:t>
-      </w:r>
-      <w:r>
-        <w:rPr>
-          <w:sz w:val="26"/>
-          <w:szCs w:val="26"/>
-        </w:rPr>
-        <w:t>:</w:t>
+        <w:t>Chức năng set mã PIN mới</w:t>
       </w:r>
     </w:p>
     <w:p>
@@ -27021,11 +26969,12 @@
         <w:rPr>
           <w:noProof/>
         </w:rPr>
+        <w:lastRenderedPageBreak/>
         <w:drawing>
-          <wp:inline distT="0" distB="0" distL="0" distR="0" wp14:anchorId="3B23732E" wp14:editId="5A068C98">
-            <wp:extent cx="2365375" cy="3329047"/>
-            <wp:effectExtent l="0" t="0" r="0" b="5080"/>
-            <wp:docPr id="12" name="Picture 12"/>
+          <wp:inline distT="0" distB="0" distL="0" distR="0" wp14:anchorId="44F7CD68" wp14:editId="718FF7D4">
+            <wp:extent cx="2460125" cy="4424257"/>
+            <wp:effectExtent l="0" t="0" r="0" b="0"/>
+            <wp:docPr id="11" name="Picture 11"/>
             <wp:cNvGraphicFramePr>
               <a:graphicFrameLocks xmlns:a="http://schemas.openxmlformats.org/drawingml/2006/main" noChangeAspect="1"/>
             </wp:cNvGraphicFramePr>
@@ -27045,7 +26994,7 @@
                   <pic:spPr>
                     <a:xfrm>
                       <a:off x="0" y="0"/>
-                      <a:ext cx="2379819" cy="3349375"/>
+                      <a:ext cx="2474881" cy="4450794"/>
                     </a:xfrm>
                     <a:prstGeom prst="rect">
                       <a:avLst/>
@@ -27063,7 +27012,7 @@
         <w:pStyle w:val="Caption"/>
         <w:spacing w:line="288" w:lineRule="auto"/>
       </w:pPr>
-      <w:bookmarkStart w:id="803" w:name="_Toc9793885"/>
+      <w:bookmarkStart w:id="812" w:name="_Toc9793884"/>
       <w:r>
         <w:t xml:space="preserve">Hình </w:t>
       </w:r>
@@ -27072,13 +27021,42 @@
           <w:rPr>
             <w:noProof/>
           </w:rPr>
-          <w:t>26</w:t>
+          <w:t>25</w:t>
         </w:r>
       </w:fldSimple>
       <w:r>
-        <w:t>: Biểu đồ hoạt động chức năng tạo và lưu khóa</w:t>
-      </w:r>
-      <w:bookmarkEnd w:id="803"/>
+        <w:t>: Biểu đồ hoạt động chức năng set mã PIN mới</w:t>
+      </w:r>
+      <w:bookmarkEnd w:id="812"/>
+    </w:p>
+    <w:p>
+      <w:pPr>
+        <w:pStyle w:val="ListParagraph"/>
+        <w:numPr>
+          <w:ilvl w:val="0"/>
+          <w:numId w:val="4"/>
+        </w:numPr>
+        <w:spacing w:line="288" w:lineRule="auto"/>
+        <w:ind w:firstLine="0"/>
+        <w:rPr>
+          <w:sz w:val="26"/>
+          <w:szCs w:val="26"/>
+        </w:rPr>
+      </w:pPr>
+      <w:r>
+        <w:rPr>
+          <w:sz w:val="26"/>
+          <w:szCs w:val="26"/>
+        </w:rPr>
+        <w:t>Chức năng tạo chữ ký số</w:t>
+      </w:r>
+      <w:r>
+        <w:rPr>
+          <w:sz w:val="26"/>
+          <w:szCs w:val="26"/>
+        </w:rPr>
+        <w:t>:</w:t>
+      </w:r>
     </w:p>
     <w:p>
       <w:pPr>
@@ -27092,32 +27070,28 @@
         <w:rPr>
           <w:noProof/>
         </w:rPr>
-        <w:lastRenderedPageBreak/>
         <w:drawing>
-          <wp:inline distT="0" distB="0" distL="0" distR="0" wp14:anchorId="484C77BD" wp14:editId="389A634E">
-            <wp:extent cx="2345266" cy="3906840"/>
-            <wp:effectExtent l="0" t="0" r="0" b="0"/>
-            <wp:docPr id="14" name="Picture 14"/>
-            <wp:cNvGraphicFramePr>
-              <a:graphicFrameLocks xmlns:a="http://schemas.openxmlformats.org/drawingml/2006/main" noChangeAspect="1"/>
-            </wp:cNvGraphicFramePr>
+          <wp:inline distT="0" distB="0" distL="0" distR="0" wp14:anchorId="6C05063F" wp14:editId="44FB76EF">
+            <wp:extent cx="3056467" cy="3522133"/>
+            <wp:effectExtent l="0" t="0" r="0" b="2540"/>
+            <wp:docPr id="24" name="Picture 8"/>
+            <wp:cNvGraphicFramePr/>
             <a:graphic xmlns:a="http://schemas.openxmlformats.org/drawingml/2006/main">
               <a:graphicData uri="http://schemas.openxmlformats.org/drawingml/2006/picture">
                 <pic:pic xmlns:pic="http://schemas.openxmlformats.org/drawingml/2006/picture">
                   <pic:nvPicPr>
-                    <pic:cNvPr id="1" name=""/>
+                    <pic:cNvPr id="9" name="Picture 8"/>
                     <pic:cNvPicPr/>
                   </pic:nvPicPr>
-                  <pic:blipFill>
+                  <pic:blipFill rotWithShape="1">
                     <a:blip r:embed="rId36"/>
-                    <a:stretch>
-                      <a:fillRect/>
-                    </a:stretch>
+                    <a:srcRect l="14284" r="15406"/>
+                    <a:stretch/>
                   </pic:blipFill>
                   <pic:spPr>
                     <a:xfrm>
                       <a:off x="0" y="0"/>
-                      <a:ext cx="2357624" cy="3927427"/>
+                      <a:ext cx="3077954" cy="3546894"/>
                     </a:xfrm>
                     <a:prstGeom prst="rect">
                       <a:avLst/>
@@ -27135,7 +27109,7 @@
         <w:pStyle w:val="Caption"/>
         <w:spacing w:line="288" w:lineRule="auto"/>
       </w:pPr>
-      <w:bookmarkStart w:id="804" w:name="_Toc9793886"/>
+      <w:bookmarkStart w:id="813" w:name="_Toc9793885"/>
       <w:r>
         <w:t xml:space="preserve">Hình </w:t>
       </w:r>
@@ -27144,35 +27118,13 @@
           <w:rPr>
             <w:noProof/>
           </w:rPr>
-          <w:t>27</w:t>
+          <w:t>26</w:t>
         </w:r>
       </w:fldSimple>
       <w:r>
-        <w:t>: Biểu đồ hoạt động chức năng tạo chữ ký số</w:t>
-      </w:r>
-      <w:bookmarkEnd w:id="804"/>
-    </w:p>
-    <w:p>
-      <w:pPr>
-        <w:pStyle w:val="ListParagraph"/>
-        <w:numPr>
-          <w:ilvl w:val="0"/>
-          <w:numId w:val="4"/>
-        </w:numPr>
-        <w:spacing w:line="288" w:lineRule="auto"/>
-        <w:ind w:firstLine="0"/>
-        <w:rPr>
-          <w:sz w:val="26"/>
-          <w:szCs w:val="26"/>
-        </w:rPr>
-      </w:pPr>
-      <w:r>
-        <w:rPr>
-          <w:sz w:val="26"/>
-          <w:szCs w:val="26"/>
-        </w:rPr>
-        <w:t>Chức năng xác thực chữ ký số</w:t>
-      </w:r>
+        <w:t>: Biểu đồ hoạt động chức năng tạo và lưu khóa</w:t>
+      </w:r>
+      <w:bookmarkEnd w:id="813"/>
     </w:p>
     <w:p>
       <w:pPr>
@@ -27186,11 +27138,12 @@
         <w:rPr>
           <w:noProof/>
         </w:rPr>
+        <w:lastRenderedPageBreak/>
         <w:drawing>
-          <wp:inline distT="0" distB="0" distL="0" distR="0" wp14:anchorId="15E0726B" wp14:editId="5E92267F">
-            <wp:extent cx="2404533" cy="3730775"/>
-            <wp:effectExtent l="0" t="0" r="0" b="3175"/>
-            <wp:docPr id="15" name="Picture 15"/>
+          <wp:inline distT="0" distB="0" distL="0" distR="0" wp14:anchorId="12C97E34" wp14:editId="012CD3CE">
+            <wp:extent cx="2777067" cy="4201640"/>
+            <wp:effectExtent l="0" t="0" r="4445" b="8890"/>
+            <wp:docPr id="6" name="Picture 3"/>
             <wp:cNvGraphicFramePr>
               <a:graphicFrameLocks xmlns:a="http://schemas.openxmlformats.org/drawingml/2006/main" noChangeAspect="1"/>
             </wp:cNvGraphicFramePr>
@@ -27198,8 +27151,10 @@
               <a:graphicData uri="http://schemas.openxmlformats.org/drawingml/2006/picture">
                 <pic:pic xmlns:pic="http://schemas.openxmlformats.org/drawingml/2006/picture">
                   <pic:nvPicPr>
-                    <pic:cNvPr id="1" name=""/>
-                    <pic:cNvPicPr/>
+                    <pic:cNvPr id="4" name="Picture 3"/>
+                    <pic:cNvPicPr>
+                      <a:picLocks noChangeAspect="1"/>
+                    </pic:cNvPicPr>
                   </pic:nvPicPr>
                   <pic:blipFill>
                     <a:blip r:embed="rId37"/>
@@ -27210,7 +27165,7 @@
                   <pic:spPr>
                     <a:xfrm>
                       <a:off x="0" y="0"/>
-                      <a:ext cx="2427616" cy="3766590"/>
+                      <a:ext cx="2788711" cy="4219257"/>
                     </a:xfrm>
                     <a:prstGeom prst="rect">
                       <a:avLst/>
@@ -27228,7 +27183,7 @@
         <w:pStyle w:val="Caption"/>
         <w:spacing w:line="288" w:lineRule="auto"/>
       </w:pPr>
-      <w:bookmarkStart w:id="805" w:name="_Toc9793887"/>
+      <w:bookmarkStart w:id="814" w:name="_Toc9793886"/>
       <w:r>
         <w:t xml:space="preserve">Hình </w:t>
       </w:r>
@@ -27237,59 +27192,42 @@
           <w:rPr>
             <w:noProof/>
           </w:rPr>
-          <w:t>28</w:t>
+          <w:t>27</w:t>
         </w:r>
       </w:fldSimple>
       <w:r>
-        <w:t>: Biểu đồ hoạt động chức năng xác thực chữ ký số</w:t>
-      </w:r>
-      <w:bookmarkEnd w:id="805"/>
-    </w:p>
-    <w:p>
-      <w:pPr>
-        <w:pStyle w:val="Heading2"/>
+        <w:t>: Biểu đồ hoạt động chức năng tạo chữ ký số</w:t>
+      </w:r>
+      <w:bookmarkEnd w:id="814"/>
+    </w:p>
+    <w:p>
+      <w:pPr>
+        <w:pStyle w:val="ListParagraph"/>
         <w:numPr>
-          <w:ilvl w:val="1"/>
-          <w:numId w:val="20"/>
+          <w:ilvl w:val="0"/>
+          <w:numId w:val="4"/>
         </w:numPr>
-        <w:spacing w:before="240" w:after="60"/>
-      </w:pPr>
-      <w:bookmarkStart w:id="806" w:name="_Toc9854600"/>
-      <w:r>
-        <w:lastRenderedPageBreak/>
-        <w:t>Giao diện ứng dụng chữ ký số</w:t>
-      </w:r>
-      <w:bookmarkEnd w:id="806"/>
-      <w:r>
-        <w:t xml:space="preserve"> </w:t>
-      </w:r>
-    </w:p>
-    <w:p>
-      <w:r>
-        <w:t xml:space="preserve">Chúng ta có nhiều các tạo giao diện ứng dụng trên Windows. Một vài giải pháp hay được sử dụng đó là Winform trên .Net Framework, lập trình MFC, lập trình Qt… </w:t>
-      </w:r>
-      <w:r>
-        <w:t xml:space="preserve">Giao diện ứng dụng </w:t>
-      </w:r>
-      <w:r>
-        <w:t xml:space="preserve">này </w:t>
-      </w:r>
-      <w:r>
-        <w:t xml:space="preserve">được tạo sử dụng Winform chạy trên nền .Net Framework. </w:t>
-      </w:r>
-      <w:r>
-        <w:t>Chúng ta sử dụng Winform thay vì các cách đã nêu Winform khá dễ tiếp cận, giao diện đẹ</w:t>
-      </w:r>
-      <w:r>
-        <w:t>p</w:t>
-      </w:r>
-      <w:r>
-        <w:t>, đồng thời giúp tiết kiệm thời gian phát triển sản phẩm.</w:t>
-      </w:r>
-    </w:p>
-    <w:p>
-      <w:pPr>
+        <w:spacing w:line="288" w:lineRule="auto"/>
+        <w:ind w:firstLine="0"/>
+        <w:rPr>
+          <w:sz w:val="26"/>
+          <w:szCs w:val="26"/>
+        </w:rPr>
+      </w:pPr>
+      <w:r>
+        <w:rPr>
+          <w:sz w:val="26"/>
+          <w:szCs w:val="26"/>
+        </w:rPr>
+        <w:t>Chức năng xác thực chữ ký số</w:t>
+      </w:r>
+    </w:p>
+    <w:p>
+      <w:pPr>
+        <w:pStyle w:val="ListParagraph"/>
         <w:keepNext/>
+        <w:spacing w:line="288" w:lineRule="auto"/>
+        <w:ind w:left="360"/>
         <w:jc w:val="center"/>
       </w:pPr>
       <w:r>
@@ -27297,18 +27235,16 @@
           <w:noProof/>
         </w:rPr>
         <w:drawing>
-          <wp:inline distT="0" distB="0" distL="0" distR="0" wp14:anchorId="27DBB5BF" wp14:editId="32D83189">
-            <wp:extent cx="5393267" cy="3960872"/>
-            <wp:effectExtent l="0" t="0" r="0" b="1905"/>
-            <wp:docPr id="88" name="Picture 88"/>
-            <wp:cNvGraphicFramePr>
-              <a:graphicFrameLocks xmlns:a="http://schemas.openxmlformats.org/drawingml/2006/main" noChangeAspect="1"/>
-            </wp:cNvGraphicFramePr>
+          <wp:inline distT="0" distB="0" distL="0" distR="0" wp14:anchorId="101D8112" wp14:editId="56ED5AFE">
+            <wp:extent cx="2887134" cy="3759200"/>
+            <wp:effectExtent l="0" t="0" r="8890" b="0"/>
+            <wp:docPr id="26" name="Picture 12"/>
+            <wp:cNvGraphicFramePr/>
             <a:graphic xmlns:a="http://schemas.openxmlformats.org/drawingml/2006/main">
               <a:graphicData uri="http://schemas.openxmlformats.org/drawingml/2006/picture">
                 <pic:pic xmlns:pic="http://schemas.openxmlformats.org/drawingml/2006/picture">
                   <pic:nvPicPr>
-                    <pic:cNvPr id="1" name=""/>
+                    <pic:cNvPr id="13" name="Picture 12"/>
                     <pic:cNvPicPr/>
                   </pic:nvPicPr>
                   <pic:blipFill>
@@ -27320,7 +27256,7 @@
                   <pic:spPr>
                     <a:xfrm>
                       <a:off x="0" y="0"/>
-                      <a:ext cx="5395989" cy="3962871"/>
+                      <a:ext cx="2914310" cy="3794585"/>
                     </a:xfrm>
                     <a:prstGeom prst="rect">
                       <a:avLst/>
@@ -27338,7 +27274,7 @@
         <w:pStyle w:val="Caption"/>
         <w:spacing w:line="288" w:lineRule="auto"/>
       </w:pPr>
-      <w:bookmarkStart w:id="807" w:name="_Toc9793888"/>
+      <w:bookmarkStart w:id="815" w:name="_Toc9793887"/>
       <w:r>
         <w:t xml:space="preserve">Hình </w:t>
       </w:r>
@@ -27347,21 +27283,55 @@
           <w:rPr>
             <w:noProof/>
           </w:rPr>
-          <w:t>29</w:t>
+          <w:t>28</w:t>
         </w:r>
       </w:fldSimple>
       <w:r>
-        <w:t>: Giao diện chính ứng dụng chữ ký số</w:t>
-      </w:r>
-      <w:bookmarkEnd w:id="807"/>
-    </w:p>
-    <w:p>
-      <w:pPr>
-        <w:jc w:val="center"/>
-        <w:rPr>
-          <w:rFonts w:eastAsia="Times New Roman"/>
-        </w:rPr>
-      </w:pPr>
+        <w:t>: Biểu đồ hoạt động chức năng xác thực chữ ký số</w:t>
+      </w:r>
+      <w:bookmarkEnd w:id="815"/>
+    </w:p>
+    <w:p>
+      <w:pPr>
+        <w:pStyle w:val="Heading2"/>
+        <w:numPr>
+          <w:ilvl w:val="1"/>
+          <w:numId w:val="20"/>
+        </w:numPr>
+        <w:spacing w:before="240" w:after="60"/>
+      </w:pPr>
+      <w:bookmarkStart w:id="816" w:name="_Toc9854600"/>
+      <w:r>
+        <w:lastRenderedPageBreak/>
+        <w:t>Giao diện ứng dụng chữ ký số</w:t>
+      </w:r>
+      <w:bookmarkEnd w:id="816"/>
+      <w:r>
+        <w:t xml:space="preserve"> </w:t>
+      </w:r>
+    </w:p>
+    <w:p>
+      <w:r>
+        <w:t xml:space="preserve">Chúng ta có nhiều các tạo giao diện ứng dụng trên Windows. Một vài giải pháp hay được sử dụng đó là Winform trên .Net Framework, lập trình MFC, lập trình Qt… </w:t>
+      </w:r>
+      <w:r>
+        <w:t xml:space="preserve">Giao diện ứng dụng </w:t>
+      </w:r>
+      <w:r>
+        <w:t xml:space="preserve">này </w:t>
+      </w:r>
+      <w:r>
+        <w:t xml:space="preserve">được tạo sử dụng Winform chạy trên nền .Net Framework. </w:t>
+      </w:r>
+      <w:r>
+        <w:t>Chúng ta sử dụng Winform thay vì các cách đã nêu Winform khá dễ tiếp cận, giao diện đẹ</w:t>
+      </w:r>
+      <w:r>
+        <w:t>p</w:t>
+      </w:r>
+      <w:r>
+        <w:t>, đồng thời giúp tiết kiệm thời gian phát triển sản phẩm.</w:t>
+      </w:r>
     </w:p>
     <w:p>
       <w:pPr>
@@ -27373,10 +27343,10 @@
           <w:noProof/>
         </w:rPr>
         <w:drawing>
-          <wp:inline distT="0" distB="0" distL="0" distR="0" wp14:anchorId="2AF123BF" wp14:editId="7FF51B18">
-            <wp:extent cx="3981450" cy="2162175"/>
-            <wp:effectExtent l="0" t="0" r="0" b="0"/>
-            <wp:docPr id="89" name="Picture 89"/>
+          <wp:inline distT="0" distB="0" distL="0" distR="0" wp14:anchorId="15225C07" wp14:editId="49ECD966">
+            <wp:extent cx="5575935" cy="3635375"/>
+            <wp:effectExtent l="0" t="0" r="5715" b="3175"/>
+            <wp:docPr id="23" name="Picture 3"/>
             <wp:cNvGraphicFramePr>
               <a:graphicFrameLocks xmlns:a="http://schemas.openxmlformats.org/drawingml/2006/main" noChangeAspect="1"/>
             </wp:cNvGraphicFramePr>
@@ -27384,8 +27354,10 @@
               <a:graphicData uri="http://schemas.openxmlformats.org/drawingml/2006/picture">
                 <pic:pic xmlns:pic="http://schemas.openxmlformats.org/drawingml/2006/picture">
                   <pic:nvPicPr>
-                    <pic:cNvPr id="1" name=""/>
-                    <pic:cNvPicPr/>
+                    <pic:cNvPr id="4" name="Picture 3"/>
+                    <pic:cNvPicPr>
+                      <a:picLocks noChangeAspect="1"/>
+                    </pic:cNvPicPr>
                   </pic:nvPicPr>
                   <pic:blipFill>
                     <a:blip r:embed="rId39"/>
@@ -27396,7 +27368,7 @@
                   <pic:spPr>
                     <a:xfrm>
                       <a:off x="0" y="0"/>
-                      <a:ext cx="3981450" cy="2162175"/>
+                      <a:ext cx="5575935" cy="3635375"/>
                     </a:xfrm>
                     <a:prstGeom prst="rect">
                       <a:avLst/>
@@ -27414,7 +27386,85 @@
         <w:pStyle w:val="Caption"/>
         <w:spacing w:line="288" w:lineRule="auto"/>
       </w:pPr>
-      <w:bookmarkStart w:id="808" w:name="_Toc9793889"/>
+      <w:bookmarkStart w:id="817" w:name="_Toc9793888"/>
+      <w:r>
+        <w:t xml:space="preserve">Hình </w:t>
+      </w:r>
+      <w:fldSimple w:instr=" SEQ Hình \* ARABIC ">
+        <w:r>
+          <w:rPr>
+            <w:noProof/>
+          </w:rPr>
+          <w:t>29</w:t>
+        </w:r>
+      </w:fldSimple>
+      <w:r>
+        <w:t>: Giao diện chính ứng dụng chữ ký số</w:t>
+      </w:r>
+      <w:bookmarkEnd w:id="817"/>
+    </w:p>
+    <w:p>
+      <w:pPr>
+        <w:jc w:val="center"/>
+        <w:rPr>
+          <w:rFonts w:eastAsia="Times New Roman"/>
+        </w:rPr>
+      </w:pPr>
+    </w:p>
+    <w:p>
+      <w:pPr>
+        <w:keepNext/>
+        <w:jc w:val="center"/>
+      </w:pPr>
+      <w:r>
+        <w:rPr>
+          <w:noProof/>
+        </w:rPr>
+        <w:drawing>
+          <wp:inline distT="0" distB="0" distL="0" distR="0" wp14:anchorId="484B0452" wp14:editId="00F18F04">
+            <wp:extent cx="4210050" cy="2152650"/>
+            <wp:effectExtent l="0" t="0" r="0" b="0"/>
+            <wp:docPr id="28" name="Picture 27"/>
+            <wp:cNvGraphicFramePr>
+              <a:graphicFrameLocks xmlns:a="http://schemas.openxmlformats.org/drawingml/2006/main" noChangeAspect="1"/>
+            </wp:cNvGraphicFramePr>
+            <a:graphic xmlns:a="http://schemas.openxmlformats.org/drawingml/2006/main">
+              <a:graphicData uri="http://schemas.openxmlformats.org/drawingml/2006/picture">
+                <pic:pic xmlns:pic="http://schemas.openxmlformats.org/drawingml/2006/picture">
+                  <pic:nvPicPr>
+                    <pic:cNvPr id="28" name="Picture 27"/>
+                    <pic:cNvPicPr>
+                      <a:picLocks noChangeAspect="1"/>
+                    </pic:cNvPicPr>
+                  </pic:nvPicPr>
+                  <pic:blipFill>
+                    <a:blip r:embed="rId40"/>
+                    <a:stretch>
+                      <a:fillRect/>
+                    </a:stretch>
+                  </pic:blipFill>
+                  <pic:spPr>
+                    <a:xfrm>
+                      <a:off x="0" y="0"/>
+                      <a:ext cx="4210050" cy="2152650"/>
+                    </a:xfrm>
+                    <a:prstGeom prst="rect">
+                      <a:avLst/>
+                    </a:prstGeom>
+                  </pic:spPr>
+                </pic:pic>
+              </a:graphicData>
+            </a:graphic>
+          </wp:inline>
+        </w:drawing>
+      </w:r>
+    </w:p>
+    <w:p>
+      <w:pPr>
+        <w:pStyle w:val="Caption"/>
+        <w:spacing w:line="288" w:lineRule="auto"/>
+      </w:pPr>
+      <w:bookmarkStart w:id="818" w:name="_Toc9793889"/>
       <w:r>
         <w:t xml:space="preserve">Hình </w:t>
       </w:r>
@@ -27429,7 +27479,7 @@
       <w:r>
         <w:t>: Giao diện tạo chữ ký số</w:t>
       </w:r>
-      <w:bookmarkEnd w:id="808"/>
+      <w:bookmarkEnd w:id="818"/>
     </w:p>
     <w:p>
       <w:pPr>
@@ -27457,7 +27507,7 @@
                     <pic:cNvPicPr/>
                   </pic:nvPicPr>
                   <pic:blipFill rotWithShape="1">
-                    <a:blip r:embed="rId40"/>
+                    <a:blip r:embed="rId41"/>
                     <a:srcRect t="1666" r="1684"/>
                     <a:stretch/>
                   </pic:blipFill>
@@ -27490,7 +27540,7 @@
         <w:pStyle w:val="Caption"/>
         <w:spacing w:line="288" w:lineRule="auto"/>
       </w:pPr>
-      <w:bookmarkStart w:id="809" w:name="_Toc9793890"/>
+      <w:bookmarkStart w:id="819" w:name="_Toc9793890"/>
       <w:r>
         <w:t xml:space="preserve">Hình </w:t>
       </w:r>
@@ -27505,7 +27555,7 @@
       <w:r>
         <w:t>: Message Box thông báo xác thực thành công</w:t>
       </w:r>
-      <w:bookmarkEnd w:id="809"/>
+      <w:bookmarkEnd w:id="819"/>
     </w:p>
     <w:p>
       <w:pPr>
@@ -27532,7 +27582,7 @@
                     <pic:cNvPicPr/>
                   </pic:nvPicPr>
                   <pic:blipFill>
-                    <a:blip r:embed="rId41"/>
+                    <a:blip r:embed="rId42"/>
                     <a:stretch>
                       <a:fillRect/>
                     </a:stretch>
@@ -27558,7 +27608,7 @@
         <w:pStyle w:val="Caption"/>
         <w:spacing w:line="288" w:lineRule="auto"/>
       </w:pPr>
-      <w:bookmarkStart w:id="810" w:name="_Toc9793891"/>
+      <w:bookmarkStart w:id="820" w:name="_Toc9793891"/>
       <w:r>
         <w:t xml:space="preserve">Hình </w:t>
       </w:r>
@@ -27576,7 +27626,7 @@
       <w:r>
         <w:t>ọn file để ký hoặc verify chữ ký</w:t>
       </w:r>
-      <w:bookmarkEnd w:id="810"/>
+      <w:bookmarkEnd w:id="820"/>
       <w:r>
         <w:rPr>
           <w:b/>
@@ -27600,7 +27650,7 @@
           <w:kern w:val="0"/>
         </w:rPr>
       </w:pPr>
-      <w:bookmarkStart w:id="811" w:name="_Toc9854601"/>
+      <w:bookmarkStart w:id="821" w:name="_Toc9854601"/>
       <w:r>
         <w:rPr>
           <w:rFonts w:eastAsiaTheme="majorEastAsia" w:cs="Times New Roman"/>
@@ -27616,8 +27666,8 @@
         </w:rPr>
         <w:t>: KẾT LUẬN</w:t>
       </w:r>
-      <w:bookmarkEnd w:id="91"/>
-      <w:bookmarkEnd w:id="811"/>
+      <w:bookmarkEnd w:id="93"/>
+      <w:bookmarkEnd w:id="821"/>
     </w:p>
     <w:p>
       <w:pPr>
@@ -27654,16 +27704,16 @@
       <w:r>
         <w:t xml:space="preserve">. Việc tìm hiểu một lĩnh vực mới trong thời gian một kỳ tương đối gian nan và yêu cầu nhiều sự nỗ lực từ phía em. May mắn thay, em nhận được sự giúp đỡ nhiệt tình từ </w:t>
       </w:r>
-      <w:bookmarkStart w:id="812" w:name="OLE_LINK73"/>
-      <w:bookmarkStart w:id="813" w:name="OLE_LINK74"/>
+      <w:bookmarkStart w:id="822" w:name="OLE_LINK73"/>
+      <w:bookmarkStart w:id="823" w:name="OLE_LINK74"/>
       <w:r>
         <w:t>TS.</w:t>
       </w:r>
       <w:r>
         <w:t xml:space="preserve"> Phạm Ngọc Hưng </w:t>
       </w:r>
-      <w:bookmarkEnd w:id="812"/>
-      <w:bookmarkEnd w:id="813"/>
+      <w:bookmarkEnd w:id="822"/>
+      <w:bookmarkEnd w:id="823"/>
       <w:r>
         <w:t xml:space="preserve">trong suốt quá trình nghiên cứu. Bên cạnh đó, là các thầy và các bạn trong phòng lab của bộ môn kỹ thuật máy tính đã giúp đỡ để em có thể hoàn thành đồ án một cách trọn vẹn. </w:t>
       </w:r>
@@ -27730,7 +27780,7 @@
         <w:br w:type="page"/>
       </w:r>
     </w:p>
-    <w:bookmarkStart w:id="814" w:name="_Toc9854602" w:displacedByCustomXml="next"/>
+    <w:bookmarkStart w:id="824" w:name="_Toc9854602" w:displacedByCustomXml="next"/>
     <w:sdt>
       <w:sdtPr>
         <w:rPr>
@@ -27772,7 +27822,7 @@
           <w:r>
             <w:t>HẢO</w:t>
           </w:r>
-          <w:bookmarkEnd w:id="814"/>
+          <w:bookmarkEnd w:id="824"/>
         </w:p>
         <w:sdt>
           <w:sdtPr>
@@ -28347,7 +28397,25 @@
                         <w:rFonts w:eastAsia="Times New Roman"/>
                         <w:noProof/>
                       </w:rPr>
-                      <w:t>"RSA sign and verify using Openssl : Behind the scene," 2019. [Online]. Available: https://medium.com/@bn121rajesh/rsa-sign-and-verify-using-openssl-behind-the-scene-bf3cac0aade2.</w:t>
+                      <w:t xml:space="preserve">"RSA sign and verify using Openssl : Behind the scene," 2019. [Online]. Available: </w:t>
+                    </w:r>
+                    <w:bookmarkStart w:id="825" w:name="OLE_LINK146"/>
+                    <w:bookmarkStart w:id="826" w:name="OLE_LINK147"/>
+                    <w:r>
+                      <w:rPr>
+                        <w:rFonts w:eastAsia="Times New Roman"/>
+                        <w:noProof/>
+                      </w:rPr>
+                      <w:t>https://medium.com/@bn121rajesh/rsa-sign-and-verify-using-openssl-behind-the-scene-bf3cac0aade2</w:t>
+                    </w:r>
+                    <w:bookmarkEnd w:id="825"/>
+                    <w:bookmarkEnd w:id="826"/>
+                    <w:r>
+                      <w:rPr>
+                        <w:rFonts w:eastAsia="Times New Roman"/>
+                        <w:noProof/>
+                      </w:rPr>
+                      <w:t>.</w:t>
                     </w:r>
                   </w:p>
                 </w:tc>
@@ -28389,7 +28457,7 @@
       </w:pPr>
     </w:p>
     <w:sectPr>
-      <w:footerReference w:type="default" r:id="rId42"/>
+      <w:footerReference w:type="default" r:id="rId43"/>
       <w:pgSz w:w="11900" w:h="16840"/>
       <w:pgMar w:top="1134" w:right="1134" w:bottom="1418" w:left="1985" w:header="448" w:footer="499" w:gutter="0"/>
       <w:pgNumType w:start="1"/>
@@ -28510,7 +28578,7 @@
           <w:rPr>
             <w:noProof/>
           </w:rPr>
-          <w:t>31</w:t>
+          <w:t>22</w:t>
         </w:r>
         <w:r>
           <w:rPr>
@@ -33265,7 +33333,7 @@
 </file>
 
 <file path=customXml/itemProps1.xml><?xml version="1.0" encoding="utf-8"?>
-<ds:datastoreItem xmlns:ds="http://schemas.openxmlformats.org/officeDocument/2006/customXml" ds:itemID="{DF2159BF-2DAB-458C-A3E5-93EA8148BCEE}">
+<ds:datastoreItem xmlns:ds="http://schemas.openxmlformats.org/officeDocument/2006/customXml" ds:itemID="{EE45AD39-E5D6-497F-A41E-D7F65DD3980D}">
   <ds:schemaRefs>
     <ds:schemaRef ds:uri="http://schemas.openxmlformats.org/officeDocument/2006/bibliography"/>
   </ds:schemaRefs>

</xml_diff>